<commit_message>
add star app shell
</commit_message>
<xml_diff>
--- a/Doc/DB.docx
+++ b/Doc/DB.docx
@@ -2118,7 +2118,7 @@
           <w:szCs w:val="21"/>
         </w:rPr>
       </w:pPr>
-      <w:hyperlink r:id="rId5" w:history="1">
+      <w:hyperlink r:id="rId6" w:history="1">
         <w:r>
           <w:rPr>
             <w:rFonts w:ascii="Arial" w:eastAsia="宋体" w:hAnsi="Arial" w:cs="Arial"/>
@@ -2143,7 +2143,7 @@
           <w:szCs w:val="21"/>
         </w:rPr>
       </w:pPr>
-      <w:hyperlink r:id="rId6" w:history="1">
+      <w:hyperlink r:id="rId7" w:history="1">
         <w:r>
           <w:rPr>
             <w:rFonts w:ascii="Arial" w:eastAsia="宋体" w:hAnsi="Arial" w:cs="Arial"/>
@@ -2392,7 +2392,7 @@
         </w:rPr>
         <w:br/>
       </w:r>
-      <w:hyperlink r:id="rId7" w:tgtFrame="_blank" w:history="1">
+      <w:hyperlink r:id="rId8" w:tgtFrame="_blank" w:history="1">
         <w:r>
           <w:rPr>
             <w:rFonts w:ascii="Arial" w:eastAsia="宋体" w:hAnsi="Arial" w:cs="Arial"/>
@@ -7121,9 +7121,15 @@
     </w:p>
     <w:p>
       <w:pPr>
-        <w:widowControl/>
+        <w:pStyle w:val="a4"/>
+        <w:widowControl/>
+        <w:numPr>
+          <w:ilvl w:val="0"/>
+          <w:numId w:val="1"/>
+        </w:numPr>
         <w:shd w:val="clear" w:color="auto" w:fill="FFFFFF"/>
         <w:spacing w:before="100" w:beforeAutospacing="1" w:after="100" w:afterAutospacing="1"/>
+        <w:ind w:firstLineChars="0"/>
         <w:jc w:val="left"/>
         <w:rPr>
           <w:rFonts w:ascii="宋体" w:eastAsia="宋体" w:hAnsi="宋体" w:cs="宋体"/>
@@ -7141,7 +7147,7 @@
           <w:sz w:val="24"/>
           <w:szCs w:val="24"/>
         </w:rPr>
-        <w:t>1.分两类，数据集中式网站和数据分散式网站</w:t>
+        <w:t>分两类，数据集中式网站和数据分散式网站</w:t>
       </w:r>
     </w:p>
     <w:p>
@@ -7151,14 +7157,55 @@
         <w:spacing w:before="100" w:beforeAutospacing="1" w:after="100" w:afterAutospacing="1"/>
         <w:jc w:val="left"/>
         <w:rPr>
+          <w:rFonts w:ascii="宋体" w:eastAsia="宋体" w:hAnsi="宋体" w:cs="宋体" w:hint="eastAsia"/>
+          <w:color w:val="000000"/>
+          <w:kern w:val="0"/>
+          <w:sz w:val="24"/>
+          <w:szCs w:val="24"/>
+        </w:rPr>
+      </w:pPr>
+      <w:r>
+        <w:rPr>
           <w:rFonts w:ascii="宋体" w:eastAsia="宋体" w:hAnsi="宋体" w:cs="宋体"/>
           <w:color w:val="000000"/>
           <w:kern w:val="0"/>
           <w:sz w:val="24"/>
           <w:szCs w:val="24"/>
         </w:rPr>
-      </w:pPr>
-      <w:r>
+        <w:t>Tasks:</w:t>
+      </w:r>
+    </w:p>
+    <w:p>
+      <w:pPr>
+        <w:widowControl/>
+        <w:shd w:val="clear" w:color="auto" w:fill="FFFFFF"/>
+        <w:spacing w:before="100" w:beforeAutospacing="1" w:after="100" w:afterAutospacing="1"/>
+        <w:jc w:val="left"/>
+        <w:rPr>
+          <w:rFonts w:ascii="宋体" w:eastAsia="宋体" w:hAnsi="宋体" w:cs="宋体" w:hint="eastAsia"/>
+          <w:color w:val="000000"/>
+          <w:kern w:val="0"/>
+          <w:sz w:val="24"/>
+          <w:szCs w:val="24"/>
+        </w:rPr>
+      </w:pPr>
+      <w:r>
+        <w:rPr>
+          <w:rFonts w:ascii="宋体" w:eastAsia="宋体" w:hAnsi="宋体" w:cs="宋体" w:hint="eastAsia"/>
+          <w:color w:val="000000"/>
+          <w:kern w:val="0"/>
+          <w:sz w:val="24"/>
+          <w:szCs w:val="24"/>
+        </w:rPr>
+        <w:t>-多语言表</w:t>
+      </w:r>
+    </w:p>
+    <w:p>
+      <w:pPr>
+        <w:widowControl/>
+        <w:shd w:val="clear" w:color="auto" w:fill="FFFFFF"/>
+        <w:spacing w:before="100" w:beforeAutospacing="1" w:after="100" w:afterAutospacing="1"/>
+        <w:jc w:val="left"/>
         <w:rPr>
           <w:rFonts w:ascii="宋体" w:eastAsia="宋体" w:hAnsi="宋体" w:cs="宋体"/>
           <w:color w:val="000000"/>
@@ -7166,7 +7213,36 @@
           <w:sz w:val="24"/>
           <w:szCs w:val="24"/>
         </w:rPr>
-        <w:t>Tasks:</w:t>
+      </w:pPr>
+      <w:r>
+        <w:rPr>
+          <w:rFonts w:ascii="宋体" w:eastAsia="宋体" w:hAnsi="宋体" w:cs="宋体" w:hint="eastAsia"/>
+          <w:color w:val="000000"/>
+          <w:kern w:val="0"/>
+          <w:sz w:val="24"/>
+          <w:szCs w:val="24"/>
+        </w:rPr>
+        <w:t>Objectid,name,</w:t>
+      </w:r>
+      <w:r>
+        <w:rPr>
+          <w:rFonts w:ascii="宋体" w:eastAsia="宋体" w:hAnsi="宋体" w:cs="宋体" w:hint="eastAsia"/>
+          <w:color w:val="000000"/>
+          <w:kern w:val="0"/>
+          <w:sz w:val="24"/>
+          <w:szCs w:val="24"/>
+        </w:rPr>
+        <w:t xml:space="preserve"> </w:t>
+      </w:r>
+      <w:r>
+        <w:rPr>
+          <w:rFonts w:ascii="宋体" w:eastAsia="宋体" w:hAnsi="宋体" w:cs="宋体" w:hint="eastAsia"/>
+          <w:color w:val="000000"/>
+          <w:kern w:val="0"/>
+          <w:sz w:val="24"/>
+          <w:szCs w:val="24"/>
+        </w:rPr>
+        <w:t>Chinese:AAA,English:BBB</w:t>
       </w:r>
     </w:p>
     <w:p>
@@ -7176,12 +7252,62 @@
         <w:spacing w:before="100" w:beforeAutospacing="1" w:after="100" w:afterAutospacing="1"/>
         <w:jc w:val="left"/>
         <w:rPr>
+          <w:rFonts w:ascii="宋体" w:eastAsia="宋体" w:hAnsi="宋体" w:cs="宋体" w:hint="eastAsia"/>
+          <w:color w:val="000000"/>
+          <w:kern w:val="0"/>
+          <w:sz w:val="24"/>
+          <w:szCs w:val="24"/>
+        </w:rPr>
+      </w:pPr>
+      <w:r>
+        <w:rPr>
           <w:rFonts w:ascii="宋体" w:eastAsia="宋体" w:hAnsi="宋体" w:cs="宋体"/>
           <w:color w:val="000000"/>
           <w:kern w:val="0"/>
           <w:sz w:val="24"/>
           <w:szCs w:val="24"/>
         </w:rPr>
+        <w:t>- AK management : add/update/remove</w:t>
+      </w:r>
+    </w:p>
+    <w:p>
+      <w:pPr>
+        <w:widowControl/>
+        <w:shd w:val="clear" w:color="auto" w:fill="FFFFFF"/>
+        <w:spacing w:before="100" w:beforeAutospacing="1" w:after="100" w:afterAutospacing="1"/>
+        <w:jc w:val="left"/>
+        <w:rPr>
+          <w:rFonts w:ascii="宋体" w:eastAsia="宋体" w:hAnsi="宋体" w:cs="宋体" w:hint="eastAsia"/>
+          <w:color w:val="000000"/>
+          <w:kern w:val="0"/>
+          <w:sz w:val="24"/>
+          <w:szCs w:val="24"/>
+        </w:rPr>
+      </w:pPr>
+      <w:r>
+        <w:rPr>
+          <w:rFonts w:ascii="宋体" w:eastAsia="宋体" w:hAnsi="宋体" w:cs="宋体" w:hint="eastAsia"/>
+          <w:color w:val="000000"/>
+          <w:kern w:val="0"/>
+          <w:sz w:val="24"/>
+          <w:szCs w:val="24"/>
+        </w:rPr>
+        <w:t>抽象关键字管理页面：</w:t>
+      </w:r>
+    </w:p>
+    <w:p>
+      <w:pPr>
+        <w:widowControl/>
+        <w:shd w:val="clear" w:color="auto" w:fill="FFFFFF"/>
+        <w:spacing w:before="100" w:beforeAutospacing="1" w:after="100" w:afterAutospacing="1"/>
+        <w:jc w:val="left"/>
+        <w:rPr>
+          <w:rFonts w:ascii="宋体" w:eastAsia="宋体" w:hAnsi="宋体" w:cs="宋体" w:hint="eastAsia"/>
+          <w:color w:val="000000"/>
+          <w:kern w:val="0"/>
+          <w:sz w:val="24"/>
+          <w:szCs w:val="24"/>
+        </w:rPr>
       </w:pPr>
       <w:r>
         <w:rPr>
@@ -7191,7 +7317,67 @@
           <w:sz w:val="24"/>
           <w:szCs w:val="24"/>
         </w:rPr>
-        <w:t>- AK management : add/update/remove</w:t>
+        <w:t>O</w:t>
+      </w:r>
+      <w:r>
+        <w:rPr>
+          <w:rFonts w:ascii="宋体" w:eastAsia="宋体" w:hAnsi="宋体" w:cs="宋体"/>
+          <w:color w:val="000000"/>
+          <w:kern w:val="0"/>
+          <w:sz w:val="24"/>
+          <w:szCs w:val="24"/>
+        </w:rPr>
+        <w:t>bject</w:t>
+      </w:r>
+      <w:r>
+        <w:rPr>
+          <w:rFonts w:ascii="宋体" w:eastAsia="宋体" w:hAnsi="宋体" w:cs="宋体" w:hint="eastAsia"/>
+          <w:color w:val="000000"/>
+          <w:kern w:val="0"/>
+          <w:sz w:val="24"/>
+          <w:szCs w:val="24"/>
+        </w:rPr>
+        <w:t>i</w:t>
+      </w:r>
+      <w:r>
+        <w:rPr>
+          <w:rFonts w:ascii="宋体" w:eastAsia="宋体" w:hAnsi="宋体" w:cs="宋体"/>
+          <w:color w:val="000000"/>
+          <w:kern w:val="0"/>
+          <w:sz w:val="24"/>
+          <w:szCs w:val="24"/>
+        </w:rPr>
+        <w:t>d</w:t>
+      </w:r>
+      <w:r>
+        <w:rPr>
+          <w:rFonts w:ascii="宋体" w:eastAsia="宋体" w:hAnsi="宋体" w:cs="宋体" w:hint="eastAsia"/>
+          <w:color w:val="000000"/>
+          <w:kern w:val="0"/>
+          <w:sz w:val="24"/>
+          <w:szCs w:val="24"/>
+        </w:rPr>
+        <w:t>,</w:t>
+      </w:r>
+      <w:r>
+        <w:rPr>
+          <w:rFonts w:ascii="宋体" w:eastAsia="宋体" w:hAnsi="宋体" w:cs="宋体" w:hint="eastAsia"/>
+          <w:color w:val="000000"/>
+          <w:kern w:val="0"/>
+          <w:sz w:val="24"/>
+          <w:szCs w:val="24"/>
+        </w:rPr>
+        <w:t>loc_</w:t>
+      </w:r>
+      <w:r>
+        <w:rPr>
+          <w:rFonts w:ascii="宋体" w:eastAsia="宋体" w:hAnsi="宋体" w:cs="宋体" w:hint="eastAsia"/>
+          <w:color w:val="000000"/>
+          <w:kern w:val="0"/>
+          <w:sz w:val="24"/>
+          <w:szCs w:val="24"/>
+        </w:rPr>
+        <w:t>name,</w:t>
       </w:r>
     </w:p>
     <w:p>
@@ -7201,14 +7387,55 @@
         <w:spacing w:before="100" w:beforeAutospacing="1" w:after="100" w:afterAutospacing="1"/>
         <w:jc w:val="left"/>
         <w:rPr>
+          <w:rFonts w:ascii="宋体" w:eastAsia="宋体" w:hAnsi="宋体" w:cs="宋体" w:hint="eastAsia"/>
+          <w:color w:val="000000"/>
+          <w:kern w:val="0"/>
+          <w:sz w:val="24"/>
+          <w:szCs w:val="24"/>
+        </w:rPr>
+      </w:pPr>
+      <w:r>
+        <w:rPr>
           <w:rFonts w:ascii="宋体" w:eastAsia="宋体" w:hAnsi="宋体" w:cs="宋体"/>
           <w:color w:val="000000"/>
           <w:kern w:val="0"/>
           <w:sz w:val="24"/>
           <w:szCs w:val="24"/>
         </w:rPr>
-      </w:pPr>
-      <w:r>
+        <w:t>- CK management: add/update/remove</w:t>
+      </w:r>
+    </w:p>
+    <w:p>
+      <w:pPr>
+        <w:widowControl/>
+        <w:shd w:val="clear" w:color="auto" w:fill="FFFFFF"/>
+        <w:spacing w:before="100" w:beforeAutospacing="1" w:after="100" w:afterAutospacing="1"/>
+        <w:jc w:val="left"/>
+        <w:rPr>
+          <w:rFonts w:ascii="宋体" w:eastAsia="宋体" w:hAnsi="宋体" w:cs="宋体" w:hint="eastAsia"/>
+          <w:color w:val="000000"/>
+          <w:kern w:val="0"/>
+          <w:sz w:val="24"/>
+          <w:szCs w:val="24"/>
+        </w:rPr>
+      </w:pPr>
+      <w:r>
+        <w:rPr>
+          <w:rFonts w:ascii="宋体" w:eastAsia="宋体" w:hAnsi="宋体" w:cs="宋体" w:hint="eastAsia"/>
+          <w:color w:val="000000"/>
+          <w:kern w:val="0"/>
+          <w:sz w:val="24"/>
+          <w:szCs w:val="24"/>
+        </w:rPr>
+        <w:t>具象关键字管理页面：</w:t>
+      </w:r>
+    </w:p>
+    <w:p>
+      <w:pPr>
+        <w:widowControl/>
+        <w:shd w:val="clear" w:color="auto" w:fill="FFFFFF"/>
+        <w:spacing w:before="100" w:beforeAutospacing="1" w:after="100" w:afterAutospacing="1"/>
+        <w:jc w:val="left"/>
         <w:rPr>
           <w:rFonts w:ascii="宋体" w:eastAsia="宋体" w:hAnsi="宋体" w:cs="宋体"/>
           <w:color w:val="000000"/>
@@ -7216,103 +7443,111 @@
           <w:sz w:val="24"/>
           <w:szCs w:val="24"/>
         </w:rPr>
-        <w:t>- CK management: add/update/remove</w:t>
-      </w:r>
-    </w:p>
-    <w:p>
-      <w:pPr>
-        <w:widowControl/>
-        <w:shd w:val="clear" w:color="auto" w:fill="FFFFFF"/>
-        <w:spacing w:before="100" w:beforeAutospacing="1" w:after="100" w:afterAutospacing="1"/>
-        <w:jc w:val="left"/>
-        <w:rPr>
-          <w:rFonts w:ascii="宋体" w:eastAsia="宋体" w:hAnsi="宋体" w:cs="宋体"/>
-          <w:color w:val="000000"/>
-          <w:kern w:val="0"/>
-          <w:sz w:val="24"/>
-          <w:szCs w:val="24"/>
-        </w:rPr>
-      </w:pPr>
-      <w:r>
-        <w:rPr>
-          <w:rFonts w:ascii="宋体" w:eastAsia="宋体" w:hAnsi="宋体" w:cs="宋体"/>
-          <w:color w:val="000000"/>
-          <w:kern w:val="0"/>
-          <w:sz w:val="24"/>
-          <w:szCs w:val="24"/>
-        </w:rPr>
-        <w:t>- Catalog management: add/update/remove, level 1, level 2</w:t>
-      </w:r>
-    </w:p>
-    <w:p>
-      <w:pPr>
-        <w:widowControl/>
-        <w:shd w:val="clear" w:color="auto" w:fill="FFFFFF"/>
-        <w:spacing w:before="100" w:beforeAutospacing="1" w:after="100" w:afterAutospacing="1"/>
-        <w:jc w:val="left"/>
-        <w:rPr>
-          <w:rFonts w:ascii="宋体" w:eastAsia="宋体" w:hAnsi="宋体" w:cs="宋体"/>
-          <w:color w:val="000000"/>
-          <w:kern w:val="0"/>
-          <w:sz w:val="24"/>
-          <w:szCs w:val="24"/>
-        </w:rPr>
-      </w:pPr>
-      <w:r>
-        <w:rPr>
-          <w:rFonts w:ascii="宋体" w:eastAsia="宋体" w:hAnsi="宋体" w:cs="宋体"/>
-          <w:color w:val="000000"/>
-          <w:kern w:val="0"/>
-          <w:sz w:val="24"/>
-          <w:szCs w:val="24"/>
-        </w:rPr>
-        <w:t>- Country management : add/update/remove</w:t>
-      </w:r>
-    </w:p>
-    <w:p>
-      <w:pPr>
-        <w:widowControl/>
-        <w:shd w:val="clear" w:color="auto" w:fill="FFFFFF"/>
-        <w:spacing w:before="100" w:beforeAutospacing="1" w:after="100" w:afterAutospacing="1"/>
-        <w:jc w:val="left"/>
-        <w:rPr>
-          <w:rFonts w:ascii="宋体" w:eastAsia="宋体" w:hAnsi="宋体" w:cs="宋体"/>
-          <w:color w:val="000000"/>
-          <w:kern w:val="0"/>
-          <w:sz w:val="24"/>
-          <w:szCs w:val="24"/>
-        </w:rPr>
-      </w:pPr>
-    </w:p>
-    <w:p>
-      <w:pPr>
-        <w:widowControl/>
-        <w:shd w:val="clear" w:color="auto" w:fill="FFFFFF"/>
-        <w:spacing w:before="100" w:beforeAutospacing="1" w:after="100" w:afterAutospacing="1"/>
-        <w:jc w:val="left"/>
-        <w:rPr>
-          <w:rFonts w:ascii="宋体" w:eastAsia="宋体" w:hAnsi="宋体" w:cs="宋体"/>
-          <w:color w:val="000000"/>
-          <w:kern w:val="0"/>
-          <w:sz w:val="24"/>
-          <w:szCs w:val="24"/>
-        </w:rPr>
-      </w:pPr>
-      <w:r>
-        <w:rPr>
-          <w:rFonts w:ascii="宋体" w:eastAsia="宋体" w:hAnsi="宋体" w:cs="宋体"/>
-          <w:color w:val="000000"/>
-          <w:kern w:val="0"/>
-          <w:sz w:val="24"/>
-          <w:szCs w:val="24"/>
-        </w:rPr>
-        <w:t> </w:t>
-      </w:r>
-    </w:p>
-    <w:p>
+      </w:pPr>
+      <w:r>
+        <w:rPr>
+          <w:rFonts w:ascii="宋体" w:eastAsia="宋体" w:hAnsi="宋体" w:cs="宋体" w:hint="eastAsia"/>
+          <w:color w:val="000000"/>
+          <w:kern w:val="0"/>
+          <w:sz w:val="24"/>
+          <w:szCs w:val="24"/>
+        </w:rPr>
+        <w:t>Objectid,</w:t>
+      </w:r>
+      <w:r>
+        <w:rPr>
+          <w:rFonts w:ascii="宋体" w:eastAsia="宋体" w:hAnsi="宋体" w:cs="宋体" w:hint="eastAsia"/>
+          <w:color w:val="000000"/>
+          <w:kern w:val="0"/>
+          <w:sz w:val="24"/>
+          <w:szCs w:val="24"/>
+        </w:rPr>
+        <w:t>loc_name</w:t>
+      </w:r>
       <w:bookmarkStart w:id="0" w:name="_GoBack"/>
       <w:bookmarkEnd w:id="0"/>
     </w:p>
+    <w:p>
+      <w:pPr>
+        <w:widowControl/>
+        <w:shd w:val="clear" w:color="auto" w:fill="FFFFFF"/>
+        <w:spacing w:before="100" w:beforeAutospacing="1" w:after="100" w:afterAutospacing="1"/>
+        <w:jc w:val="left"/>
+        <w:rPr>
+          <w:rFonts w:ascii="宋体" w:eastAsia="宋体" w:hAnsi="宋体" w:cs="宋体"/>
+          <w:color w:val="000000"/>
+          <w:kern w:val="0"/>
+          <w:sz w:val="24"/>
+          <w:szCs w:val="24"/>
+        </w:rPr>
+      </w:pPr>
+      <w:r>
+        <w:rPr>
+          <w:rFonts w:ascii="宋体" w:eastAsia="宋体" w:hAnsi="宋体" w:cs="宋体"/>
+          <w:color w:val="000000"/>
+          <w:kern w:val="0"/>
+          <w:sz w:val="24"/>
+          <w:szCs w:val="24"/>
+        </w:rPr>
+        <w:t>- Catalog management: add/update/remove, level 1, level 2</w:t>
+      </w:r>
+    </w:p>
+    <w:p>
+      <w:pPr>
+        <w:widowControl/>
+        <w:shd w:val="clear" w:color="auto" w:fill="FFFFFF"/>
+        <w:spacing w:before="100" w:beforeAutospacing="1" w:after="100" w:afterAutospacing="1"/>
+        <w:jc w:val="left"/>
+        <w:rPr>
+          <w:rFonts w:ascii="宋体" w:eastAsia="宋体" w:hAnsi="宋体" w:cs="宋体"/>
+          <w:color w:val="000000"/>
+          <w:kern w:val="0"/>
+          <w:sz w:val="24"/>
+          <w:szCs w:val="24"/>
+        </w:rPr>
+      </w:pPr>
+      <w:r>
+        <w:rPr>
+          <w:rFonts w:ascii="宋体" w:eastAsia="宋体" w:hAnsi="宋体" w:cs="宋体"/>
+          <w:color w:val="000000"/>
+          <w:kern w:val="0"/>
+          <w:sz w:val="24"/>
+          <w:szCs w:val="24"/>
+        </w:rPr>
+        <w:t>- Country management : add/update/remove</w:t>
+      </w:r>
+    </w:p>
+    <w:p>
+      <w:pPr>
+        <w:widowControl/>
+        <w:shd w:val="clear" w:color="auto" w:fill="FFFFFF"/>
+        <w:spacing w:before="100" w:beforeAutospacing="1" w:after="100" w:afterAutospacing="1"/>
+        <w:jc w:val="left"/>
+        <w:rPr>
+          <w:rFonts w:ascii="宋体" w:eastAsia="宋体" w:hAnsi="宋体" w:cs="宋体"/>
+          <w:color w:val="000000"/>
+          <w:kern w:val="0"/>
+          <w:sz w:val="24"/>
+          <w:szCs w:val="24"/>
+        </w:rPr>
+      </w:pPr>
+    </w:p>
+    <w:p>
+      <w:pPr>
+        <w:widowControl/>
+        <w:shd w:val="clear" w:color="auto" w:fill="FFFFFF"/>
+        <w:spacing w:before="100" w:beforeAutospacing="1" w:after="100" w:afterAutospacing="1"/>
+        <w:jc w:val="left"/>
+        <w:rPr>
+          <w:rFonts w:ascii="宋体" w:eastAsia="宋体" w:hAnsi="宋体" w:cs="宋体"/>
+          <w:color w:val="000000"/>
+          <w:kern w:val="0"/>
+          <w:sz w:val="24"/>
+          <w:szCs w:val="24"/>
+        </w:rPr>
+      </w:pPr>
+    </w:p>
+    <w:p/>
     <w:sectPr>
       <w:pgSz w:w="11906" w:h="16838"/>
       <w:pgMar w:top="1440" w:right="1800" w:bottom="1440" w:left="1800" w:header="851" w:footer="992" w:gutter="0"/>
@@ -7321,6 +7556,103 @@
     </w:sectPr>
   </w:body>
 </w:document>
+</file>
+
+<file path=word/numbering.xml><?xml version="1.0" encoding="utf-8"?>
+<w:numbering xmlns:wpc="http://schemas.microsoft.com/office/word/2010/wordprocessingCanvas" xmlns:mc="http://schemas.openxmlformats.org/markup-compatibility/2006" xmlns:o="urn:schemas-microsoft-com:office:office" xmlns:r="http://schemas.openxmlformats.org/officeDocument/2006/relationships" xmlns:m="http://schemas.openxmlformats.org/officeDocument/2006/math" xmlns:v="urn:schemas-microsoft-com:vml" xmlns:wp14="http://schemas.microsoft.com/office/word/2010/wordprocessingDrawing" xmlns:wp="http://schemas.openxmlformats.org/drawingml/2006/wordprocessingDrawing" xmlns:w10="urn:schemas-microsoft-com:office:word" xmlns:w="http://schemas.openxmlformats.org/wordprocessingml/2006/main" xmlns:w14="http://schemas.microsoft.com/office/word/2010/wordml" xmlns:wpg="http://schemas.microsoft.com/office/word/2010/wordprocessingGroup" xmlns:wpi="http://schemas.microsoft.com/office/word/2010/wordprocessingInk" xmlns:wne="http://schemas.microsoft.com/office/word/2006/wordml" xmlns:wps="http://schemas.microsoft.com/office/word/2010/wordprocessingShape" mc:Ignorable="w14 wp14">
+  <w:abstractNum w:abstractNumId="0">
+    <w:nsid w:val="2C45067F"/>
+    <w:multiLevelType w:val="hybridMultilevel"/>
+    <w:tmpl w:val="ECA2A072"/>
+    <w:lvl w:ilvl="0" w:tplc="6262BDE0">
+      <w:start w:val="1"/>
+      <w:numFmt w:val="decimal"/>
+      <w:lvlText w:val="%1."/>
+      <w:lvlJc w:val="left"/>
+      <w:pPr>
+        <w:ind w:left="360" w:hanging="360"/>
+      </w:pPr>
+      <w:rPr>
+        <w:rFonts w:hint="default"/>
+      </w:rPr>
+    </w:lvl>
+    <w:lvl w:ilvl="1" w:tplc="04090019" w:tentative="1">
+      <w:start w:val="1"/>
+      <w:numFmt w:val="lowerLetter"/>
+      <w:lvlText w:val="%2)"/>
+      <w:lvlJc w:val="left"/>
+      <w:pPr>
+        <w:ind w:left="840" w:hanging="420"/>
+      </w:pPr>
+    </w:lvl>
+    <w:lvl w:ilvl="2" w:tplc="0409001B" w:tentative="1">
+      <w:start w:val="1"/>
+      <w:numFmt w:val="lowerRoman"/>
+      <w:lvlText w:val="%3."/>
+      <w:lvlJc w:val="right"/>
+      <w:pPr>
+        <w:ind w:left="1260" w:hanging="420"/>
+      </w:pPr>
+    </w:lvl>
+    <w:lvl w:ilvl="3" w:tplc="0409000F" w:tentative="1">
+      <w:start w:val="1"/>
+      <w:numFmt w:val="decimal"/>
+      <w:lvlText w:val="%4."/>
+      <w:lvlJc w:val="left"/>
+      <w:pPr>
+        <w:ind w:left="1680" w:hanging="420"/>
+      </w:pPr>
+    </w:lvl>
+    <w:lvl w:ilvl="4" w:tplc="04090019" w:tentative="1">
+      <w:start w:val="1"/>
+      <w:numFmt w:val="lowerLetter"/>
+      <w:lvlText w:val="%5)"/>
+      <w:lvlJc w:val="left"/>
+      <w:pPr>
+        <w:ind w:left="2100" w:hanging="420"/>
+      </w:pPr>
+    </w:lvl>
+    <w:lvl w:ilvl="5" w:tplc="0409001B" w:tentative="1">
+      <w:start w:val="1"/>
+      <w:numFmt w:val="lowerRoman"/>
+      <w:lvlText w:val="%6."/>
+      <w:lvlJc w:val="right"/>
+      <w:pPr>
+        <w:ind w:left="2520" w:hanging="420"/>
+      </w:pPr>
+    </w:lvl>
+    <w:lvl w:ilvl="6" w:tplc="0409000F" w:tentative="1">
+      <w:start w:val="1"/>
+      <w:numFmt w:val="decimal"/>
+      <w:lvlText w:val="%7."/>
+      <w:lvlJc w:val="left"/>
+      <w:pPr>
+        <w:ind w:left="2940" w:hanging="420"/>
+      </w:pPr>
+    </w:lvl>
+    <w:lvl w:ilvl="7" w:tplc="04090019" w:tentative="1">
+      <w:start w:val="1"/>
+      <w:numFmt w:val="lowerLetter"/>
+      <w:lvlText w:val="%8)"/>
+      <w:lvlJc w:val="left"/>
+      <w:pPr>
+        <w:ind w:left="3360" w:hanging="420"/>
+      </w:pPr>
+    </w:lvl>
+    <w:lvl w:ilvl="8" w:tplc="0409001B" w:tentative="1">
+      <w:start w:val="1"/>
+      <w:numFmt w:val="lowerRoman"/>
+      <w:lvlText w:val="%9."/>
+      <w:lvlJc w:val="right"/>
+      <w:pPr>
+        <w:ind w:left="3780" w:hanging="420"/>
+      </w:pPr>
+    </w:lvl>
+  </w:abstractNum>
+  <w:num w:numId="1">
+    <w:abstractNumId w:val="0"/>
+  </w:num>
+</w:numbering>
 </file>
 
 <file path=word/styles.xml><?xml version="1.0" encoding="utf-8"?>
@@ -7638,6 +7970,16 @@
     <w:name w:val="apple-converted-space"/>
     <w:basedOn w:val="a0"/>
     <w:rsid w:val="00C16599"/>
+  </w:style>
+  <w:style w:type="paragraph" w:styleId="a4">
+    <w:name w:val="List Paragraph"/>
+    <w:basedOn w:val="a"/>
+    <w:uiPriority w:val="34"/>
+    <w:qFormat/>
+    <w:rsid w:val="0086745E"/>
+    <w:pPr>
+      <w:ind w:firstLineChars="200" w:firstLine="420"/>
+    </w:pPr>
   </w:style>
 </w:styles>
 </file>
@@ -7958,6 +8300,16 @@
     <w:basedOn w:val="a0"/>
     <w:rsid w:val="00C16599"/>
   </w:style>
+  <w:style w:type="paragraph" w:styleId="a4">
+    <w:name w:val="List Paragraph"/>
+    <w:basedOn w:val="a"/>
+    <w:uiPriority w:val="34"/>
+    <w:qFormat/>
+    <w:rsid w:val="0086745E"/>
+    <w:pPr>
+      <w:ind w:firstLineChars="200" w:firstLine="420"/>
+    </w:pPr>
+  </w:style>
 </w:styles>
 </file>
 

</xml_diff>

<commit_message>
- add start and stop console commond.
</commit_message>
<xml_diff>
--- a/Doc/DB.docx
+++ b/Doc/DB.docx
@@ -452,14 +452,25 @@
           <w:szCs w:val="21"/>
         </w:rPr>
       </w:pPr>
-      <w:r>
-        <w:rPr>
-          <w:rFonts w:ascii="Arial" w:eastAsia="宋体" w:hAnsi="Arial" w:cs="Arial"/>
-          <w:color w:val="000000"/>
-          <w:kern w:val="0"/>
-          <w:szCs w:val="21"/>
-        </w:rPr>
-        <w:t>1.Mobile App</w:t>
+      <w:proofErr w:type="gramStart"/>
+      <w:r>
+        <w:rPr>
+          <w:rFonts w:ascii="Arial" w:eastAsia="宋体" w:hAnsi="Arial" w:cs="Arial"/>
+          <w:color w:val="000000"/>
+          <w:kern w:val="0"/>
+          <w:szCs w:val="21"/>
+        </w:rPr>
+        <w:t>1.Mobile</w:t>
+      </w:r>
+      <w:proofErr w:type="gramEnd"/>
+      <w:r>
+        <w:rPr>
+          <w:rFonts w:ascii="Arial" w:eastAsia="宋体" w:hAnsi="Arial" w:cs="Arial"/>
+          <w:color w:val="000000"/>
+          <w:kern w:val="0"/>
+          <w:szCs w:val="21"/>
+        </w:rPr>
+        <w:t xml:space="preserve"> App</w:t>
       </w:r>
     </w:p>
     <w:p>
@@ -788,14 +799,25 @@
         </w:rPr>
         <w:t>收入来源：</w:t>
       </w:r>
-      <w:r>
-        <w:rPr>
-          <w:rFonts w:ascii="Arial" w:eastAsia="宋体" w:hAnsi="Arial" w:cs="Arial"/>
-          <w:color w:val="000000"/>
-          <w:kern w:val="0"/>
-          <w:szCs w:val="21"/>
-        </w:rPr>
-        <w:t>revenue stream</w:t>
+      <w:proofErr w:type="gramStart"/>
+      <w:r>
+        <w:rPr>
+          <w:rFonts w:ascii="Arial" w:eastAsia="宋体" w:hAnsi="Arial" w:cs="Arial"/>
+          <w:color w:val="000000"/>
+          <w:kern w:val="0"/>
+          <w:szCs w:val="21"/>
+        </w:rPr>
+        <w:t>revenue</w:t>
+      </w:r>
+      <w:proofErr w:type="gramEnd"/>
+      <w:r>
+        <w:rPr>
+          <w:rFonts w:ascii="Arial" w:eastAsia="宋体" w:hAnsi="Arial" w:cs="Arial"/>
+          <w:color w:val="000000"/>
+          <w:kern w:val="0"/>
+          <w:szCs w:val="21"/>
+        </w:rPr>
+        <w:t xml:space="preserve"> stream</w:t>
       </w:r>
     </w:p>
     <w:p>
@@ -1270,753 +1292,8 @@
           <w:szCs w:val="21"/>
         </w:rPr>
       </w:pPr>
-    </w:p>
-    <w:p>
-      <w:pPr>
-        <w:widowControl/>
-        <w:shd w:val="clear" w:color="auto" w:fill="FFFFFF"/>
-        <w:jc w:val="left"/>
-        <w:rPr>
-          <w:rFonts w:ascii="Arial" w:eastAsia="宋体" w:hAnsi="Arial" w:cs="Arial"/>
-          <w:color w:val="000000"/>
-          <w:kern w:val="0"/>
-          <w:szCs w:val="21"/>
-        </w:rPr>
-      </w:pPr>
-      <w:r>
-        <w:rPr>
-          <w:rFonts w:ascii="Arial" w:eastAsia="宋体" w:hAnsi="Arial" w:cs="Arial"/>
-          <w:color w:val="000000"/>
-          <w:kern w:val="0"/>
-          <w:szCs w:val="21"/>
-        </w:rPr>
-        <w:t>关键字：</w:t>
-      </w:r>
-    </w:p>
-    <w:p>
-      <w:pPr>
-        <w:widowControl/>
-        <w:shd w:val="clear" w:color="auto" w:fill="FFFFFF"/>
-        <w:jc w:val="left"/>
-        <w:rPr>
-          <w:rFonts w:ascii="Arial" w:eastAsia="宋体" w:hAnsi="Arial" w:cs="Arial"/>
-          <w:color w:val="000000"/>
-          <w:kern w:val="0"/>
-          <w:szCs w:val="21"/>
-        </w:rPr>
-      </w:pPr>
-      <w:r>
-        <w:rPr>
-          <w:rFonts w:ascii="Arial" w:eastAsia="宋体" w:hAnsi="Arial" w:cs="Arial"/>
-          <w:color w:val="000000"/>
-          <w:kern w:val="0"/>
-          <w:szCs w:val="21"/>
-        </w:rPr>
-        <w:t>同期</w:t>
-      </w:r>
-    </w:p>
-    <w:p>
-      <w:pPr>
-        <w:widowControl/>
-        <w:shd w:val="clear" w:color="auto" w:fill="FFFFFF"/>
-        <w:jc w:val="left"/>
-        <w:rPr>
-          <w:rFonts w:ascii="Arial" w:eastAsia="宋体" w:hAnsi="Arial" w:cs="Arial"/>
-          <w:color w:val="000000"/>
-          <w:kern w:val="0"/>
-          <w:szCs w:val="21"/>
-        </w:rPr>
-      </w:pPr>
-      <w:r>
-        <w:rPr>
-          <w:rFonts w:ascii="Arial" w:eastAsia="宋体" w:hAnsi="Arial" w:cs="Arial"/>
-          <w:color w:val="000000"/>
-          <w:kern w:val="0"/>
-          <w:szCs w:val="21"/>
-        </w:rPr>
-        <w:t>增加</w:t>
-      </w:r>
-      <w:r>
-        <w:rPr>
-          <w:rFonts w:ascii="Arial" w:eastAsia="宋体" w:hAnsi="Arial" w:cs="Arial"/>
-          <w:color w:val="000000"/>
-          <w:kern w:val="0"/>
-          <w:szCs w:val="21"/>
-        </w:rPr>
-        <w:br/>
-      </w:r>
-      <w:r>
-        <w:rPr>
-          <w:rFonts w:ascii="Arial" w:eastAsia="宋体" w:hAnsi="Arial" w:cs="Arial"/>
-          <w:color w:val="000000"/>
-          <w:kern w:val="0"/>
-          <w:szCs w:val="21"/>
-        </w:rPr>
-        <w:t>减少</w:t>
-      </w:r>
-      <w:r>
-        <w:rPr>
-          <w:rFonts w:ascii="Arial" w:eastAsia="宋体" w:hAnsi="Arial" w:cs="Arial"/>
-          <w:color w:val="000000"/>
-          <w:kern w:val="0"/>
-          <w:szCs w:val="21"/>
-        </w:rPr>
-        <w:br/>
-      </w:r>
-      <w:r>
-        <w:rPr>
-          <w:rFonts w:ascii="Arial" w:eastAsia="宋体" w:hAnsi="Arial" w:cs="Arial"/>
-          <w:color w:val="000000"/>
-          <w:kern w:val="0"/>
-          <w:szCs w:val="21"/>
-        </w:rPr>
-        <w:t>环比</w:t>
-      </w:r>
-      <w:r>
-        <w:rPr>
-          <w:rFonts w:ascii="Arial" w:eastAsia="宋体" w:hAnsi="Arial" w:cs="Arial"/>
-          <w:color w:val="000000"/>
-          <w:kern w:val="0"/>
-          <w:szCs w:val="21"/>
-        </w:rPr>
-        <w:br/>
-      </w:r>
-      <w:r>
-        <w:rPr>
-          <w:rFonts w:ascii="Arial" w:eastAsia="宋体" w:hAnsi="Arial" w:cs="Arial"/>
-          <w:color w:val="000000"/>
-          <w:kern w:val="0"/>
-          <w:szCs w:val="21"/>
-        </w:rPr>
-        <w:t>同比</w:t>
-      </w:r>
-      <w:r>
-        <w:rPr>
-          <w:rFonts w:ascii="Arial" w:eastAsia="宋体" w:hAnsi="Arial" w:cs="Arial"/>
-          <w:color w:val="000000"/>
-          <w:kern w:val="0"/>
-          <w:szCs w:val="21"/>
-        </w:rPr>
-        <w:br/>
-      </w:r>
-      <w:r>
-        <w:rPr>
-          <w:rFonts w:ascii="Arial" w:eastAsia="宋体" w:hAnsi="Arial" w:cs="Arial"/>
-          <w:color w:val="000000"/>
-          <w:kern w:val="0"/>
-          <w:szCs w:val="21"/>
-        </w:rPr>
-        <w:t>占有率</w:t>
-      </w:r>
-      <w:r>
-        <w:rPr>
-          <w:rFonts w:ascii="Arial" w:eastAsia="宋体" w:hAnsi="Arial" w:cs="Arial"/>
-          <w:color w:val="000000"/>
-          <w:kern w:val="0"/>
-          <w:szCs w:val="21"/>
-        </w:rPr>
-        <w:br/>
-      </w:r>
-      <w:r>
-        <w:rPr>
-          <w:rFonts w:ascii="Arial" w:eastAsia="宋体" w:hAnsi="Arial" w:cs="Arial"/>
-          <w:color w:val="000000"/>
-          <w:kern w:val="0"/>
-          <w:szCs w:val="21"/>
-        </w:rPr>
-        <w:t>总计</w:t>
-      </w:r>
-      <w:r>
-        <w:rPr>
-          <w:rFonts w:ascii="Arial" w:eastAsia="宋体" w:hAnsi="Arial" w:cs="Arial"/>
-          <w:color w:val="000000"/>
-          <w:kern w:val="0"/>
-          <w:szCs w:val="21"/>
-        </w:rPr>
-        <w:br/>
-      </w:r>
-      <w:r>
-        <w:rPr>
-          <w:rFonts w:ascii="Arial" w:eastAsia="宋体" w:hAnsi="Arial" w:cs="Arial"/>
-          <w:color w:val="000000"/>
-          <w:kern w:val="0"/>
-          <w:szCs w:val="21"/>
-        </w:rPr>
-        <w:t>总量</w:t>
-      </w:r>
-    </w:p>
-    <w:p>
-      <w:pPr>
-        <w:widowControl/>
-        <w:shd w:val="clear" w:color="auto" w:fill="FFFFFF"/>
-        <w:jc w:val="left"/>
-        <w:rPr>
-          <w:rFonts w:ascii="Arial" w:eastAsia="宋体" w:hAnsi="Arial" w:cs="Arial"/>
-          <w:color w:val="000000"/>
-          <w:kern w:val="0"/>
-          <w:szCs w:val="21"/>
-        </w:rPr>
-      </w:pPr>
-      <w:r>
-        <w:rPr>
-          <w:rFonts w:ascii="Arial" w:eastAsia="宋体" w:hAnsi="Arial" w:cs="Arial"/>
-          <w:color w:val="000000"/>
-          <w:kern w:val="0"/>
-          <w:szCs w:val="21"/>
-        </w:rPr>
-        <w:t>产量</w:t>
-      </w:r>
-    </w:p>
-    <w:p>
-      <w:pPr>
-        <w:widowControl/>
-        <w:shd w:val="clear" w:color="auto" w:fill="FFFFFF"/>
-        <w:jc w:val="left"/>
-        <w:rPr>
-          <w:rFonts w:ascii="Arial" w:eastAsia="宋体" w:hAnsi="Arial" w:cs="Arial"/>
-          <w:color w:val="000000"/>
-          <w:kern w:val="0"/>
-          <w:szCs w:val="21"/>
-        </w:rPr>
-      </w:pPr>
-      <w:r>
-        <w:rPr>
-          <w:rFonts w:ascii="Arial" w:eastAsia="宋体" w:hAnsi="Arial" w:cs="Arial"/>
-          <w:color w:val="000000"/>
-          <w:kern w:val="0"/>
-          <w:szCs w:val="21"/>
-        </w:rPr>
-        <w:t>销量</w:t>
-      </w:r>
-    </w:p>
-    <w:p>
-      <w:pPr>
-        <w:widowControl/>
-        <w:shd w:val="clear" w:color="auto" w:fill="FFFFFF"/>
-        <w:jc w:val="left"/>
-        <w:rPr>
-          <w:rFonts w:ascii="Arial" w:eastAsia="宋体" w:hAnsi="Arial" w:cs="Arial"/>
-          <w:color w:val="000000"/>
-          <w:kern w:val="0"/>
-          <w:szCs w:val="21"/>
-        </w:rPr>
-      </w:pPr>
-      <w:r>
-        <w:rPr>
-          <w:rFonts w:ascii="Arial" w:eastAsia="宋体" w:hAnsi="Arial" w:cs="Arial"/>
-          <w:color w:val="000000"/>
-          <w:kern w:val="0"/>
-          <w:szCs w:val="21"/>
-        </w:rPr>
-        <w:t>统计</w:t>
-      </w:r>
-      <w:r>
-        <w:rPr>
-          <w:rFonts w:ascii="Arial" w:eastAsia="宋体" w:hAnsi="Arial" w:cs="Arial"/>
-          <w:color w:val="000000"/>
-          <w:kern w:val="0"/>
-          <w:szCs w:val="21"/>
-        </w:rPr>
-        <w:br/>
-      </w:r>
-      <w:r>
-        <w:rPr>
-          <w:rFonts w:ascii="Arial" w:eastAsia="宋体" w:hAnsi="Arial" w:cs="Arial"/>
-          <w:color w:val="000000"/>
-          <w:kern w:val="0"/>
-          <w:szCs w:val="21"/>
-        </w:rPr>
-        <w:t>指数</w:t>
-      </w:r>
-      <w:r>
-        <w:rPr>
-          <w:rFonts w:ascii="Arial" w:eastAsia="宋体" w:hAnsi="Arial" w:cs="Arial"/>
-          <w:color w:val="000000"/>
-          <w:kern w:val="0"/>
-          <w:szCs w:val="21"/>
-        </w:rPr>
-        <w:br/>
-      </w:r>
-      <w:r>
-        <w:rPr>
-          <w:rFonts w:ascii="Arial" w:eastAsia="宋体" w:hAnsi="Arial" w:cs="Arial"/>
-          <w:color w:val="000000"/>
-          <w:kern w:val="0"/>
-          <w:szCs w:val="21"/>
-        </w:rPr>
-        <w:t>数据</w:t>
-      </w:r>
-      <w:r>
-        <w:rPr>
-          <w:rFonts w:ascii="Arial" w:eastAsia="宋体" w:hAnsi="Arial" w:cs="Arial"/>
-          <w:color w:val="000000"/>
-          <w:kern w:val="0"/>
-          <w:szCs w:val="21"/>
-        </w:rPr>
-        <w:br/>
-      </w:r>
-      <w:r>
-        <w:rPr>
-          <w:rFonts w:ascii="Arial" w:eastAsia="宋体" w:hAnsi="Arial" w:cs="Arial"/>
-          <w:color w:val="000000"/>
-          <w:kern w:val="0"/>
-          <w:szCs w:val="21"/>
-        </w:rPr>
-        <w:t>成交量</w:t>
-      </w:r>
-    </w:p>
-    <w:p>
-      <w:pPr>
-        <w:widowControl/>
-        <w:shd w:val="clear" w:color="auto" w:fill="FFFFFF"/>
-        <w:jc w:val="left"/>
-        <w:rPr>
-          <w:rFonts w:ascii="Arial" w:eastAsia="宋体" w:hAnsi="Arial" w:cs="Arial"/>
-          <w:color w:val="000000"/>
-          <w:kern w:val="0"/>
-          <w:szCs w:val="21"/>
-        </w:rPr>
-      </w:pPr>
-      <w:r>
-        <w:rPr>
-          <w:rFonts w:ascii="Arial" w:eastAsia="宋体" w:hAnsi="Arial" w:cs="Arial"/>
-          <w:color w:val="000000"/>
-          <w:kern w:val="0"/>
-          <w:szCs w:val="21"/>
-        </w:rPr>
-        <w:t>百分点</w:t>
-      </w:r>
-    </w:p>
-    <w:p>
-      <w:pPr>
-        <w:widowControl/>
-        <w:shd w:val="clear" w:color="auto" w:fill="FFFFFF"/>
-        <w:jc w:val="left"/>
-        <w:rPr>
-          <w:rFonts w:ascii="Arial" w:eastAsia="宋体" w:hAnsi="Arial" w:cs="Arial"/>
-          <w:color w:val="000000"/>
-          <w:kern w:val="0"/>
-          <w:szCs w:val="21"/>
-        </w:rPr>
-      </w:pPr>
-      <w:r>
-        <w:rPr>
-          <w:rFonts w:ascii="Arial" w:eastAsia="宋体" w:hAnsi="Arial" w:cs="Arial"/>
-          <w:color w:val="000000"/>
-          <w:kern w:val="0"/>
-          <w:szCs w:val="21"/>
-        </w:rPr>
-        <w:t>百分比</w:t>
-      </w:r>
-    </w:p>
-    <w:p>
-      <w:pPr>
-        <w:widowControl/>
-        <w:shd w:val="clear" w:color="auto" w:fill="FFFFFF"/>
-        <w:jc w:val="left"/>
-        <w:rPr>
-          <w:rFonts w:ascii="Arial" w:eastAsia="宋体" w:hAnsi="Arial" w:cs="Arial"/>
-          <w:color w:val="000000"/>
-          <w:kern w:val="0"/>
-          <w:szCs w:val="21"/>
-        </w:rPr>
-      </w:pPr>
-      <w:r>
-        <w:rPr>
-          <w:rFonts w:ascii="Arial" w:eastAsia="宋体" w:hAnsi="Arial" w:cs="Arial"/>
-          <w:color w:val="000000"/>
-          <w:kern w:val="0"/>
-          <w:szCs w:val="21"/>
-        </w:rPr>
-        <w:t>份额</w:t>
-      </w:r>
-    </w:p>
-    <w:p>
-      <w:pPr>
-        <w:widowControl/>
-        <w:shd w:val="clear" w:color="auto" w:fill="FFFFFF"/>
-        <w:jc w:val="left"/>
-        <w:rPr>
-          <w:rFonts w:ascii="Arial" w:eastAsia="宋体" w:hAnsi="Arial" w:cs="Arial"/>
-          <w:color w:val="000000"/>
-          <w:kern w:val="0"/>
-          <w:szCs w:val="21"/>
-        </w:rPr>
-      </w:pPr>
-      <w:r>
-        <w:rPr>
-          <w:rFonts w:ascii="Arial" w:eastAsia="宋体" w:hAnsi="Arial" w:cs="Arial"/>
-          <w:color w:val="000000"/>
-          <w:kern w:val="0"/>
-          <w:szCs w:val="21"/>
-        </w:rPr>
-        <w:t>指标</w:t>
-      </w:r>
-    </w:p>
-    <w:p>
-      <w:pPr>
-        <w:widowControl/>
-        <w:shd w:val="clear" w:color="auto" w:fill="FFFFFF"/>
-        <w:jc w:val="left"/>
-        <w:rPr>
-          <w:rFonts w:ascii="Arial" w:eastAsia="宋体" w:hAnsi="Arial" w:cs="Arial"/>
-          <w:color w:val="000000"/>
-          <w:kern w:val="0"/>
-          <w:szCs w:val="21"/>
-        </w:rPr>
-      </w:pPr>
-      <w:r>
-        <w:rPr>
-          <w:rFonts w:ascii="Arial" w:eastAsia="宋体" w:hAnsi="Arial" w:cs="Arial"/>
-          <w:color w:val="000000"/>
-          <w:kern w:val="0"/>
-          <w:szCs w:val="21"/>
-        </w:rPr>
-        <w:t>满意度</w:t>
-      </w:r>
-    </w:p>
-    <w:p>
-      <w:pPr>
-        <w:widowControl/>
-        <w:shd w:val="clear" w:color="auto" w:fill="FFFFFF"/>
-        <w:jc w:val="left"/>
-        <w:rPr>
-          <w:rFonts w:ascii="Arial" w:eastAsia="宋体" w:hAnsi="Arial" w:cs="Arial"/>
-          <w:color w:val="000000"/>
-          <w:kern w:val="0"/>
-          <w:szCs w:val="21"/>
-        </w:rPr>
-      </w:pPr>
-      <w:r>
-        <w:rPr>
-          <w:rFonts w:ascii="Arial" w:eastAsia="宋体" w:hAnsi="Arial" w:cs="Arial"/>
-          <w:color w:val="000000"/>
-          <w:kern w:val="0"/>
-          <w:szCs w:val="21"/>
-        </w:rPr>
-        <w:t>趋势</w:t>
-      </w:r>
-    </w:p>
-    <w:p>
-      <w:pPr>
-        <w:widowControl/>
-        <w:shd w:val="clear" w:color="auto" w:fill="FFFFFF"/>
-        <w:jc w:val="left"/>
-        <w:rPr>
-          <w:rFonts w:ascii="Arial" w:eastAsia="宋体" w:hAnsi="Arial" w:cs="Arial"/>
-          <w:color w:val="000000"/>
-          <w:kern w:val="0"/>
-          <w:szCs w:val="21"/>
-        </w:rPr>
-      </w:pPr>
-      <w:r>
-        <w:rPr>
-          <w:rFonts w:ascii="Arial" w:eastAsia="宋体" w:hAnsi="Arial" w:cs="Arial"/>
-          <w:color w:val="000000"/>
-          <w:kern w:val="0"/>
-          <w:szCs w:val="21"/>
-        </w:rPr>
-        <w:t>高于</w:t>
-      </w:r>
-    </w:p>
-    <w:p>
-      <w:pPr>
-        <w:widowControl/>
-        <w:shd w:val="clear" w:color="auto" w:fill="FFFFFF"/>
-        <w:jc w:val="left"/>
-        <w:rPr>
-          <w:rFonts w:ascii="Arial" w:eastAsia="宋体" w:hAnsi="Arial" w:cs="Arial"/>
-          <w:color w:val="000000"/>
-          <w:kern w:val="0"/>
-          <w:szCs w:val="21"/>
-        </w:rPr>
-      </w:pPr>
-      <w:r>
-        <w:rPr>
-          <w:rFonts w:ascii="Arial" w:eastAsia="宋体" w:hAnsi="Arial" w:cs="Arial"/>
-          <w:color w:val="000000"/>
-          <w:kern w:val="0"/>
-          <w:szCs w:val="21"/>
-        </w:rPr>
-        <w:t>低于</w:t>
-      </w:r>
-    </w:p>
-    <w:p>
-      <w:pPr>
-        <w:widowControl/>
-        <w:shd w:val="clear" w:color="auto" w:fill="FFFFFF"/>
-        <w:jc w:val="left"/>
-        <w:rPr>
-          <w:rFonts w:ascii="Arial" w:eastAsia="宋体" w:hAnsi="Arial" w:cs="Arial"/>
-          <w:color w:val="000000"/>
-          <w:kern w:val="0"/>
-          <w:szCs w:val="21"/>
-        </w:rPr>
-      </w:pPr>
-      <w:r>
-        <w:rPr>
-          <w:rFonts w:ascii="Arial" w:eastAsia="宋体" w:hAnsi="Arial" w:cs="Arial"/>
-          <w:color w:val="000000"/>
-          <w:kern w:val="0"/>
-          <w:szCs w:val="21"/>
-        </w:rPr>
-        <w:t>财年</w:t>
-      </w:r>
-    </w:p>
-    <w:p>
-      <w:pPr>
-        <w:widowControl/>
-        <w:shd w:val="clear" w:color="auto" w:fill="FFFFFF"/>
-        <w:jc w:val="left"/>
-        <w:rPr>
-          <w:rFonts w:ascii="Arial" w:eastAsia="宋体" w:hAnsi="Arial" w:cs="Arial"/>
-          <w:color w:val="000000"/>
-          <w:kern w:val="0"/>
-          <w:szCs w:val="21"/>
-        </w:rPr>
-      </w:pPr>
-      <w:r>
-        <w:rPr>
-          <w:rFonts w:ascii="Arial" w:eastAsia="宋体" w:hAnsi="Arial" w:cs="Arial"/>
-          <w:color w:val="000000"/>
-          <w:kern w:val="0"/>
-          <w:szCs w:val="21"/>
-        </w:rPr>
-        <w:t>预计</w:t>
-      </w:r>
-    </w:p>
-    <w:p>
-      <w:pPr>
-        <w:widowControl/>
-        <w:shd w:val="clear" w:color="auto" w:fill="FFFFFF"/>
-        <w:jc w:val="left"/>
-        <w:rPr>
-          <w:rFonts w:ascii="Arial" w:eastAsia="宋体" w:hAnsi="Arial" w:cs="Arial"/>
-          <w:color w:val="000000"/>
-          <w:kern w:val="0"/>
-          <w:szCs w:val="21"/>
-        </w:rPr>
-      </w:pPr>
-      <w:r>
-        <w:rPr>
-          <w:rFonts w:ascii="Arial" w:eastAsia="宋体" w:hAnsi="Arial" w:cs="Arial"/>
-          <w:color w:val="000000"/>
-          <w:kern w:val="0"/>
-          <w:szCs w:val="21"/>
-        </w:rPr>
-        <w:t>盈利</w:t>
-      </w:r>
-    </w:p>
-    <w:p>
-      <w:pPr>
-        <w:widowControl/>
-        <w:shd w:val="clear" w:color="auto" w:fill="FFFFFF"/>
-        <w:jc w:val="left"/>
-        <w:rPr>
-          <w:rFonts w:ascii="Arial" w:eastAsia="宋体" w:hAnsi="Arial" w:cs="Arial"/>
-          <w:color w:val="000000"/>
-          <w:kern w:val="0"/>
-          <w:szCs w:val="21"/>
-        </w:rPr>
-      </w:pPr>
-      <w:r>
-        <w:rPr>
-          <w:rFonts w:ascii="Arial" w:eastAsia="宋体" w:hAnsi="Arial" w:cs="Arial"/>
-          <w:color w:val="000000"/>
-          <w:kern w:val="0"/>
-          <w:szCs w:val="21"/>
-        </w:rPr>
-        <w:t>亏损</w:t>
-      </w:r>
-    </w:p>
-    <w:p>
-      <w:pPr>
-        <w:widowControl/>
-        <w:shd w:val="clear" w:color="auto" w:fill="FFFFFF"/>
-        <w:jc w:val="left"/>
-        <w:rPr>
-          <w:rFonts w:ascii="Arial" w:eastAsia="宋体" w:hAnsi="Arial" w:cs="Arial"/>
-          <w:color w:val="000000"/>
-          <w:kern w:val="0"/>
-          <w:szCs w:val="21"/>
-        </w:rPr>
-      </w:pPr>
-      <w:r>
-        <w:rPr>
-          <w:rFonts w:ascii="Arial" w:eastAsia="宋体" w:hAnsi="Arial" w:cs="Arial"/>
-          <w:color w:val="000000"/>
-          <w:kern w:val="0"/>
-          <w:szCs w:val="21"/>
-        </w:rPr>
-        <w:t>分析</w:t>
-      </w:r>
-    </w:p>
-    <w:p>
-      <w:pPr>
-        <w:widowControl/>
-        <w:shd w:val="clear" w:color="auto" w:fill="FFFFFF"/>
-        <w:jc w:val="left"/>
-        <w:rPr>
-          <w:rFonts w:ascii="Arial" w:eastAsia="宋体" w:hAnsi="Arial" w:cs="Arial"/>
-          <w:color w:val="000000"/>
-          <w:kern w:val="0"/>
-          <w:szCs w:val="21"/>
-        </w:rPr>
-      </w:pPr>
-      <w:r>
-        <w:rPr>
-          <w:rFonts w:ascii="Arial" w:eastAsia="宋体" w:hAnsi="Arial" w:cs="Arial"/>
-          <w:color w:val="000000"/>
-          <w:kern w:val="0"/>
-          <w:szCs w:val="21"/>
-        </w:rPr>
-        <w:t>总结</w:t>
-      </w:r>
-    </w:p>
-    <w:p>
-      <w:pPr>
-        <w:widowControl/>
-        <w:shd w:val="clear" w:color="auto" w:fill="FFFFFF"/>
-        <w:jc w:val="left"/>
-        <w:rPr>
-          <w:rFonts w:ascii="Arial" w:eastAsia="宋体" w:hAnsi="Arial" w:cs="Arial"/>
-          <w:color w:val="000000"/>
-          <w:kern w:val="0"/>
-          <w:szCs w:val="21"/>
-        </w:rPr>
-      </w:pPr>
-      <w:r>
-        <w:rPr>
-          <w:rFonts w:ascii="Arial" w:eastAsia="宋体" w:hAnsi="Arial" w:cs="Arial"/>
-          <w:color w:val="000000"/>
-          <w:kern w:val="0"/>
-          <w:szCs w:val="21"/>
-        </w:rPr>
-        <w:t>人数</w:t>
-      </w:r>
-    </w:p>
-    <w:p>
-      <w:pPr>
-        <w:widowControl/>
-        <w:shd w:val="clear" w:color="auto" w:fill="FFFFFF"/>
-        <w:jc w:val="left"/>
-        <w:rPr>
-          <w:rFonts w:ascii="Arial" w:eastAsia="宋体" w:hAnsi="Arial" w:cs="Arial"/>
-          <w:color w:val="000000"/>
-          <w:kern w:val="0"/>
-          <w:szCs w:val="21"/>
-        </w:rPr>
-      </w:pPr>
-      <w:r>
-        <w:rPr>
-          <w:rFonts w:ascii="Arial" w:eastAsia="宋体" w:hAnsi="Arial" w:cs="Arial"/>
-          <w:color w:val="000000"/>
-          <w:kern w:val="0"/>
-          <w:szCs w:val="21"/>
-        </w:rPr>
-        <w:t>人次</w:t>
-      </w:r>
-    </w:p>
-    <w:p>
-      <w:pPr>
-        <w:widowControl/>
-        <w:shd w:val="clear" w:color="auto" w:fill="FFFFFF"/>
-        <w:jc w:val="left"/>
-        <w:rPr>
-          <w:rFonts w:ascii="Arial" w:eastAsia="宋体" w:hAnsi="Arial" w:cs="Arial"/>
-          <w:color w:val="000000"/>
-          <w:kern w:val="0"/>
-          <w:szCs w:val="21"/>
-        </w:rPr>
-      </w:pPr>
-      <w:r>
-        <w:rPr>
-          <w:rFonts w:ascii="Arial" w:eastAsia="宋体" w:hAnsi="Arial" w:cs="Arial"/>
-          <w:color w:val="000000"/>
-          <w:kern w:val="0"/>
-          <w:szCs w:val="21"/>
-        </w:rPr>
-        <w:t>车次</w:t>
-      </w:r>
-    </w:p>
-    <w:p>
-      <w:pPr>
-        <w:widowControl/>
-        <w:shd w:val="clear" w:color="auto" w:fill="FFFFFF"/>
-        <w:jc w:val="left"/>
-        <w:rPr>
-          <w:rFonts w:ascii="Arial" w:eastAsia="宋体" w:hAnsi="Arial" w:cs="Arial"/>
-          <w:color w:val="000000"/>
-          <w:kern w:val="0"/>
-          <w:szCs w:val="21"/>
-        </w:rPr>
-      </w:pPr>
-      <w:r>
-        <w:rPr>
-          <w:rFonts w:ascii="Arial" w:eastAsia="宋体" w:hAnsi="Arial" w:cs="Arial"/>
-          <w:color w:val="000000"/>
-          <w:kern w:val="0"/>
-          <w:szCs w:val="21"/>
-        </w:rPr>
-        <w:t>截止</w:t>
-      </w:r>
-    </w:p>
-    <w:p>
-      <w:pPr>
-        <w:widowControl/>
-        <w:shd w:val="clear" w:color="auto" w:fill="FFFFFF"/>
-        <w:jc w:val="left"/>
-        <w:rPr>
-          <w:rFonts w:ascii="Arial" w:eastAsia="宋体" w:hAnsi="Arial" w:cs="Arial"/>
-          <w:color w:val="000000"/>
-          <w:kern w:val="0"/>
-          <w:szCs w:val="21"/>
-        </w:rPr>
-      </w:pPr>
-      <w:r>
-        <w:rPr>
-          <w:rFonts w:ascii="Arial" w:eastAsia="宋体" w:hAnsi="Arial" w:cs="Arial"/>
-          <w:color w:val="000000"/>
-          <w:kern w:val="0"/>
-          <w:szCs w:val="21"/>
-        </w:rPr>
-        <w:t>最高</w:t>
-      </w:r>
-    </w:p>
-    <w:p>
-      <w:pPr>
-        <w:widowControl/>
-        <w:shd w:val="clear" w:color="auto" w:fill="FFFFFF"/>
-        <w:jc w:val="left"/>
-        <w:rPr>
-          <w:rFonts w:ascii="Arial" w:eastAsia="宋体" w:hAnsi="Arial" w:cs="Arial"/>
-          <w:color w:val="000000"/>
-          <w:kern w:val="0"/>
-          <w:szCs w:val="21"/>
-        </w:rPr>
-      </w:pPr>
-      <w:r>
-        <w:rPr>
-          <w:rFonts w:ascii="Arial" w:eastAsia="宋体" w:hAnsi="Arial" w:cs="Arial"/>
-          <w:color w:val="000000"/>
-          <w:kern w:val="0"/>
-          <w:szCs w:val="21"/>
-        </w:rPr>
-        <w:t>最多</w:t>
-      </w:r>
-    </w:p>
-    <w:p>
-      <w:pPr>
-        <w:widowControl/>
-        <w:shd w:val="clear" w:color="auto" w:fill="FFFFFF"/>
-        <w:jc w:val="left"/>
-        <w:rPr>
-          <w:rFonts w:ascii="Arial" w:eastAsia="宋体" w:hAnsi="Arial" w:cs="Arial"/>
-          <w:color w:val="000000"/>
-          <w:kern w:val="0"/>
-          <w:szCs w:val="21"/>
-        </w:rPr>
-      </w:pPr>
+      <w:bookmarkStart w:id="0" w:name="_GoBack"/>
+      <w:bookmarkEnd w:id="0"/>
     </w:p>
     <w:p>
       <w:pPr>
@@ -2346,6 +1623,7 @@
         </w:rPr>
         <w:br/>
       </w:r>
+      <w:proofErr w:type="gramStart"/>
       <w:r>
         <w:rPr>
           <w:rFonts w:ascii="Arial" w:eastAsia="宋体" w:hAnsi="Arial" w:cs="Arial"/>
@@ -2355,6 +1633,7 @@
         </w:rPr>
         <w:t>搜房数据</w:t>
       </w:r>
+      <w:proofErr w:type="gramEnd"/>
       <w:r>
         <w:rPr>
           <w:rFonts w:ascii="Arial" w:eastAsia="宋体" w:hAnsi="Arial" w:cs="Arial"/>
@@ -3423,7 +2702,6 @@
           <w:kern w:val="0"/>
           <w:szCs w:val="21"/>
         </w:rPr>
-        <w:lastRenderedPageBreak/>
         <w:br/>
       </w:r>
       <w:r>
@@ -3704,7 +2982,67 @@
           <w:kern w:val="0"/>
           <w:szCs w:val="21"/>
         </w:rPr>
-        <w:t>{ID:"",Name:"",Range:"", Period:"",Src:"",Unit:"", Store:"",ExtLink:"",Data</w:t>
+        <w:t>{</w:t>
+      </w:r>
+      <w:proofErr w:type="spellStart"/>
+      <w:r>
+        <w:rPr>
+          <w:rFonts w:ascii="Arial" w:eastAsia="宋体" w:hAnsi="Arial" w:cs="Arial"/>
+          <w:color w:val="000000"/>
+          <w:kern w:val="0"/>
+          <w:szCs w:val="21"/>
+        </w:rPr>
+        <w:t>ID:"",Name:"",Range</w:t>
+      </w:r>
+      <w:proofErr w:type="spellEnd"/>
+      <w:r>
+        <w:rPr>
+          <w:rFonts w:ascii="Arial" w:eastAsia="宋体" w:hAnsi="Arial" w:cs="Arial"/>
+          <w:color w:val="000000"/>
+          <w:kern w:val="0"/>
+          <w:szCs w:val="21"/>
+        </w:rPr>
+        <w:t>:"", Period:"",</w:t>
+      </w:r>
+      <w:proofErr w:type="spellStart"/>
+      <w:r>
+        <w:rPr>
+          <w:rFonts w:ascii="Arial" w:eastAsia="宋体" w:hAnsi="Arial" w:cs="Arial"/>
+          <w:color w:val="000000"/>
+          <w:kern w:val="0"/>
+          <w:szCs w:val="21"/>
+        </w:rPr>
+        <w:t>Src</w:t>
+      </w:r>
+      <w:proofErr w:type="spellEnd"/>
+      <w:r>
+        <w:rPr>
+          <w:rFonts w:ascii="Arial" w:eastAsia="宋体" w:hAnsi="Arial" w:cs="Arial"/>
+          <w:color w:val="000000"/>
+          <w:kern w:val="0"/>
+          <w:szCs w:val="21"/>
+        </w:rPr>
+        <w:t>:"",Unit:"", Store:"",</w:t>
+      </w:r>
+      <w:proofErr w:type="spellStart"/>
+      <w:r>
+        <w:rPr>
+          <w:rFonts w:ascii="Arial" w:eastAsia="宋体" w:hAnsi="Arial" w:cs="Arial"/>
+          <w:color w:val="000000"/>
+          <w:kern w:val="0"/>
+          <w:szCs w:val="21"/>
+        </w:rPr>
+        <w:t>ExtLink</w:t>
+      </w:r>
+      <w:proofErr w:type="spellEnd"/>
+      <w:r>
+        <w:rPr>
+          <w:rFonts w:ascii="Arial" w:eastAsia="宋体" w:hAnsi="Arial" w:cs="Arial"/>
+          <w:color w:val="000000"/>
+          <w:kern w:val="0"/>
+          <w:szCs w:val="21"/>
+        </w:rPr>
+        <w:t>:"",Data</w:t>
       </w:r>
       <w:r>
         <w:rPr>
@@ -3911,7 +3249,27 @@
           <w:kern w:val="0"/>
           <w:szCs w:val="21"/>
         </w:rPr>
-        <w:t>中企海外投资</w:t>
+        <w:t>中</w:t>
+      </w:r>
+      <w:proofErr w:type="gramStart"/>
+      <w:r>
+        <w:rPr>
+          <w:rFonts w:ascii="Arial" w:eastAsia="宋体" w:hAnsi="Arial" w:cs="Arial"/>
+          <w:color w:val="000000"/>
+          <w:kern w:val="0"/>
+          <w:szCs w:val="21"/>
+        </w:rPr>
+        <w:t>企海外</w:t>
+      </w:r>
+      <w:proofErr w:type="gramEnd"/>
+      <w:r>
+        <w:rPr>
+          <w:rFonts w:ascii="Arial" w:eastAsia="宋体" w:hAnsi="Arial" w:cs="Arial"/>
+          <w:color w:val="000000"/>
+          <w:kern w:val="0"/>
+          <w:szCs w:val="21"/>
+        </w:rPr>
+        <w:t>投资</w:t>
       </w:r>
       <w:r>
         <w:rPr>
@@ -4153,6 +3511,7 @@
           <w:kern w:val="0"/>
           <w:szCs w:val="21"/>
         </w:rPr>
+        <w:lastRenderedPageBreak/>
         <w:t>居民用水价格</w:t>
       </w:r>
     </w:p>
@@ -4307,7 +3666,6 @@
           <w:kern w:val="0"/>
           <w:szCs w:val="21"/>
         </w:rPr>
-        <w:lastRenderedPageBreak/>
         <w:t>交通事故</w:t>
       </w:r>
     </w:p>
@@ -5070,6 +4428,7 @@
           <w:kern w:val="0"/>
           <w:szCs w:val="21"/>
         </w:rPr>
+        <w:lastRenderedPageBreak/>
         <w:t>住宅成交数据</w:t>
       </w:r>
       <w:r>
@@ -5184,7 +4543,6 @@
           <w:kern w:val="0"/>
           <w:szCs w:val="21"/>
         </w:rPr>
-        <w:lastRenderedPageBreak/>
         <w:t>公司专利</w:t>
       </w:r>
       <w:r>
@@ -5557,6 +4915,7 @@
           <w:szCs w:val="24"/>
         </w:rPr>
       </w:pPr>
+      <w:proofErr w:type="gramStart"/>
       <w:r>
         <w:rPr>
           <w:rFonts w:ascii="Verdana" w:eastAsia="宋体" w:hAnsi="Verdana" w:cs="宋体"/>
@@ -5565,7 +4924,18 @@
           <w:sz w:val="24"/>
           <w:szCs w:val="24"/>
         </w:rPr>
-        <w:t>手机网名</w:t>
+        <w:t>手机网</w:t>
+      </w:r>
+      <w:proofErr w:type="gramEnd"/>
+      <w:r>
+        <w:rPr>
+          <w:rFonts w:ascii="Verdana" w:eastAsia="宋体" w:hAnsi="Verdana" w:cs="宋体"/>
+          <w:color w:val="000000"/>
+          <w:kern w:val="0"/>
+          <w:sz w:val="24"/>
+          <w:szCs w:val="24"/>
+        </w:rPr>
+        <w:t>名</w:t>
       </w:r>
     </w:p>
     <w:p>
@@ -5678,8 +5048,42 @@
           <w:sz w:val="24"/>
           <w:szCs w:val="24"/>
         </w:rPr>
-        <w:t>web, android, ios, phoneGap</w:t>
-      </w:r>
+        <w:t xml:space="preserve">web, android, </w:t>
+      </w:r>
+      <w:proofErr w:type="spellStart"/>
+      <w:r>
+        <w:rPr>
+          <w:rFonts w:ascii="宋体" w:eastAsia="宋体" w:hAnsi="宋体" w:cs="宋体"/>
+          <w:color w:val="000000"/>
+          <w:kern w:val="0"/>
+          <w:sz w:val="24"/>
+          <w:szCs w:val="24"/>
+        </w:rPr>
+        <w:t>ios</w:t>
+      </w:r>
+      <w:proofErr w:type="spellEnd"/>
+      <w:r>
+        <w:rPr>
+          <w:rFonts w:ascii="宋体" w:eastAsia="宋体" w:hAnsi="宋体" w:cs="宋体"/>
+          <w:color w:val="000000"/>
+          <w:kern w:val="0"/>
+          <w:sz w:val="24"/>
+          <w:szCs w:val="24"/>
+        </w:rPr>
+        <w:t xml:space="preserve">, </w:t>
+      </w:r>
+      <w:proofErr w:type="spellStart"/>
+      <w:r>
+        <w:rPr>
+          <w:rFonts w:ascii="宋体" w:eastAsia="宋体" w:hAnsi="宋体" w:cs="宋体"/>
+          <w:color w:val="000000"/>
+          <w:kern w:val="0"/>
+          <w:sz w:val="24"/>
+          <w:szCs w:val="24"/>
+        </w:rPr>
+        <w:t>phoneGap</w:t>
+      </w:r>
+      <w:proofErr w:type="spellEnd"/>
       <w:r>
         <w:rPr>
           <w:rFonts w:ascii="宋体" w:eastAsia="宋体" w:hAnsi="宋体" w:cs="宋体" w:hint="eastAsia"/>
@@ -5765,15 +5169,27 @@
         </w:rPr>
         <w:t>框架：</w:t>
       </w:r>
-      <w:r>
-        <w:rPr>
-          <w:rFonts w:ascii="宋体" w:eastAsia="宋体" w:hAnsi="宋体" w:cs="宋体"/>
-          <w:color w:val="000000"/>
-          <w:kern w:val="0"/>
-          <w:sz w:val="24"/>
-          <w:szCs w:val="24"/>
-        </w:rPr>
-        <w:t>JQuery Mobile</w:t>
+      <w:proofErr w:type="spellStart"/>
+      <w:r>
+        <w:rPr>
+          <w:rFonts w:ascii="宋体" w:eastAsia="宋体" w:hAnsi="宋体" w:cs="宋体"/>
+          <w:color w:val="000000"/>
+          <w:kern w:val="0"/>
+          <w:sz w:val="24"/>
+          <w:szCs w:val="24"/>
+        </w:rPr>
+        <w:t>JQuery</w:t>
+      </w:r>
+      <w:proofErr w:type="spellEnd"/>
+      <w:r>
+        <w:rPr>
+          <w:rFonts w:ascii="宋体" w:eastAsia="宋体" w:hAnsi="宋体" w:cs="宋体"/>
+          <w:color w:val="000000"/>
+          <w:kern w:val="0"/>
+          <w:sz w:val="24"/>
+          <w:szCs w:val="24"/>
+        </w:rPr>
+        <w:t xml:space="preserve"> Mobile</w:t>
       </w:r>
     </w:p>
     <w:p>
@@ -5833,6 +5249,7 @@
           <w:sz w:val="24"/>
           <w:szCs w:val="24"/>
         </w:rPr>
+        <w:lastRenderedPageBreak/>
         <w:t>d3.js</w:t>
       </w:r>
     </w:p>
@@ -5920,6 +5337,7 @@
         </w:rPr>
         <w:t>文件，使用</w:t>
       </w:r>
+      <w:proofErr w:type="spellStart"/>
       <w:r>
         <w:rPr>
           <w:rFonts w:ascii="宋体" w:eastAsia="宋体" w:hAnsi="宋体" w:cs="宋体"/>
@@ -5930,6 +5348,7 @@
         </w:rPr>
         <w:t>svgweb</w:t>
       </w:r>
+      <w:proofErr w:type="spellEnd"/>
       <w:r>
         <w:rPr>
           <w:rFonts w:ascii="宋体" w:eastAsia="宋体" w:hAnsi="宋体" w:cs="宋体" w:hint="eastAsia"/>
@@ -5993,19 +5412,42 @@
           <w:sz w:val="24"/>
           <w:szCs w:val="24"/>
         </w:rPr>
-        <w:lastRenderedPageBreak/>
         <w:t>数据抓取</w:t>
       </w:r>
-      <w:r>
-        <w:rPr>
-          <w:rFonts w:ascii="宋体" w:eastAsia="宋体" w:hAnsi="宋体" w:cs="宋体"/>
-          <w:color w:val="000000"/>
-          <w:kern w:val="0"/>
-          <w:sz w:val="24"/>
-          <w:szCs w:val="24"/>
-        </w:rPr>
-        <w:t>Scrapy(Python)+MongoDB+raids</w:t>
-      </w:r>
+      <w:proofErr w:type="spellStart"/>
+      <w:r>
+        <w:rPr>
+          <w:rFonts w:ascii="宋体" w:eastAsia="宋体" w:hAnsi="宋体" w:cs="宋体"/>
+          <w:color w:val="000000"/>
+          <w:kern w:val="0"/>
+          <w:sz w:val="24"/>
+          <w:szCs w:val="24"/>
+        </w:rPr>
+        <w:t>Scrapy</w:t>
+      </w:r>
+      <w:proofErr w:type="spellEnd"/>
+      <w:r>
+        <w:rPr>
+          <w:rFonts w:ascii="宋体" w:eastAsia="宋体" w:hAnsi="宋体" w:cs="宋体"/>
+          <w:color w:val="000000"/>
+          <w:kern w:val="0"/>
+          <w:sz w:val="24"/>
+          <w:szCs w:val="24"/>
+        </w:rPr>
+        <w:t>(Python)+</w:t>
+      </w:r>
+      <w:proofErr w:type="spellStart"/>
+      <w:r>
+        <w:rPr>
+          <w:rFonts w:ascii="宋体" w:eastAsia="宋体" w:hAnsi="宋体" w:cs="宋体"/>
+          <w:color w:val="000000"/>
+          <w:kern w:val="0"/>
+          <w:sz w:val="24"/>
+          <w:szCs w:val="24"/>
+        </w:rPr>
+        <w:t>MongoDB+raids</w:t>
+      </w:r>
+      <w:proofErr w:type="spellEnd"/>
     </w:p>
     <w:p>
       <w:pPr>
@@ -6358,6 +5800,7 @@
         </w:rPr>
         <w:t></w:t>
       </w:r>
+      <w:proofErr w:type="gramStart"/>
       <w:r>
         <w:rPr>
           <w:rFonts w:ascii="Times New Roman" w:eastAsia="宋体" w:hAnsi="Times New Roman" w:cs="Times New Roman"/>
@@ -6376,7 +5819,18 @@
           <w:sz w:val="24"/>
           <w:szCs w:val="24"/>
         </w:rPr>
-        <w:t>Star/Follow</w:t>
+        <w:t>Star</w:t>
+      </w:r>
+      <w:proofErr w:type="gramEnd"/>
+      <w:r>
+        <w:rPr>
+          <w:rFonts w:ascii="宋体" w:eastAsia="宋体" w:hAnsi="宋体" w:cs="宋体"/>
+          <w:color w:val="000000"/>
+          <w:kern w:val="0"/>
+          <w:sz w:val="24"/>
+          <w:szCs w:val="24"/>
+        </w:rPr>
+        <w:t>/Follow</w:t>
       </w:r>
     </w:p>
     <w:p>
@@ -6713,6 +6167,7 @@
           <w:sz w:val="24"/>
           <w:szCs w:val="24"/>
         </w:rPr>
+        <w:lastRenderedPageBreak/>
         <w:t></w:t>
       </w:r>
       <w:r>
@@ -6890,7 +6345,6 @@
           <w:sz w:val="27"/>
           <w:szCs w:val="27"/>
         </w:rPr>
-        <w:lastRenderedPageBreak/>
         <w:t>第三阶段，框架化，外部资源整合，</w:t>
       </w:r>
       <w:r>
@@ -7066,7 +6520,29 @@
           <w:sz w:val="24"/>
           <w:szCs w:val="24"/>
         </w:rPr>
-        <w:t>，具象关键字，主要指数据名称，如高考人数</w:t>
+        <w:t>，具象关键字，主要</w:t>
+      </w:r>
+      <w:proofErr w:type="gramStart"/>
+      <w:r>
+        <w:rPr>
+          <w:rFonts w:ascii="宋体" w:eastAsia="宋体" w:hAnsi="宋体" w:cs="宋体" w:hint="eastAsia"/>
+          <w:color w:val="000000"/>
+          <w:kern w:val="0"/>
+          <w:sz w:val="24"/>
+          <w:szCs w:val="24"/>
+        </w:rPr>
+        <w:t>指数据</w:t>
+      </w:r>
+      <w:proofErr w:type="gramEnd"/>
+      <w:r>
+        <w:rPr>
+          <w:rFonts w:ascii="宋体" w:eastAsia="宋体" w:hAnsi="宋体" w:cs="宋体" w:hint="eastAsia"/>
+          <w:color w:val="000000"/>
+          <w:kern w:val="0"/>
+          <w:sz w:val="24"/>
+          <w:szCs w:val="24"/>
+        </w:rPr>
+        <w:t>名称，如高考人数</w:t>
       </w:r>
     </w:p>
     <w:p>
@@ -7157,22 +6633,47 @@
         <w:spacing w:before="100" w:beforeAutospacing="1" w:after="100" w:afterAutospacing="1"/>
         <w:jc w:val="left"/>
         <w:rPr>
+          <w:rFonts w:ascii="宋体" w:eastAsia="宋体" w:hAnsi="宋体" w:cs="宋体"/>
+          <w:color w:val="000000"/>
+          <w:kern w:val="0"/>
+          <w:sz w:val="24"/>
+          <w:szCs w:val="24"/>
+        </w:rPr>
+      </w:pPr>
+      <w:r>
+        <w:rPr>
+          <w:rFonts w:ascii="宋体" w:eastAsia="宋体" w:hAnsi="宋体" w:cs="宋体"/>
+          <w:color w:val="000000"/>
+          <w:kern w:val="0"/>
+          <w:sz w:val="24"/>
+          <w:szCs w:val="24"/>
+        </w:rPr>
+        <w:t>Tasks:</w:t>
+      </w:r>
+    </w:p>
+    <w:p>
+      <w:pPr>
+        <w:widowControl/>
+        <w:shd w:val="clear" w:color="auto" w:fill="FFFFFF"/>
+        <w:spacing w:before="100" w:beforeAutospacing="1" w:after="100" w:afterAutospacing="1"/>
+        <w:jc w:val="left"/>
+        <w:rPr>
+          <w:rFonts w:ascii="宋体" w:eastAsia="宋体" w:hAnsi="宋体" w:cs="宋体"/>
+          <w:color w:val="000000"/>
+          <w:kern w:val="0"/>
+          <w:sz w:val="24"/>
+          <w:szCs w:val="24"/>
+        </w:rPr>
+      </w:pPr>
+      <w:r>
+        <w:rPr>
           <w:rFonts w:ascii="宋体" w:eastAsia="宋体" w:hAnsi="宋体" w:cs="宋体" w:hint="eastAsia"/>
           <w:color w:val="000000"/>
           <w:kern w:val="0"/>
           <w:sz w:val="24"/>
           <w:szCs w:val="24"/>
         </w:rPr>
-      </w:pPr>
-      <w:r>
-        <w:rPr>
-          <w:rFonts w:ascii="宋体" w:eastAsia="宋体" w:hAnsi="宋体" w:cs="宋体"/>
-          <w:color w:val="000000"/>
-          <w:kern w:val="0"/>
-          <w:sz w:val="24"/>
-          <w:szCs w:val="24"/>
-        </w:rPr>
-        <w:t>Tasks:</w:t>
+        <w:t>-多语言表</w:t>
       </w:r>
     </w:p>
     <w:p>
@@ -7182,13 +6683,25 @@
         <w:spacing w:before="100" w:beforeAutospacing="1" w:after="100" w:afterAutospacing="1"/>
         <w:jc w:val="left"/>
         <w:rPr>
+          <w:rFonts w:ascii="宋体" w:eastAsia="宋体" w:hAnsi="宋体" w:cs="宋体"/>
+          <w:color w:val="000000"/>
+          <w:kern w:val="0"/>
+          <w:sz w:val="24"/>
+          <w:szCs w:val="24"/>
+        </w:rPr>
+      </w:pPr>
+      <w:proofErr w:type="spellStart"/>
+      <w:r>
+        <w:rPr>
           <w:rFonts w:ascii="宋体" w:eastAsia="宋体" w:hAnsi="宋体" w:cs="宋体" w:hint="eastAsia"/>
           <w:color w:val="000000"/>
           <w:kern w:val="0"/>
           <w:sz w:val="24"/>
           <w:szCs w:val="24"/>
         </w:rPr>
-      </w:pPr>
+        <w:t>Objectid</w:t>
+      </w:r>
+      <w:proofErr w:type="gramStart"/>
       <w:r>
         <w:rPr>
           <w:rFonts w:ascii="宋体" w:eastAsia="宋体" w:hAnsi="宋体" w:cs="宋体" w:hint="eastAsia"/>
@@ -7197,8 +6710,42 @@
           <w:sz w:val="24"/>
           <w:szCs w:val="24"/>
         </w:rPr>
-        <w:t>-多语言表</w:t>
-      </w:r>
+        <w:t>,name</w:t>
+      </w:r>
+      <w:proofErr w:type="spellEnd"/>
+      <w:proofErr w:type="gramEnd"/>
+      <w:r>
+        <w:rPr>
+          <w:rFonts w:ascii="宋体" w:eastAsia="宋体" w:hAnsi="宋体" w:cs="宋体" w:hint="eastAsia"/>
+          <w:color w:val="000000"/>
+          <w:kern w:val="0"/>
+          <w:sz w:val="24"/>
+          <w:szCs w:val="24"/>
+        </w:rPr>
+        <w:t>,</w:t>
+      </w:r>
+      <w:r>
+        <w:rPr>
+          <w:rFonts w:ascii="宋体" w:eastAsia="宋体" w:hAnsi="宋体" w:cs="宋体" w:hint="eastAsia"/>
+          <w:color w:val="000000"/>
+          <w:kern w:val="0"/>
+          <w:sz w:val="24"/>
+          <w:szCs w:val="24"/>
+        </w:rPr>
+        <w:t xml:space="preserve"> </w:t>
+      </w:r>
+      <w:proofErr w:type="spellStart"/>
+      <w:r>
+        <w:rPr>
+          <w:rFonts w:ascii="宋体" w:eastAsia="宋体" w:hAnsi="宋体" w:cs="宋体" w:hint="eastAsia"/>
+          <w:color w:val="000000"/>
+          <w:kern w:val="0"/>
+          <w:sz w:val="24"/>
+          <w:szCs w:val="24"/>
+        </w:rPr>
+        <w:t>Chinese:AAA,English:BBB</w:t>
+      </w:r>
+      <w:proofErr w:type="spellEnd"/>
     </w:p>
     <w:p>
       <w:pPr>
@@ -7216,13 +6763,96 @@
       </w:pPr>
       <w:r>
         <w:rPr>
+          <w:rFonts w:ascii="宋体" w:eastAsia="宋体" w:hAnsi="宋体" w:cs="宋体"/>
+          <w:color w:val="000000"/>
+          <w:kern w:val="0"/>
+          <w:sz w:val="24"/>
+          <w:szCs w:val="24"/>
+        </w:rPr>
+        <w:t xml:space="preserve">- AK </w:t>
+      </w:r>
+      <w:proofErr w:type="gramStart"/>
+      <w:r>
+        <w:rPr>
+          <w:rFonts w:ascii="宋体" w:eastAsia="宋体" w:hAnsi="宋体" w:cs="宋体"/>
+          <w:color w:val="000000"/>
+          <w:kern w:val="0"/>
+          <w:sz w:val="24"/>
+          <w:szCs w:val="24"/>
+        </w:rPr>
+        <w:t>management :</w:t>
+      </w:r>
+      <w:proofErr w:type="gramEnd"/>
+      <w:r>
+        <w:rPr>
+          <w:rFonts w:ascii="宋体" w:eastAsia="宋体" w:hAnsi="宋体" w:cs="宋体"/>
+          <w:color w:val="000000"/>
+          <w:kern w:val="0"/>
+          <w:sz w:val="24"/>
+          <w:szCs w:val="24"/>
+        </w:rPr>
+        <w:t xml:space="preserve"> add/update/remove</w:t>
+      </w:r>
+    </w:p>
+    <w:p>
+      <w:pPr>
+        <w:widowControl/>
+        <w:shd w:val="clear" w:color="auto" w:fill="FFFFFF"/>
+        <w:spacing w:before="100" w:beforeAutospacing="1" w:after="100" w:afterAutospacing="1"/>
+        <w:jc w:val="left"/>
+        <w:rPr>
+          <w:rFonts w:ascii="宋体" w:eastAsia="宋体" w:hAnsi="宋体" w:cs="宋体"/>
+          <w:color w:val="000000"/>
+          <w:kern w:val="0"/>
+          <w:sz w:val="24"/>
+          <w:szCs w:val="24"/>
+        </w:rPr>
+      </w:pPr>
+      <w:r>
+        <w:rPr>
           <w:rFonts w:ascii="宋体" w:eastAsia="宋体" w:hAnsi="宋体" w:cs="宋体" w:hint="eastAsia"/>
           <w:color w:val="000000"/>
           <w:kern w:val="0"/>
           <w:sz w:val="24"/>
           <w:szCs w:val="24"/>
         </w:rPr>
-        <w:t>Objectid,name,</w:t>
+        <w:t>抽象关键字管理页面：</w:t>
+      </w:r>
+    </w:p>
+    <w:p>
+      <w:pPr>
+        <w:widowControl/>
+        <w:shd w:val="clear" w:color="auto" w:fill="FFFFFF"/>
+        <w:spacing w:before="100" w:beforeAutospacing="1" w:after="100" w:afterAutospacing="1"/>
+        <w:jc w:val="left"/>
+        <w:rPr>
+          <w:rFonts w:ascii="宋体" w:eastAsia="宋体" w:hAnsi="宋体" w:cs="宋体"/>
+          <w:color w:val="000000"/>
+          <w:kern w:val="0"/>
+          <w:sz w:val="24"/>
+          <w:szCs w:val="24"/>
+        </w:rPr>
+      </w:pPr>
+      <w:proofErr w:type="spellStart"/>
+      <w:r>
+        <w:rPr>
+          <w:rFonts w:ascii="宋体" w:eastAsia="宋体" w:hAnsi="宋体" w:cs="宋体"/>
+          <w:color w:val="000000"/>
+          <w:kern w:val="0"/>
+          <w:sz w:val="24"/>
+          <w:szCs w:val="24"/>
+        </w:rPr>
+        <w:t>O</w:t>
+      </w:r>
+      <w:r>
+        <w:rPr>
+          <w:rFonts w:ascii="宋体" w:eastAsia="宋体" w:hAnsi="宋体" w:cs="宋体"/>
+          <w:color w:val="000000"/>
+          <w:kern w:val="0"/>
+          <w:sz w:val="24"/>
+          <w:szCs w:val="24"/>
+        </w:rPr>
+        <w:t>bject</w:t>
       </w:r>
       <w:r>
         <w:rPr>
@@ -7232,8 +6862,19 @@
           <w:sz w:val="24"/>
           <w:szCs w:val="24"/>
         </w:rPr>
-        <w:t xml:space="preserve"> </w:t>
-      </w:r>
+        <w:t>i</w:t>
+      </w:r>
+      <w:r>
+        <w:rPr>
+          <w:rFonts w:ascii="宋体" w:eastAsia="宋体" w:hAnsi="宋体" w:cs="宋体"/>
+          <w:color w:val="000000"/>
+          <w:kern w:val="0"/>
+          <w:sz w:val="24"/>
+          <w:szCs w:val="24"/>
+        </w:rPr>
+        <w:t>d</w:t>
+      </w:r>
+      <w:proofErr w:type="gramStart"/>
       <w:r>
         <w:rPr>
           <w:rFonts w:ascii="宋体" w:eastAsia="宋体" w:hAnsi="宋体" w:cs="宋体" w:hint="eastAsia"/>
@@ -7242,7 +6883,49 @@
           <w:sz w:val="24"/>
           <w:szCs w:val="24"/>
         </w:rPr>
-        <w:t>Chinese:AAA,English:BBB</w:t>
+        <w:t>,</w:t>
+      </w:r>
+      <w:r>
+        <w:rPr>
+          <w:rFonts w:ascii="宋体" w:eastAsia="宋体" w:hAnsi="宋体" w:cs="宋体" w:hint="eastAsia"/>
+          <w:color w:val="000000"/>
+          <w:kern w:val="0"/>
+          <w:sz w:val="24"/>
+          <w:szCs w:val="24"/>
+        </w:rPr>
+        <w:t>loc</w:t>
+      </w:r>
+      <w:proofErr w:type="gramEnd"/>
+      <w:r>
+        <w:rPr>
+          <w:rFonts w:ascii="宋体" w:eastAsia="宋体" w:hAnsi="宋体" w:cs="宋体" w:hint="eastAsia"/>
+          <w:color w:val="000000"/>
+          <w:kern w:val="0"/>
+          <w:sz w:val="24"/>
+          <w:szCs w:val="24"/>
+        </w:rPr>
+        <w:t>_</w:t>
+      </w:r>
+      <w:r>
+        <w:rPr>
+          <w:rFonts w:ascii="宋体" w:eastAsia="宋体" w:hAnsi="宋体" w:cs="宋体" w:hint="eastAsia"/>
+          <w:color w:val="000000"/>
+          <w:kern w:val="0"/>
+          <w:sz w:val="24"/>
+          <w:szCs w:val="24"/>
+        </w:rPr>
+        <w:t>name</w:t>
+      </w:r>
+      <w:proofErr w:type="spellEnd"/>
+      <w:r>
+        <w:rPr>
+          <w:rFonts w:ascii="宋体" w:eastAsia="宋体" w:hAnsi="宋体" w:cs="宋体" w:hint="eastAsia"/>
+          <w:color w:val="000000"/>
+          <w:kern w:val="0"/>
+          <w:sz w:val="24"/>
+          <w:szCs w:val="24"/>
+        </w:rPr>
+        <w:t>,</w:t>
       </w:r>
     </w:p>
     <w:p>
@@ -7252,22 +6935,47 @@
         <w:spacing w:before="100" w:beforeAutospacing="1" w:after="100" w:afterAutospacing="1"/>
         <w:jc w:val="left"/>
         <w:rPr>
+          <w:rFonts w:ascii="宋体" w:eastAsia="宋体" w:hAnsi="宋体" w:cs="宋体"/>
+          <w:color w:val="000000"/>
+          <w:kern w:val="0"/>
+          <w:sz w:val="24"/>
+          <w:szCs w:val="24"/>
+        </w:rPr>
+      </w:pPr>
+      <w:r>
+        <w:rPr>
+          <w:rFonts w:ascii="宋体" w:eastAsia="宋体" w:hAnsi="宋体" w:cs="宋体"/>
+          <w:color w:val="000000"/>
+          <w:kern w:val="0"/>
+          <w:sz w:val="24"/>
+          <w:szCs w:val="24"/>
+        </w:rPr>
+        <w:t>- CK management: add/update/remove</w:t>
+      </w:r>
+    </w:p>
+    <w:p>
+      <w:pPr>
+        <w:widowControl/>
+        <w:shd w:val="clear" w:color="auto" w:fill="FFFFFF"/>
+        <w:spacing w:before="100" w:beforeAutospacing="1" w:after="100" w:afterAutospacing="1"/>
+        <w:jc w:val="left"/>
+        <w:rPr>
+          <w:rFonts w:ascii="宋体" w:eastAsia="宋体" w:hAnsi="宋体" w:cs="宋体"/>
+          <w:color w:val="000000"/>
+          <w:kern w:val="0"/>
+          <w:sz w:val="24"/>
+          <w:szCs w:val="24"/>
+        </w:rPr>
+      </w:pPr>
+      <w:r>
+        <w:rPr>
           <w:rFonts w:ascii="宋体" w:eastAsia="宋体" w:hAnsi="宋体" w:cs="宋体" w:hint="eastAsia"/>
           <w:color w:val="000000"/>
           <w:kern w:val="0"/>
           <w:sz w:val="24"/>
           <w:szCs w:val="24"/>
         </w:rPr>
-      </w:pPr>
-      <w:r>
-        <w:rPr>
-          <w:rFonts w:ascii="宋体" w:eastAsia="宋体" w:hAnsi="宋体" w:cs="宋体"/>
-          <w:color w:val="000000"/>
-          <w:kern w:val="0"/>
-          <w:sz w:val="24"/>
-          <w:szCs w:val="24"/>
-        </w:rPr>
-        <w:t>- AK management : add/update/remove</w:t>
+        <w:t>具象关键字管理页面：</w:t>
       </w:r>
     </w:p>
     <w:p>
@@ -7277,13 +6985,25 @@
         <w:spacing w:before="100" w:beforeAutospacing="1" w:after="100" w:afterAutospacing="1"/>
         <w:jc w:val="left"/>
         <w:rPr>
+          <w:rFonts w:ascii="宋体" w:eastAsia="宋体" w:hAnsi="宋体" w:cs="宋体"/>
+          <w:color w:val="000000"/>
+          <w:kern w:val="0"/>
+          <w:sz w:val="24"/>
+          <w:szCs w:val="24"/>
+        </w:rPr>
+      </w:pPr>
+      <w:proofErr w:type="spellStart"/>
+      <w:r>
+        <w:rPr>
           <w:rFonts w:ascii="宋体" w:eastAsia="宋体" w:hAnsi="宋体" w:cs="宋体" w:hint="eastAsia"/>
           <w:color w:val="000000"/>
           <w:kern w:val="0"/>
           <w:sz w:val="24"/>
           <w:szCs w:val="24"/>
         </w:rPr>
-      </w:pPr>
+        <w:t>Objectid</w:t>
+      </w:r>
+      <w:proofErr w:type="gramStart"/>
       <w:r>
         <w:rPr>
           <w:rFonts w:ascii="宋体" w:eastAsia="宋体" w:hAnsi="宋体" w:cs="宋体" w:hint="eastAsia"/>
@@ -7292,8 +7012,30 @@
           <w:sz w:val="24"/>
           <w:szCs w:val="24"/>
         </w:rPr>
-        <w:t>抽象关键字管理页面：</w:t>
-      </w:r>
+        <w:t>,</w:t>
+      </w:r>
+      <w:r>
+        <w:rPr>
+          <w:rFonts w:ascii="宋体" w:eastAsia="宋体" w:hAnsi="宋体" w:cs="宋体" w:hint="eastAsia"/>
+          <w:color w:val="000000"/>
+          <w:kern w:val="0"/>
+          <w:sz w:val="24"/>
+          <w:szCs w:val="24"/>
+        </w:rPr>
+        <w:t>loc</w:t>
+      </w:r>
+      <w:proofErr w:type="gramEnd"/>
+      <w:r>
+        <w:rPr>
+          <w:rFonts w:ascii="宋体" w:eastAsia="宋体" w:hAnsi="宋体" w:cs="宋体" w:hint="eastAsia"/>
+          <w:color w:val="000000"/>
+          <w:kern w:val="0"/>
+          <w:sz w:val="24"/>
+          <w:szCs w:val="24"/>
+        </w:rPr>
+        <w:t>_name</w:t>
+      </w:r>
+      <w:proofErr w:type="spellEnd"/>
     </w:p>
     <w:p>
       <w:pPr>
@@ -7302,82 +7044,22 @@
         <w:spacing w:before="100" w:beforeAutospacing="1" w:after="100" w:afterAutospacing="1"/>
         <w:jc w:val="left"/>
         <w:rPr>
-          <w:rFonts w:ascii="宋体" w:eastAsia="宋体" w:hAnsi="宋体" w:cs="宋体" w:hint="eastAsia"/>
-          <w:color w:val="000000"/>
-          <w:kern w:val="0"/>
-          <w:sz w:val="24"/>
-          <w:szCs w:val="24"/>
-        </w:rPr>
-      </w:pPr>
-      <w:r>
-        <w:rPr>
-          <w:rFonts w:ascii="宋体" w:eastAsia="宋体" w:hAnsi="宋体" w:cs="宋体"/>
-          <w:color w:val="000000"/>
-          <w:kern w:val="0"/>
-          <w:sz w:val="24"/>
-          <w:szCs w:val="24"/>
-        </w:rPr>
-        <w:t>O</w:t>
-      </w:r>
-      <w:r>
-        <w:rPr>
-          <w:rFonts w:ascii="宋体" w:eastAsia="宋体" w:hAnsi="宋体" w:cs="宋体"/>
-          <w:color w:val="000000"/>
-          <w:kern w:val="0"/>
-          <w:sz w:val="24"/>
-          <w:szCs w:val="24"/>
-        </w:rPr>
-        <w:t>bject</w:t>
-      </w:r>
-      <w:r>
-        <w:rPr>
-          <w:rFonts w:ascii="宋体" w:eastAsia="宋体" w:hAnsi="宋体" w:cs="宋体" w:hint="eastAsia"/>
-          <w:color w:val="000000"/>
-          <w:kern w:val="0"/>
-          <w:sz w:val="24"/>
-          <w:szCs w:val="24"/>
-        </w:rPr>
-        <w:t>i</w:t>
-      </w:r>
-      <w:r>
-        <w:rPr>
-          <w:rFonts w:ascii="宋体" w:eastAsia="宋体" w:hAnsi="宋体" w:cs="宋体"/>
-          <w:color w:val="000000"/>
-          <w:kern w:val="0"/>
-          <w:sz w:val="24"/>
-          <w:szCs w:val="24"/>
-        </w:rPr>
-        <w:t>d</w:t>
-      </w:r>
-      <w:r>
-        <w:rPr>
-          <w:rFonts w:ascii="宋体" w:eastAsia="宋体" w:hAnsi="宋体" w:cs="宋体" w:hint="eastAsia"/>
-          <w:color w:val="000000"/>
-          <w:kern w:val="0"/>
-          <w:sz w:val="24"/>
-          <w:szCs w:val="24"/>
-        </w:rPr>
-        <w:t>,</w:t>
-      </w:r>
-      <w:r>
-        <w:rPr>
-          <w:rFonts w:ascii="宋体" w:eastAsia="宋体" w:hAnsi="宋体" w:cs="宋体" w:hint="eastAsia"/>
-          <w:color w:val="000000"/>
-          <w:kern w:val="0"/>
-          <w:sz w:val="24"/>
-          <w:szCs w:val="24"/>
-        </w:rPr>
-        <w:t>loc_</w:t>
-      </w:r>
-      <w:r>
-        <w:rPr>
-          <w:rFonts w:ascii="宋体" w:eastAsia="宋体" w:hAnsi="宋体" w:cs="宋体" w:hint="eastAsia"/>
-          <w:color w:val="000000"/>
-          <w:kern w:val="0"/>
-          <w:sz w:val="24"/>
-          <w:szCs w:val="24"/>
-        </w:rPr>
-        <w:t>name,</w:t>
+          <w:rFonts w:ascii="宋体" w:eastAsia="宋体" w:hAnsi="宋体" w:cs="宋体"/>
+          <w:color w:val="000000"/>
+          <w:kern w:val="0"/>
+          <w:sz w:val="24"/>
+          <w:szCs w:val="24"/>
+        </w:rPr>
+      </w:pPr>
+      <w:r>
+        <w:rPr>
+          <w:rFonts w:ascii="宋体" w:eastAsia="宋体" w:hAnsi="宋体" w:cs="宋体"/>
+          <w:color w:val="000000"/>
+          <w:kern w:val="0"/>
+          <w:sz w:val="24"/>
+          <w:szCs w:val="24"/>
+        </w:rPr>
+        <w:t>- Catalog management: add/update/remove, level 1, level 2</w:t>
       </w:r>
     </w:p>
     <w:p>
@@ -7387,134 +7069,45 @@
         <w:spacing w:before="100" w:beforeAutospacing="1" w:after="100" w:afterAutospacing="1"/>
         <w:jc w:val="left"/>
         <w:rPr>
-          <w:rFonts w:ascii="宋体" w:eastAsia="宋体" w:hAnsi="宋体" w:cs="宋体" w:hint="eastAsia"/>
-          <w:color w:val="000000"/>
-          <w:kern w:val="0"/>
-          <w:sz w:val="24"/>
-          <w:szCs w:val="24"/>
-        </w:rPr>
-      </w:pPr>
-      <w:r>
-        <w:rPr>
-          <w:rFonts w:ascii="宋体" w:eastAsia="宋体" w:hAnsi="宋体" w:cs="宋体"/>
-          <w:color w:val="000000"/>
-          <w:kern w:val="0"/>
-          <w:sz w:val="24"/>
-          <w:szCs w:val="24"/>
-        </w:rPr>
-        <w:t>- CK management: add/update/remove</w:t>
-      </w:r>
-    </w:p>
-    <w:p>
-      <w:pPr>
-        <w:widowControl/>
-        <w:shd w:val="clear" w:color="auto" w:fill="FFFFFF"/>
-        <w:spacing w:before="100" w:beforeAutospacing="1" w:after="100" w:afterAutospacing="1"/>
-        <w:jc w:val="left"/>
-        <w:rPr>
-          <w:rFonts w:ascii="宋体" w:eastAsia="宋体" w:hAnsi="宋体" w:cs="宋体" w:hint="eastAsia"/>
-          <w:color w:val="000000"/>
-          <w:kern w:val="0"/>
-          <w:sz w:val="24"/>
-          <w:szCs w:val="24"/>
-        </w:rPr>
-      </w:pPr>
-      <w:r>
-        <w:rPr>
-          <w:rFonts w:ascii="宋体" w:eastAsia="宋体" w:hAnsi="宋体" w:cs="宋体" w:hint="eastAsia"/>
-          <w:color w:val="000000"/>
-          <w:kern w:val="0"/>
-          <w:sz w:val="24"/>
-          <w:szCs w:val="24"/>
-        </w:rPr>
-        <w:t>具象关键字管理页面：</w:t>
-      </w:r>
-    </w:p>
-    <w:p>
-      <w:pPr>
-        <w:widowControl/>
-        <w:shd w:val="clear" w:color="auto" w:fill="FFFFFF"/>
-        <w:spacing w:before="100" w:beforeAutospacing="1" w:after="100" w:afterAutospacing="1"/>
-        <w:jc w:val="left"/>
-        <w:rPr>
-          <w:rFonts w:ascii="宋体" w:eastAsia="宋体" w:hAnsi="宋体" w:cs="宋体"/>
-          <w:color w:val="000000"/>
-          <w:kern w:val="0"/>
-          <w:sz w:val="24"/>
-          <w:szCs w:val="24"/>
-        </w:rPr>
-      </w:pPr>
-      <w:r>
-        <w:rPr>
-          <w:rFonts w:ascii="宋体" w:eastAsia="宋体" w:hAnsi="宋体" w:cs="宋体" w:hint="eastAsia"/>
-          <w:color w:val="000000"/>
-          <w:kern w:val="0"/>
-          <w:sz w:val="24"/>
-          <w:szCs w:val="24"/>
-        </w:rPr>
-        <w:t>Objectid,</w:t>
-      </w:r>
-      <w:r>
-        <w:rPr>
-          <w:rFonts w:ascii="宋体" w:eastAsia="宋体" w:hAnsi="宋体" w:cs="宋体" w:hint="eastAsia"/>
-          <w:color w:val="000000"/>
-          <w:kern w:val="0"/>
-          <w:sz w:val="24"/>
-          <w:szCs w:val="24"/>
-        </w:rPr>
-        <w:t>loc_name</w:t>
-      </w:r>
-      <w:bookmarkStart w:id="0" w:name="_GoBack"/>
-      <w:bookmarkEnd w:id="0"/>
-    </w:p>
-    <w:p>
-      <w:pPr>
-        <w:widowControl/>
-        <w:shd w:val="clear" w:color="auto" w:fill="FFFFFF"/>
-        <w:spacing w:before="100" w:beforeAutospacing="1" w:after="100" w:afterAutospacing="1"/>
-        <w:jc w:val="left"/>
-        <w:rPr>
-          <w:rFonts w:ascii="宋体" w:eastAsia="宋体" w:hAnsi="宋体" w:cs="宋体"/>
-          <w:color w:val="000000"/>
-          <w:kern w:val="0"/>
-          <w:sz w:val="24"/>
-          <w:szCs w:val="24"/>
-        </w:rPr>
-      </w:pPr>
-      <w:r>
-        <w:rPr>
-          <w:rFonts w:ascii="宋体" w:eastAsia="宋体" w:hAnsi="宋体" w:cs="宋体"/>
-          <w:color w:val="000000"/>
-          <w:kern w:val="0"/>
-          <w:sz w:val="24"/>
-          <w:szCs w:val="24"/>
-        </w:rPr>
-        <w:t>- Catalog management: add/update/remove, level 1, level 2</w:t>
-      </w:r>
-    </w:p>
-    <w:p>
-      <w:pPr>
-        <w:widowControl/>
-        <w:shd w:val="clear" w:color="auto" w:fill="FFFFFF"/>
-        <w:spacing w:before="100" w:beforeAutospacing="1" w:after="100" w:afterAutospacing="1"/>
-        <w:jc w:val="left"/>
-        <w:rPr>
-          <w:rFonts w:ascii="宋体" w:eastAsia="宋体" w:hAnsi="宋体" w:cs="宋体"/>
-          <w:color w:val="000000"/>
-          <w:kern w:val="0"/>
-          <w:sz w:val="24"/>
-          <w:szCs w:val="24"/>
-        </w:rPr>
-      </w:pPr>
-      <w:r>
-        <w:rPr>
-          <w:rFonts w:ascii="宋体" w:eastAsia="宋体" w:hAnsi="宋体" w:cs="宋体"/>
-          <w:color w:val="000000"/>
-          <w:kern w:val="0"/>
-          <w:sz w:val="24"/>
-          <w:szCs w:val="24"/>
-        </w:rPr>
-        <w:t>- Country management : add/update/remove</w:t>
+          <w:rFonts w:ascii="宋体" w:eastAsia="宋体" w:hAnsi="宋体" w:cs="宋体"/>
+          <w:color w:val="000000"/>
+          <w:kern w:val="0"/>
+          <w:sz w:val="24"/>
+          <w:szCs w:val="24"/>
+        </w:rPr>
+      </w:pPr>
+      <w:r>
+        <w:rPr>
+          <w:rFonts w:ascii="宋体" w:eastAsia="宋体" w:hAnsi="宋体" w:cs="宋体"/>
+          <w:color w:val="000000"/>
+          <w:kern w:val="0"/>
+          <w:sz w:val="24"/>
+          <w:szCs w:val="24"/>
+        </w:rPr>
+        <w:lastRenderedPageBreak/>
+        <w:t xml:space="preserve">- Country </w:t>
+      </w:r>
+      <w:proofErr w:type="gramStart"/>
+      <w:r>
+        <w:rPr>
+          <w:rFonts w:ascii="宋体" w:eastAsia="宋体" w:hAnsi="宋体" w:cs="宋体"/>
+          <w:color w:val="000000"/>
+          <w:kern w:val="0"/>
+          <w:sz w:val="24"/>
+          <w:szCs w:val="24"/>
+        </w:rPr>
+        <w:t>management :</w:t>
+      </w:r>
+      <w:proofErr w:type="gramEnd"/>
+      <w:r>
+        <w:rPr>
+          <w:rFonts w:ascii="宋体" w:eastAsia="宋体" w:hAnsi="宋体" w:cs="宋体"/>
+          <w:color w:val="000000"/>
+          <w:kern w:val="0"/>
+          <w:sz w:val="24"/>
+          <w:szCs w:val="24"/>
+        </w:rPr>
+        <w:t> add/update/remove</w:t>
       </w:r>
     </w:p>
     <w:p>

</xml_diff>

<commit_message>
- Add xlsx data.
</commit_message>
<xml_diff>
--- a/Doc/DB.docx
+++ b/Doc/DB.docx
@@ -393,7 +393,43 @@
           <w:kern w:val="0"/>
           <w:szCs w:val="21"/>
         </w:rPr>
-        <w:t>未来也可以考虑提供数据采集服务，一条龙</w:t>
+        <w:t>未来也可以考虑提供数据采集服务</w:t>
+      </w:r>
+      <w:r>
+        <w:rPr>
+          <w:rFonts w:ascii="Arial" w:eastAsia="宋体" w:hAnsi="Arial" w:cs="Arial" w:hint="eastAsia"/>
+          <w:color w:val="000000"/>
+          <w:kern w:val="0"/>
+          <w:szCs w:val="21"/>
+        </w:rPr>
+        <w:t>(</w:t>
+      </w:r>
+      <w:r>
+        <w:rPr>
+          <w:rFonts w:ascii="Arial" w:eastAsia="宋体" w:hAnsi="Arial" w:cs="Arial" w:hint="eastAsia"/>
+          <w:color w:val="000000"/>
+          <w:kern w:val="0"/>
+          <w:szCs w:val="21"/>
+        </w:rPr>
+        <w:t>大数据</w:t>
+      </w:r>
+      <w:r>
+        <w:rPr>
+          <w:rFonts w:ascii="Arial" w:eastAsia="宋体" w:hAnsi="Arial" w:cs="Arial" w:hint="eastAsia"/>
+          <w:color w:val="000000"/>
+          <w:kern w:val="0"/>
+          <w:szCs w:val="21"/>
+        </w:rPr>
+        <w:t>中心</w:t>
+      </w:r>
+      <w:r>
+        <w:rPr>
+          <w:rFonts w:ascii="Arial" w:eastAsia="宋体" w:hAnsi="Arial" w:cs="Arial" w:hint="eastAsia"/>
+          <w:color w:val="000000"/>
+          <w:kern w:val="0"/>
+          <w:szCs w:val="21"/>
+        </w:rPr>
+        <w:t>)</w:t>
       </w:r>
     </w:p>
     <w:p>
@@ -1292,8 +1328,6 @@
           <w:szCs w:val="21"/>
         </w:rPr>
       </w:pPr>
-      <w:bookmarkStart w:id="0" w:name="_GoBack"/>
-      <w:bookmarkEnd w:id="0"/>
     </w:p>
     <w:p>
       <w:pPr>
@@ -1671,18 +1705,37 @@
         </w:rPr>
         <w:br/>
       </w:r>
-      <w:hyperlink r:id="rId8" w:tgtFrame="_blank" w:history="1">
-        <w:r>
-          <w:rPr>
-            <w:rFonts w:ascii="Arial" w:eastAsia="宋体" w:hAnsi="Arial" w:cs="Arial"/>
-            <w:color w:val="0000FF"/>
-            <w:kern w:val="0"/>
-            <w:szCs w:val="21"/>
-            <w:u w:val="single"/>
-          </w:rPr>
-          <w:t>http://data.worldbank.org.cn/</w:t>
-        </w:r>
-      </w:hyperlink>
+      <w:bookmarkStart w:id="0" w:name="OLE_LINK1"/>
+      <w:r>
+        <w:fldChar w:fldCharType="begin"/>
+      </w:r>
+      <w:r>
+        <w:instrText xml:space="preserve"> HYPERLINK "http://data.worldbank.org.cn/" \t "_blank" </w:instrText>
+      </w:r>
+      <w:r>
+        <w:fldChar w:fldCharType="separate"/>
+      </w:r>
+      <w:r>
+        <w:rPr>
+          <w:rFonts w:ascii="Arial" w:eastAsia="宋体" w:hAnsi="Arial" w:cs="Arial"/>
+          <w:color w:val="0000FF"/>
+          <w:kern w:val="0"/>
+          <w:szCs w:val="21"/>
+          <w:u w:val="single"/>
+        </w:rPr>
+        <w:t>http://data.worldbank.org.cn/</w:t>
+      </w:r>
+      <w:r>
+        <w:rPr>
+          <w:rFonts w:ascii="Arial" w:eastAsia="宋体" w:hAnsi="Arial" w:cs="Arial"/>
+          <w:color w:val="0000FF"/>
+          <w:kern w:val="0"/>
+          <w:szCs w:val="21"/>
+          <w:u w:val="single"/>
+        </w:rPr>
+        <w:fldChar w:fldCharType="end"/>
+      </w:r>
+      <w:bookmarkEnd w:id="0"/>
     </w:p>
     <w:p>
       <w:pPr>
@@ -1714,6 +1767,33 @@
         </w:rPr>
         <w:t>元数据：最基本的数据单位</w:t>
       </w:r>
+      <w:r>
+        <w:rPr>
+          <w:rFonts w:ascii="Arial" w:eastAsia="宋体" w:hAnsi="Arial" w:cs="Arial" w:hint="eastAsia"/>
+          <w:color w:val="000000"/>
+          <w:kern w:val="0"/>
+          <w:szCs w:val="21"/>
+        </w:rPr>
+        <w:t>(</w:t>
+      </w:r>
+      <w:r>
+        <w:rPr>
+          <w:rFonts w:ascii="Arial" w:eastAsia="宋体" w:hAnsi="Arial" w:cs="Arial" w:hint="eastAsia"/>
+          <w:color w:val="000000"/>
+          <w:kern w:val="0"/>
+          <w:szCs w:val="21"/>
+        </w:rPr>
+        <w:t>根据分类来创建不同的</w:t>
+      </w:r>
+      <w:r>
+        <w:rPr>
+          <w:rFonts w:ascii="Arial" w:eastAsia="宋体" w:hAnsi="Arial" w:cs="Arial" w:hint="eastAsia"/>
+          <w:color w:val="000000"/>
+          <w:kern w:val="0"/>
+          <w:szCs w:val="21"/>
+        </w:rPr>
+        <w:t>collection)</w:t>
+      </w:r>
     </w:p>
     <w:p>
       <w:pPr>
@@ -1761,7 +1841,157 @@
           <w:kern w:val="0"/>
           <w:szCs w:val="21"/>
         </w:rPr>
-        <w:t>（自动生成），名称，备注，数值单位</w:t>
+        <w:t>（自动生成）</w:t>
+      </w:r>
+      <w:r>
+        <w:rPr>
+          <w:rFonts w:ascii="Arial" w:eastAsia="宋体" w:hAnsi="Arial" w:cs="Arial" w:hint="eastAsia"/>
+          <w:color w:val="000000"/>
+          <w:kern w:val="0"/>
+          <w:szCs w:val="21"/>
+        </w:rPr>
+        <w:t>，数据名称</w:t>
+      </w:r>
+      <w:proofErr w:type="spellStart"/>
+      <w:r>
+        <w:rPr>
+          <w:rFonts w:ascii="Arial" w:eastAsia="宋体" w:hAnsi="Arial" w:cs="Arial" w:hint="eastAsia"/>
+          <w:color w:val="000000"/>
+          <w:kern w:val="0"/>
+          <w:szCs w:val="21"/>
+        </w:rPr>
+        <w:t>DataKeywords</w:t>
+      </w:r>
+      <w:proofErr w:type="spellEnd"/>
+      <w:r>
+        <w:rPr>
+          <w:rFonts w:ascii="Arial" w:eastAsia="宋体" w:hAnsi="Arial" w:cs="Arial"/>
+          <w:color w:val="000000"/>
+          <w:kern w:val="0"/>
+          <w:szCs w:val="21"/>
+        </w:rPr>
+        <w:t xml:space="preserve"> ]</w:t>
+      </w:r>
+    </w:p>
+    <w:p>
+      <w:pPr>
+        <w:widowControl/>
+        <w:shd w:val="clear" w:color="auto" w:fill="FFFFFF"/>
+        <w:jc w:val="left"/>
+        <w:rPr>
+          <w:rFonts w:ascii="Arial" w:eastAsia="宋体" w:hAnsi="Arial" w:cs="Arial"/>
+          <w:color w:val="000000"/>
+          <w:kern w:val="0"/>
+          <w:szCs w:val="21"/>
+        </w:rPr>
+      </w:pPr>
+      <w:r>
+        <w:rPr>
+          <w:rFonts w:ascii="Arial" w:eastAsia="宋体" w:hAnsi="Arial" w:cs="Arial"/>
+          <w:color w:val="000000"/>
+          <w:kern w:val="0"/>
+          <w:szCs w:val="21"/>
+        </w:rPr>
+        <w:t>-</w:t>
+      </w:r>
+      <w:r>
+        <w:rPr>
+          <w:rFonts w:ascii="Arial" w:eastAsia="宋体" w:hAnsi="Arial" w:cs="Arial"/>
+          <w:color w:val="000000"/>
+          <w:kern w:val="0"/>
+          <w:szCs w:val="21"/>
+        </w:rPr>
+        <w:t>数据值</w:t>
+      </w:r>
+      <w:r>
+        <w:rPr>
+          <w:rFonts w:ascii="Arial" w:eastAsia="宋体" w:hAnsi="Arial" w:cs="Arial"/>
+          <w:color w:val="000000"/>
+          <w:kern w:val="0"/>
+          <w:szCs w:val="21"/>
+        </w:rPr>
+        <w:t>[  </w:t>
+      </w:r>
+      <w:r>
+        <w:rPr>
+          <w:rFonts w:ascii="Arial" w:eastAsia="宋体" w:hAnsi="Arial" w:cs="Arial"/>
+          <w:color w:val="000000"/>
+          <w:kern w:val="0"/>
+          <w:szCs w:val="21"/>
+        </w:rPr>
+        <w:t>区域，具体周期，主体</w:t>
+      </w:r>
+      <w:r>
+        <w:rPr>
+          <w:rFonts w:ascii="Arial" w:eastAsia="宋体" w:hAnsi="Arial" w:cs="Arial"/>
+          <w:color w:val="000000"/>
+          <w:kern w:val="0"/>
+          <w:szCs w:val="21"/>
+        </w:rPr>
+        <w:t>1</w:t>
+      </w:r>
+      <w:r>
+        <w:rPr>
+          <w:rFonts w:ascii="Arial" w:eastAsia="宋体" w:hAnsi="Arial" w:cs="Arial" w:hint="eastAsia"/>
+          <w:color w:val="000000"/>
+          <w:kern w:val="0"/>
+          <w:szCs w:val="21"/>
+        </w:rPr>
+        <w:t>(Target1)</w:t>
+      </w:r>
+      <w:r>
+        <w:rPr>
+          <w:rFonts w:ascii="Arial" w:eastAsia="宋体" w:hAnsi="Arial" w:cs="Arial"/>
+          <w:color w:val="000000"/>
+          <w:kern w:val="0"/>
+          <w:szCs w:val="21"/>
+        </w:rPr>
+        <w:t>，主体</w:t>
+      </w:r>
+      <w:r>
+        <w:rPr>
+          <w:rFonts w:ascii="Arial" w:eastAsia="宋体" w:hAnsi="Arial" w:cs="Arial"/>
+          <w:color w:val="000000"/>
+          <w:kern w:val="0"/>
+          <w:szCs w:val="21"/>
+        </w:rPr>
+        <w:t>2</w:t>
+      </w:r>
+      <w:r>
+        <w:rPr>
+          <w:rFonts w:ascii="Arial" w:eastAsia="宋体" w:hAnsi="Arial" w:cs="Arial" w:hint="eastAsia"/>
+          <w:color w:val="000000"/>
+          <w:kern w:val="0"/>
+          <w:szCs w:val="21"/>
+        </w:rPr>
+        <w:t>(Target2)</w:t>
+      </w:r>
+      <w:r>
+        <w:rPr>
+          <w:rFonts w:ascii="Arial" w:eastAsia="宋体" w:hAnsi="Arial" w:cs="Arial"/>
+          <w:color w:val="000000"/>
+          <w:kern w:val="0"/>
+          <w:szCs w:val="21"/>
+        </w:rPr>
+        <w:t>，</w:t>
+      </w:r>
+      <w:r>
+        <w:rPr>
+          <w:rFonts w:ascii="Arial" w:eastAsia="宋体" w:hAnsi="Arial" w:cs="Arial" w:hint="eastAsia"/>
+          <w:color w:val="000000"/>
+          <w:kern w:val="0"/>
+          <w:szCs w:val="21"/>
+        </w:rPr>
+        <w:t>数据</w:t>
+      </w:r>
+      <w:r>
+        <w:rPr>
+          <w:rFonts w:ascii="Arial" w:eastAsia="宋体" w:hAnsi="Arial" w:cs="Arial"/>
+          <w:color w:val="000000"/>
+          <w:kern w:val="0"/>
+          <w:szCs w:val="21"/>
+        </w:rPr>
+        <w:t>时间，来源，数值</w:t>
       </w:r>
       <w:r>
         <w:rPr>
@@ -1779,11 +2009,11 @@
           <w:kern w:val="0"/>
           <w:szCs w:val="21"/>
         </w:rPr>
-        <w:t>，分类</w:t>
-      </w:r>
-      <w:r>
-        <w:rPr>
-          <w:rFonts w:ascii="Arial" w:eastAsia="宋体" w:hAnsi="Arial" w:cs="Arial"/>
+        <w:t>，更新时间，备注</w:t>
+      </w:r>
+      <w:r>
+        <w:rPr>
+          <w:rFonts w:ascii="Arial" w:eastAsia="宋体" w:hAnsi="Arial" w:cs="Arial" w:hint="eastAsia"/>
           <w:color w:val="000000"/>
           <w:kern w:val="0"/>
           <w:szCs w:val="21"/>
@@ -1792,12 +2022,12 @@
       </w:r>
       <w:r>
         <w:rPr>
-          <w:rFonts w:ascii="Arial" w:eastAsia="宋体" w:hAnsi="Arial" w:cs="Arial"/>
-          <w:color w:val="000000"/>
-          <w:kern w:val="0"/>
-          <w:szCs w:val="21"/>
-        </w:rPr>
-        <w:t>，发布周期</w:t>
+          <w:rFonts w:ascii="Arial" w:eastAsia="宋体" w:hAnsi="Arial" w:cs="Arial" w:hint="eastAsia"/>
+          <w:color w:val="000000"/>
+          <w:kern w:val="0"/>
+          <w:szCs w:val="21"/>
+        </w:rPr>
+        <w:t>，是否为预测值</w:t>
       </w:r>
       <w:r>
         <w:rPr>
@@ -1821,6 +2051,41 @@
           <w:szCs w:val="21"/>
         </w:rPr>
       </w:pPr>
+    </w:p>
+    <w:p>
+      <w:pPr>
+        <w:widowControl/>
+        <w:shd w:val="clear" w:color="auto" w:fill="FFFFFF"/>
+        <w:jc w:val="left"/>
+        <w:rPr>
+          <w:rFonts w:ascii="Arial" w:eastAsia="宋体" w:hAnsi="Arial" w:cs="Arial"/>
+          <w:color w:val="000000"/>
+          <w:kern w:val="0"/>
+          <w:szCs w:val="21"/>
+        </w:rPr>
+      </w:pPr>
+      <w:r>
+        <w:rPr>
+          <w:rFonts w:ascii="Arial" w:eastAsia="宋体" w:hAnsi="Arial" w:cs="Arial"/>
+          <w:color w:val="000000"/>
+          <w:kern w:val="0"/>
+          <w:szCs w:val="21"/>
+        </w:rPr>
+        <w:t>组合数据：数据选择器，用来选择系列数据</w:t>
+      </w:r>
+    </w:p>
+    <w:p>
+      <w:pPr>
+        <w:widowControl/>
+        <w:shd w:val="clear" w:color="auto" w:fill="FFFFFF"/>
+        <w:jc w:val="left"/>
+        <w:rPr>
+          <w:rFonts w:ascii="Arial" w:eastAsia="宋体" w:hAnsi="Arial" w:cs="Arial"/>
+          <w:color w:val="000000"/>
+          <w:kern w:val="0"/>
+          <w:szCs w:val="21"/>
+        </w:rPr>
+      </w:pPr>
       <w:r>
         <w:rPr>
           <w:rFonts w:ascii="Arial" w:eastAsia="宋体" w:hAnsi="Arial" w:cs="Arial"/>
@@ -1837,25 +2102,25 @@
           <w:kern w:val="0"/>
           <w:szCs w:val="21"/>
         </w:rPr>
-        <w:t>数据值</w:t>
-      </w:r>
-      <w:r>
-        <w:rPr>
-          <w:rFonts w:ascii="Arial" w:eastAsia="宋体" w:hAnsi="Arial" w:cs="Arial"/>
-          <w:color w:val="000000"/>
-          <w:kern w:val="0"/>
-          <w:szCs w:val="21"/>
-        </w:rPr>
-        <w:t>[  </w:t>
-      </w:r>
-      <w:r>
-        <w:rPr>
-          <w:rFonts w:ascii="Arial" w:eastAsia="宋体" w:hAnsi="Arial" w:cs="Arial"/>
-          <w:color w:val="000000"/>
-          <w:kern w:val="0"/>
-          <w:szCs w:val="21"/>
-        </w:rPr>
-        <w:t>区域，具体周期，主体</w:t>
+        <w:t>组合条件</w:t>
+      </w:r>
+      <w:r>
+        <w:rPr>
+          <w:rFonts w:ascii="Arial" w:eastAsia="宋体" w:hAnsi="Arial" w:cs="Arial"/>
+          <w:color w:val="000000"/>
+          <w:kern w:val="0"/>
+          <w:szCs w:val="21"/>
+        </w:rPr>
+        <w:t>s</w:t>
+      </w:r>
+      <w:r>
+        <w:rPr>
+          <w:rFonts w:ascii="Arial" w:eastAsia="宋体" w:hAnsi="Arial" w:cs="Arial"/>
+          <w:color w:val="000000"/>
+          <w:kern w:val="0"/>
+          <w:szCs w:val="21"/>
+        </w:rPr>
+        <w:t>：区域条件，周期条件，主体</w:t>
       </w:r>
       <w:r>
         <w:rPr>
@@ -1873,7 +2138,7 @@
           <w:kern w:val="0"/>
           <w:szCs w:val="21"/>
         </w:rPr>
-        <w:t>，主体</w:t>
+        <w:t>条件，主体</w:t>
       </w:r>
       <w:r>
         <w:rPr>
@@ -1891,7 +2156,150 @@
           <w:kern w:val="0"/>
           <w:szCs w:val="21"/>
         </w:rPr>
-        <w:t>，发生时间，来源，数值</w:t>
+        <w:t>条件，数值条件，外部数据</w:t>
+      </w:r>
+    </w:p>
+    <w:p>
+      <w:pPr>
+        <w:widowControl/>
+        <w:shd w:val="clear" w:color="auto" w:fill="FFFFFF"/>
+        <w:jc w:val="left"/>
+        <w:rPr>
+          <w:rFonts w:ascii="Arial" w:eastAsia="宋体" w:hAnsi="Arial" w:cs="Arial"/>
+          <w:color w:val="000000"/>
+          <w:kern w:val="0"/>
+          <w:szCs w:val="21"/>
+        </w:rPr>
+      </w:pPr>
+      <w:r>
+        <w:rPr>
+          <w:rFonts w:ascii="Arial" w:eastAsia="宋体" w:hAnsi="Arial" w:cs="Arial"/>
+          <w:color w:val="000000"/>
+          <w:kern w:val="0"/>
+          <w:szCs w:val="21"/>
+        </w:rPr>
+        <w:t>-</w:t>
+      </w:r>
+      <w:r>
+        <w:rPr>
+          <w:rFonts w:ascii="Arial" w:eastAsia="宋体" w:hAnsi="Arial" w:cs="Arial"/>
+          <w:color w:val="000000"/>
+          <w:kern w:val="0"/>
+          <w:szCs w:val="21"/>
+        </w:rPr>
+        <w:t>组合数据</w:t>
+      </w:r>
+      <w:r>
+        <w:rPr>
+          <w:rFonts w:ascii="Arial" w:eastAsia="宋体" w:hAnsi="Arial" w:cs="Arial"/>
+          <w:color w:val="000000"/>
+          <w:kern w:val="0"/>
+          <w:szCs w:val="21"/>
+        </w:rPr>
+        <w:t>s:</w:t>
+      </w:r>
+    </w:p>
+    <w:p>
+      <w:pPr>
+        <w:widowControl/>
+        <w:shd w:val="clear" w:color="auto" w:fill="FFFFFF"/>
+        <w:jc w:val="left"/>
+        <w:rPr>
+          <w:rFonts w:ascii="Arial" w:eastAsia="宋体" w:hAnsi="Arial" w:cs="Arial"/>
+          <w:color w:val="000000"/>
+          <w:kern w:val="0"/>
+          <w:szCs w:val="21"/>
+        </w:rPr>
+      </w:pPr>
+      <w:r>
+        <w:rPr>
+          <w:rFonts w:ascii="Arial" w:eastAsia="宋体" w:hAnsi="Arial" w:cs="Arial"/>
+          <w:color w:val="000000"/>
+          <w:kern w:val="0"/>
+          <w:szCs w:val="21"/>
+        </w:rPr>
+        <w:t>-</w:t>
+      </w:r>
+      <w:r>
+        <w:rPr>
+          <w:rFonts w:ascii="Arial" w:eastAsia="宋体" w:hAnsi="Arial" w:cs="Arial"/>
+          <w:color w:val="000000"/>
+          <w:kern w:val="0"/>
+          <w:szCs w:val="21"/>
+        </w:rPr>
+        <w:t>组合信息：</w:t>
+      </w:r>
+      <w:r>
+        <w:rPr>
+          <w:rFonts w:ascii="Arial" w:eastAsia="宋体" w:hAnsi="Arial" w:cs="Arial"/>
+          <w:color w:val="000000"/>
+          <w:kern w:val="0"/>
+          <w:szCs w:val="21"/>
+        </w:rPr>
+        <w:t>id</w:t>
+      </w:r>
+      <w:r>
+        <w:rPr>
+          <w:rFonts w:ascii="Arial" w:eastAsia="宋体" w:hAnsi="Arial" w:cs="Arial"/>
+          <w:color w:val="000000"/>
+          <w:kern w:val="0"/>
+          <w:szCs w:val="21"/>
+        </w:rPr>
+        <w:t>，名称，</w:t>
+      </w:r>
+      <w:r>
+        <w:rPr>
+          <w:rFonts w:ascii="Arial" w:eastAsia="宋体" w:hAnsi="Arial" w:cs="Arial"/>
+          <w:color w:val="000000"/>
+          <w:kern w:val="0"/>
+          <w:szCs w:val="21"/>
+        </w:rPr>
+        <w:t>star</w:t>
+      </w:r>
+      <w:r>
+        <w:rPr>
+          <w:rFonts w:ascii="Arial" w:eastAsia="宋体" w:hAnsi="Arial" w:cs="Arial"/>
+          <w:color w:val="000000"/>
+          <w:kern w:val="0"/>
+          <w:szCs w:val="21"/>
+        </w:rPr>
+        <w:t>，</w:t>
+      </w:r>
+      <w:r>
+        <w:rPr>
+          <w:rFonts w:ascii="Arial" w:eastAsia="宋体" w:hAnsi="Arial" w:cs="Arial"/>
+          <w:color w:val="000000"/>
+          <w:kern w:val="0"/>
+          <w:szCs w:val="21"/>
+        </w:rPr>
+        <w:t>follow</w:t>
+      </w:r>
+      <w:r>
+        <w:rPr>
+          <w:rFonts w:ascii="Arial" w:eastAsia="宋体" w:hAnsi="Arial" w:cs="Arial"/>
+          <w:color w:val="000000"/>
+          <w:kern w:val="0"/>
+          <w:szCs w:val="21"/>
+        </w:rPr>
+        <w:t>，</w:t>
+      </w:r>
+      <w:r>
+        <w:rPr>
+          <w:rFonts w:ascii="Arial" w:eastAsia="宋体" w:hAnsi="Arial" w:cs="Arial"/>
+          <w:color w:val="000000"/>
+          <w:kern w:val="0"/>
+          <w:szCs w:val="21"/>
+        </w:rPr>
+        <w:t>comment</w:t>
+      </w:r>
+      <w:r>
+        <w:rPr>
+          <w:rFonts w:ascii="Arial" w:eastAsia="宋体" w:hAnsi="Arial" w:cs="Arial"/>
+          <w:color w:val="000000"/>
+          <w:kern w:val="0"/>
+          <w:szCs w:val="21"/>
+        </w:rPr>
+        <w:t>，点击率，所属目录</w:t>
       </w:r>
       <w:r>
         <w:rPr>
@@ -1909,51 +2317,7 @@
           <w:kern w:val="0"/>
           <w:szCs w:val="21"/>
         </w:rPr>
-        <w:t>，更新时间，备注</w:t>
-      </w:r>
-      <w:r>
-        <w:rPr>
-          <w:rFonts w:ascii="Arial" w:eastAsia="宋体" w:hAnsi="Arial" w:cs="Arial"/>
-          <w:color w:val="000000"/>
-          <w:kern w:val="0"/>
-          <w:szCs w:val="21"/>
-        </w:rPr>
-        <w:t xml:space="preserve"> ]</w:t>
-      </w:r>
-    </w:p>
-    <w:p>
-      <w:pPr>
-        <w:widowControl/>
-        <w:shd w:val="clear" w:color="auto" w:fill="FFFFFF"/>
-        <w:jc w:val="left"/>
-        <w:rPr>
-          <w:rFonts w:ascii="Arial" w:eastAsia="宋体" w:hAnsi="Arial" w:cs="Arial"/>
-          <w:color w:val="000000"/>
-          <w:kern w:val="0"/>
-          <w:szCs w:val="21"/>
-        </w:rPr>
-      </w:pPr>
-    </w:p>
-    <w:p>
-      <w:pPr>
-        <w:widowControl/>
-        <w:shd w:val="clear" w:color="auto" w:fill="FFFFFF"/>
-        <w:jc w:val="left"/>
-        <w:rPr>
-          <w:rFonts w:ascii="Arial" w:eastAsia="宋体" w:hAnsi="Arial" w:cs="Arial"/>
-          <w:color w:val="000000"/>
-          <w:kern w:val="0"/>
-          <w:szCs w:val="21"/>
-        </w:rPr>
-      </w:pPr>
-      <w:r>
-        <w:rPr>
-          <w:rFonts w:ascii="Arial" w:eastAsia="宋体" w:hAnsi="Arial" w:cs="Arial"/>
-          <w:color w:val="000000"/>
-          <w:kern w:val="0"/>
-          <w:szCs w:val="21"/>
-        </w:rPr>
-        <w:t>组合数据：数据选择器，用来选择系列数据</w:t>
+        <w:t>，文字说明</w:t>
       </w:r>
     </w:p>
     <w:p>
@@ -1984,7 +2348,7 @@
           <w:kern w:val="0"/>
           <w:szCs w:val="21"/>
         </w:rPr>
-        <w:t>组合条件</w:t>
+        <w:t>可选显示：图表</w:t>
       </w:r>
       <w:r>
         <w:rPr>
@@ -2002,43 +2366,285 @@
           <w:kern w:val="0"/>
           <w:szCs w:val="21"/>
         </w:rPr>
-        <w:t>：区域条件，周期条件，主体</w:t>
-      </w:r>
-      <w:r>
-        <w:rPr>
-          <w:rFonts w:ascii="Arial" w:eastAsia="宋体" w:hAnsi="Arial" w:cs="Arial"/>
-          <w:color w:val="000000"/>
-          <w:kern w:val="0"/>
-          <w:szCs w:val="21"/>
-        </w:rPr>
-        <w:t>1</w:t>
-      </w:r>
-      <w:r>
-        <w:rPr>
-          <w:rFonts w:ascii="Arial" w:eastAsia="宋体" w:hAnsi="Arial" w:cs="Arial"/>
-          <w:color w:val="000000"/>
-          <w:kern w:val="0"/>
-          <w:szCs w:val="21"/>
-        </w:rPr>
-        <w:t>条件，主体</w:t>
-      </w:r>
-      <w:r>
-        <w:rPr>
-          <w:rFonts w:ascii="Arial" w:eastAsia="宋体" w:hAnsi="Arial" w:cs="Arial"/>
-          <w:color w:val="000000"/>
-          <w:kern w:val="0"/>
-          <w:szCs w:val="21"/>
-        </w:rPr>
-        <w:t>2</w:t>
-      </w:r>
-      <w:r>
-        <w:rPr>
-          <w:rFonts w:ascii="Arial" w:eastAsia="宋体" w:hAnsi="Arial" w:cs="Arial"/>
-          <w:color w:val="000000"/>
-          <w:kern w:val="0"/>
-          <w:szCs w:val="21"/>
-        </w:rPr>
-        <w:t>条件，数值条件，外部数据</w:t>
+        <w:t>，地图，说明</w:t>
+      </w:r>
+    </w:p>
+    <w:p>
+      <w:pPr>
+        <w:widowControl/>
+        <w:shd w:val="clear" w:color="auto" w:fill="FFFFFF"/>
+        <w:jc w:val="left"/>
+        <w:rPr>
+          <w:rFonts w:ascii="Arial" w:eastAsia="宋体" w:hAnsi="Arial" w:cs="Arial"/>
+          <w:color w:val="000000"/>
+          <w:kern w:val="0"/>
+          <w:szCs w:val="21"/>
+        </w:rPr>
+      </w:pPr>
+    </w:p>
+    <w:p>
+      <w:pPr>
+        <w:widowControl/>
+        <w:shd w:val="clear" w:color="auto" w:fill="FFFFFF"/>
+        <w:jc w:val="left"/>
+        <w:rPr>
+          <w:rFonts w:ascii="Arial" w:eastAsia="宋体" w:hAnsi="Arial" w:cs="Arial"/>
+          <w:color w:val="000000"/>
+          <w:kern w:val="0"/>
+          <w:szCs w:val="21"/>
+        </w:rPr>
+      </w:pPr>
+      <w:r>
+        <w:rPr>
+          <w:rFonts w:ascii="Arial" w:eastAsia="宋体" w:hAnsi="Arial" w:cs="Arial"/>
+          <w:color w:val="000000"/>
+          <w:kern w:val="0"/>
+          <w:szCs w:val="21"/>
+        </w:rPr>
+        <w:t>数据类别：用来对数据进行分类</w:t>
+      </w:r>
+    </w:p>
+    <w:p>
+      <w:pPr>
+        <w:widowControl/>
+        <w:shd w:val="clear" w:color="auto" w:fill="FFFFFF"/>
+        <w:jc w:val="left"/>
+        <w:rPr>
+          <w:rFonts w:ascii="Arial" w:eastAsia="宋体" w:hAnsi="Arial" w:cs="Arial"/>
+          <w:color w:val="000000"/>
+          <w:kern w:val="0"/>
+          <w:szCs w:val="21"/>
+        </w:rPr>
+      </w:pPr>
+      <w:r>
+        <w:rPr>
+          <w:rFonts w:ascii="Arial" w:eastAsia="宋体" w:hAnsi="Arial" w:cs="Arial"/>
+          <w:color w:val="000000"/>
+          <w:kern w:val="0"/>
+          <w:szCs w:val="21"/>
+        </w:rPr>
+        <w:t>类别标识</w:t>
+      </w:r>
+    </w:p>
+    <w:p>
+      <w:pPr>
+        <w:widowControl/>
+        <w:shd w:val="clear" w:color="auto" w:fill="FFFFFF"/>
+        <w:jc w:val="left"/>
+        <w:rPr>
+          <w:rFonts w:ascii="Arial" w:eastAsia="宋体" w:hAnsi="Arial" w:cs="Arial"/>
+          <w:color w:val="000000"/>
+          <w:kern w:val="0"/>
+          <w:szCs w:val="21"/>
+        </w:rPr>
+      </w:pPr>
+      <w:r>
+        <w:rPr>
+          <w:rFonts w:ascii="Arial" w:eastAsia="宋体" w:hAnsi="Arial" w:cs="Arial"/>
+          <w:color w:val="000000"/>
+          <w:kern w:val="0"/>
+          <w:szCs w:val="21"/>
+        </w:rPr>
+        <w:t>类别名称</w:t>
+      </w:r>
+    </w:p>
+    <w:p>
+      <w:pPr>
+        <w:widowControl/>
+        <w:shd w:val="clear" w:color="auto" w:fill="FFFFFF"/>
+        <w:jc w:val="left"/>
+        <w:rPr>
+          <w:rFonts w:ascii="Arial" w:eastAsia="宋体" w:hAnsi="Arial" w:cs="Arial"/>
+          <w:color w:val="000000"/>
+          <w:kern w:val="0"/>
+          <w:szCs w:val="21"/>
+        </w:rPr>
+      </w:pPr>
+      <w:r>
+        <w:rPr>
+          <w:rFonts w:ascii="Arial" w:eastAsia="宋体" w:hAnsi="Arial" w:cs="Arial"/>
+          <w:color w:val="000000"/>
+          <w:kern w:val="0"/>
+          <w:szCs w:val="21"/>
+        </w:rPr>
+        <w:t>上级类别</w:t>
+      </w:r>
+      <w:r>
+        <w:rPr>
+          <w:rFonts w:ascii="Arial" w:eastAsia="宋体" w:hAnsi="Arial" w:cs="Arial"/>
+          <w:color w:val="000000"/>
+          <w:kern w:val="0"/>
+          <w:szCs w:val="21"/>
+        </w:rPr>
+        <w:t>s</w:t>
+      </w:r>
+    </w:p>
+    <w:p>
+      <w:pPr>
+        <w:widowControl/>
+        <w:shd w:val="clear" w:color="auto" w:fill="FFFFFF"/>
+        <w:jc w:val="left"/>
+        <w:rPr>
+          <w:rFonts w:ascii="Arial" w:eastAsia="宋体" w:hAnsi="Arial" w:cs="Arial"/>
+          <w:color w:val="000000"/>
+          <w:kern w:val="0"/>
+          <w:szCs w:val="21"/>
+        </w:rPr>
+      </w:pPr>
+    </w:p>
+    <w:p>
+      <w:pPr>
+        <w:widowControl/>
+        <w:shd w:val="clear" w:color="auto" w:fill="FFFFFF"/>
+        <w:jc w:val="left"/>
+        <w:rPr>
+          <w:rFonts w:ascii="Arial" w:eastAsia="宋体" w:hAnsi="Arial" w:cs="Arial"/>
+          <w:color w:val="000000"/>
+          <w:kern w:val="0"/>
+          <w:szCs w:val="21"/>
+        </w:rPr>
+      </w:pPr>
+      <w:r>
+        <w:rPr>
+          <w:rFonts w:ascii="Arial" w:eastAsia="宋体" w:hAnsi="Arial" w:cs="Arial"/>
+          <w:color w:val="000000"/>
+          <w:kern w:val="0"/>
+          <w:szCs w:val="21"/>
+        </w:rPr>
+        <w:t>区域：用来描述数据所属地理区域范围</w:t>
+      </w:r>
+    </w:p>
+    <w:p>
+      <w:pPr>
+        <w:widowControl/>
+        <w:shd w:val="clear" w:color="auto" w:fill="FFFFFF"/>
+        <w:jc w:val="left"/>
+        <w:rPr>
+          <w:rFonts w:ascii="Arial" w:eastAsia="宋体" w:hAnsi="Arial" w:cs="Arial"/>
+          <w:color w:val="000000"/>
+          <w:kern w:val="0"/>
+          <w:szCs w:val="21"/>
+        </w:rPr>
+      </w:pPr>
+      <w:r>
+        <w:rPr>
+          <w:rFonts w:ascii="Arial" w:eastAsia="宋体" w:hAnsi="Arial" w:cs="Arial"/>
+          <w:color w:val="000000"/>
+          <w:kern w:val="0"/>
+          <w:szCs w:val="21"/>
+        </w:rPr>
+        <w:t>区域</w:t>
+      </w:r>
+      <w:r>
+        <w:rPr>
+          <w:rFonts w:ascii="Arial" w:eastAsia="宋体" w:hAnsi="Arial" w:cs="Arial"/>
+          <w:color w:val="000000"/>
+          <w:kern w:val="0"/>
+          <w:szCs w:val="21"/>
+        </w:rPr>
+        <w:t>ID</w:t>
+      </w:r>
+    </w:p>
+    <w:p>
+      <w:pPr>
+        <w:widowControl/>
+        <w:shd w:val="clear" w:color="auto" w:fill="FFFFFF"/>
+        <w:jc w:val="left"/>
+        <w:rPr>
+          <w:rFonts w:ascii="Arial" w:eastAsia="宋体" w:hAnsi="Arial" w:cs="Arial"/>
+          <w:color w:val="000000"/>
+          <w:kern w:val="0"/>
+          <w:szCs w:val="21"/>
+        </w:rPr>
+      </w:pPr>
+      <w:r>
+        <w:rPr>
+          <w:rFonts w:ascii="Arial" w:eastAsia="宋体" w:hAnsi="Arial" w:cs="Arial"/>
+          <w:color w:val="000000"/>
+          <w:kern w:val="0"/>
+          <w:szCs w:val="21"/>
+        </w:rPr>
+        <w:t>区域识别号</w:t>
+      </w:r>
+    </w:p>
+    <w:p>
+      <w:pPr>
+        <w:widowControl/>
+        <w:shd w:val="clear" w:color="auto" w:fill="FFFFFF"/>
+        <w:jc w:val="left"/>
+        <w:rPr>
+          <w:rFonts w:ascii="Arial" w:eastAsia="宋体" w:hAnsi="Arial" w:cs="Arial"/>
+          <w:color w:val="000000"/>
+          <w:kern w:val="0"/>
+          <w:szCs w:val="21"/>
+        </w:rPr>
+      </w:pPr>
+      <w:r>
+        <w:rPr>
+          <w:rFonts w:ascii="Arial" w:eastAsia="宋体" w:hAnsi="Arial" w:cs="Arial"/>
+          <w:color w:val="000000"/>
+          <w:kern w:val="0"/>
+          <w:szCs w:val="21"/>
+        </w:rPr>
+        <w:t>区域名称</w:t>
+      </w:r>
+    </w:p>
+    <w:p>
+      <w:pPr>
+        <w:widowControl/>
+        <w:shd w:val="clear" w:color="auto" w:fill="FFFFFF"/>
+        <w:jc w:val="left"/>
+        <w:rPr>
+          <w:rFonts w:ascii="Arial" w:eastAsia="宋体" w:hAnsi="Arial" w:cs="Arial"/>
+          <w:color w:val="000000"/>
+          <w:kern w:val="0"/>
+          <w:szCs w:val="21"/>
+        </w:rPr>
+      </w:pPr>
+      <w:r>
+        <w:rPr>
+          <w:rFonts w:ascii="Arial" w:eastAsia="宋体" w:hAnsi="Arial" w:cs="Arial"/>
+          <w:color w:val="000000"/>
+          <w:kern w:val="0"/>
+          <w:szCs w:val="21"/>
+        </w:rPr>
+        <w:lastRenderedPageBreak/>
+        <w:t>上级区域</w:t>
+      </w:r>
+    </w:p>
+    <w:p>
+      <w:pPr>
+        <w:widowControl/>
+        <w:shd w:val="clear" w:color="auto" w:fill="FFFFFF"/>
+        <w:jc w:val="left"/>
+        <w:rPr>
+          <w:rFonts w:ascii="Arial" w:eastAsia="宋体" w:hAnsi="Arial" w:cs="Arial"/>
+          <w:color w:val="000000"/>
+          <w:kern w:val="0"/>
+          <w:szCs w:val="21"/>
+        </w:rPr>
+      </w:pPr>
+    </w:p>
+    <w:p>
+      <w:pPr>
+        <w:widowControl/>
+        <w:shd w:val="clear" w:color="auto" w:fill="FFFFFF"/>
+        <w:jc w:val="left"/>
+        <w:rPr>
+          <w:rFonts w:ascii="Arial" w:eastAsia="宋体" w:hAnsi="Arial" w:cs="Arial"/>
+          <w:color w:val="000000"/>
+          <w:kern w:val="0"/>
+          <w:szCs w:val="21"/>
+        </w:rPr>
+      </w:pPr>
+      <w:r>
+        <w:rPr>
+          <w:rFonts w:ascii="Arial" w:eastAsia="宋体" w:hAnsi="Arial" w:cs="Arial"/>
+          <w:color w:val="000000"/>
+          <w:kern w:val="0"/>
+          <w:szCs w:val="21"/>
+        </w:rPr>
+        <w:t>主体：数据的描述对象</w:t>
       </w:r>
     </w:p>
     <w:p>
@@ -2069,16 +2675,7 @@
           <w:kern w:val="0"/>
           <w:szCs w:val="21"/>
         </w:rPr>
-        <w:t>组合数据</w:t>
-      </w:r>
-      <w:r>
-        <w:rPr>
-          <w:rFonts w:ascii="Arial" w:eastAsia="宋体" w:hAnsi="Arial" w:cs="Arial"/>
-          <w:color w:val="000000"/>
-          <w:kern w:val="0"/>
-          <w:szCs w:val="21"/>
-        </w:rPr>
-        <w:t>s:</w:t>
+        <w:t>名称（）</w:t>
       </w:r>
     </w:p>
     <w:p>
@@ -2109,97 +2706,7 @@
           <w:kern w:val="0"/>
           <w:szCs w:val="21"/>
         </w:rPr>
-        <w:t>组合信息：</w:t>
-      </w:r>
-      <w:r>
-        <w:rPr>
-          <w:rFonts w:ascii="Arial" w:eastAsia="宋体" w:hAnsi="Arial" w:cs="Arial"/>
-          <w:color w:val="000000"/>
-          <w:kern w:val="0"/>
-          <w:szCs w:val="21"/>
-        </w:rPr>
-        <w:t>id</w:t>
-      </w:r>
-      <w:r>
-        <w:rPr>
-          <w:rFonts w:ascii="Arial" w:eastAsia="宋体" w:hAnsi="Arial" w:cs="Arial"/>
-          <w:color w:val="000000"/>
-          <w:kern w:val="0"/>
-          <w:szCs w:val="21"/>
-        </w:rPr>
-        <w:t>，名称，</w:t>
-      </w:r>
-      <w:r>
-        <w:rPr>
-          <w:rFonts w:ascii="Arial" w:eastAsia="宋体" w:hAnsi="Arial" w:cs="Arial"/>
-          <w:color w:val="000000"/>
-          <w:kern w:val="0"/>
-          <w:szCs w:val="21"/>
-        </w:rPr>
-        <w:t>star</w:t>
-      </w:r>
-      <w:r>
-        <w:rPr>
-          <w:rFonts w:ascii="Arial" w:eastAsia="宋体" w:hAnsi="Arial" w:cs="Arial"/>
-          <w:color w:val="000000"/>
-          <w:kern w:val="0"/>
-          <w:szCs w:val="21"/>
-        </w:rPr>
-        <w:t>，</w:t>
-      </w:r>
-      <w:r>
-        <w:rPr>
-          <w:rFonts w:ascii="Arial" w:eastAsia="宋体" w:hAnsi="Arial" w:cs="Arial"/>
-          <w:color w:val="000000"/>
-          <w:kern w:val="0"/>
-          <w:szCs w:val="21"/>
-        </w:rPr>
-        <w:t>follow</w:t>
-      </w:r>
-      <w:r>
-        <w:rPr>
-          <w:rFonts w:ascii="Arial" w:eastAsia="宋体" w:hAnsi="Arial" w:cs="Arial"/>
-          <w:color w:val="000000"/>
-          <w:kern w:val="0"/>
-          <w:szCs w:val="21"/>
-        </w:rPr>
-        <w:t>，</w:t>
-      </w:r>
-      <w:r>
-        <w:rPr>
-          <w:rFonts w:ascii="Arial" w:eastAsia="宋体" w:hAnsi="Arial" w:cs="Arial"/>
-          <w:color w:val="000000"/>
-          <w:kern w:val="0"/>
-          <w:szCs w:val="21"/>
-        </w:rPr>
-        <w:t>comment</w:t>
-      </w:r>
-      <w:r>
-        <w:rPr>
-          <w:rFonts w:ascii="Arial" w:eastAsia="宋体" w:hAnsi="Arial" w:cs="Arial"/>
-          <w:color w:val="000000"/>
-          <w:kern w:val="0"/>
-          <w:szCs w:val="21"/>
-        </w:rPr>
-        <w:t>，点击率，所属目录</w:t>
-      </w:r>
-      <w:r>
-        <w:rPr>
-          <w:rFonts w:ascii="Arial" w:eastAsia="宋体" w:hAnsi="Arial" w:cs="Arial"/>
-          <w:color w:val="000000"/>
-          <w:kern w:val="0"/>
-          <w:szCs w:val="21"/>
-        </w:rPr>
-        <w:t>s</w:t>
-      </w:r>
-      <w:r>
-        <w:rPr>
-          <w:rFonts w:ascii="Arial" w:eastAsia="宋体" w:hAnsi="Arial" w:cs="Arial"/>
-          <w:color w:val="000000"/>
-          <w:kern w:val="0"/>
-          <w:szCs w:val="21"/>
-        </w:rPr>
-        <w:t>，文字说明</w:t>
+        <w:t>类型（机构，用户，公司，国家，城市，私人）</w:t>
       </w:r>
     </w:p>
     <w:p>
@@ -2230,302 +2737,7 @@
           <w:kern w:val="0"/>
           <w:szCs w:val="21"/>
         </w:rPr>
-        <w:t>可选显示：图表</w:t>
-      </w:r>
-      <w:r>
-        <w:rPr>
-          <w:rFonts w:ascii="Arial" w:eastAsia="宋体" w:hAnsi="Arial" w:cs="Arial"/>
-          <w:color w:val="000000"/>
-          <w:kern w:val="0"/>
-          <w:szCs w:val="21"/>
-        </w:rPr>
-        <w:t>s</w:t>
-      </w:r>
-      <w:r>
-        <w:rPr>
-          <w:rFonts w:ascii="Arial" w:eastAsia="宋体" w:hAnsi="Arial" w:cs="Arial"/>
-          <w:color w:val="000000"/>
-          <w:kern w:val="0"/>
-          <w:szCs w:val="21"/>
-        </w:rPr>
-        <w:t>，地图，说明</w:t>
-      </w:r>
-    </w:p>
-    <w:p>
-      <w:pPr>
-        <w:widowControl/>
-        <w:shd w:val="clear" w:color="auto" w:fill="FFFFFF"/>
-        <w:jc w:val="left"/>
-        <w:rPr>
-          <w:rFonts w:ascii="Arial" w:eastAsia="宋体" w:hAnsi="Arial" w:cs="Arial"/>
-          <w:color w:val="000000"/>
-          <w:kern w:val="0"/>
-          <w:szCs w:val="21"/>
-        </w:rPr>
-      </w:pPr>
-    </w:p>
-    <w:p>
-      <w:pPr>
-        <w:widowControl/>
-        <w:shd w:val="clear" w:color="auto" w:fill="FFFFFF"/>
-        <w:jc w:val="left"/>
-        <w:rPr>
-          <w:rFonts w:ascii="Arial" w:eastAsia="宋体" w:hAnsi="Arial" w:cs="Arial"/>
-          <w:color w:val="000000"/>
-          <w:kern w:val="0"/>
-          <w:szCs w:val="21"/>
-        </w:rPr>
-      </w:pPr>
-      <w:r>
-        <w:rPr>
-          <w:rFonts w:ascii="Arial" w:eastAsia="宋体" w:hAnsi="Arial" w:cs="Arial"/>
-          <w:color w:val="000000"/>
-          <w:kern w:val="0"/>
-          <w:szCs w:val="21"/>
-        </w:rPr>
-        <w:t>数据类别：用来对数据进行分类</w:t>
-      </w:r>
-    </w:p>
-    <w:p>
-      <w:pPr>
-        <w:widowControl/>
-        <w:shd w:val="clear" w:color="auto" w:fill="FFFFFF"/>
-        <w:jc w:val="left"/>
-        <w:rPr>
-          <w:rFonts w:ascii="Arial" w:eastAsia="宋体" w:hAnsi="Arial" w:cs="Arial"/>
-          <w:color w:val="000000"/>
-          <w:kern w:val="0"/>
-          <w:szCs w:val="21"/>
-        </w:rPr>
-      </w:pPr>
-      <w:r>
-        <w:rPr>
-          <w:rFonts w:ascii="Arial" w:eastAsia="宋体" w:hAnsi="Arial" w:cs="Arial"/>
-          <w:color w:val="000000"/>
-          <w:kern w:val="0"/>
-          <w:szCs w:val="21"/>
-        </w:rPr>
-        <w:t>类别标识</w:t>
-      </w:r>
-    </w:p>
-    <w:p>
-      <w:pPr>
-        <w:widowControl/>
-        <w:shd w:val="clear" w:color="auto" w:fill="FFFFFF"/>
-        <w:jc w:val="left"/>
-        <w:rPr>
-          <w:rFonts w:ascii="Arial" w:eastAsia="宋体" w:hAnsi="Arial" w:cs="Arial"/>
-          <w:color w:val="000000"/>
-          <w:kern w:val="0"/>
-          <w:szCs w:val="21"/>
-        </w:rPr>
-      </w:pPr>
-      <w:r>
-        <w:rPr>
-          <w:rFonts w:ascii="Arial" w:eastAsia="宋体" w:hAnsi="Arial" w:cs="Arial"/>
-          <w:color w:val="000000"/>
-          <w:kern w:val="0"/>
-          <w:szCs w:val="21"/>
-        </w:rPr>
-        <w:t>类别名称</w:t>
-      </w:r>
-    </w:p>
-    <w:p>
-      <w:pPr>
-        <w:widowControl/>
-        <w:shd w:val="clear" w:color="auto" w:fill="FFFFFF"/>
-        <w:jc w:val="left"/>
-        <w:rPr>
-          <w:rFonts w:ascii="Arial" w:eastAsia="宋体" w:hAnsi="Arial" w:cs="Arial"/>
-          <w:color w:val="000000"/>
-          <w:kern w:val="0"/>
-          <w:szCs w:val="21"/>
-        </w:rPr>
-      </w:pPr>
-      <w:r>
-        <w:rPr>
-          <w:rFonts w:ascii="Arial" w:eastAsia="宋体" w:hAnsi="Arial" w:cs="Arial"/>
-          <w:color w:val="000000"/>
-          <w:kern w:val="0"/>
-          <w:szCs w:val="21"/>
-        </w:rPr>
-        <w:t>上级类别</w:t>
-      </w:r>
-      <w:r>
-        <w:rPr>
-          <w:rFonts w:ascii="Arial" w:eastAsia="宋体" w:hAnsi="Arial" w:cs="Arial"/>
-          <w:color w:val="000000"/>
-          <w:kern w:val="0"/>
-          <w:szCs w:val="21"/>
-        </w:rPr>
-        <w:t>s</w:t>
-      </w:r>
-    </w:p>
-    <w:p>
-      <w:pPr>
-        <w:widowControl/>
-        <w:shd w:val="clear" w:color="auto" w:fill="FFFFFF"/>
-        <w:jc w:val="left"/>
-        <w:rPr>
-          <w:rFonts w:ascii="Arial" w:eastAsia="宋体" w:hAnsi="Arial" w:cs="Arial"/>
-          <w:color w:val="000000"/>
-          <w:kern w:val="0"/>
-          <w:szCs w:val="21"/>
-        </w:rPr>
-      </w:pPr>
-    </w:p>
-    <w:p>
-      <w:pPr>
-        <w:widowControl/>
-        <w:shd w:val="clear" w:color="auto" w:fill="FFFFFF"/>
-        <w:jc w:val="left"/>
-        <w:rPr>
-          <w:rFonts w:ascii="Arial" w:eastAsia="宋体" w:hAnsi="Arial" w:cs="Arial"/>
-          <w:color w:val="000000"/>
-          <w:kern w:val="0"/>
-          <w:szCs w:val="21"/>
-        </w:rPr>
-      </w:pPr>
-      <w:r>
-        <w:rPr>
-          <w:rFonts w:ascii="Arial" w:eastAsia="宋体" w:hAnsi="Arial" w:cs="Arial"/>
-          <w:color w:val="000000"/>
-          <w:kern w:val="0"/>
-          <w:szCs w:val="21"/>
-        </w:rPr>
-        <w:t>区域：用来描述数据所属地理区域范围</w:t>
-      </w:r>
-    </w:p>
-    <w:p>
-      <w:pPr>
-        <w:widowControl/>
-        <w:shd w:val="clear" w:color="auto" w:fill="FFFFFF"/>
-        <w:jc w:val="left"/>
-        <w:rPr>
-          <w:rFonts w:ascii="Arial" w:eastAsia="宋体" w:hAnsi="Arial" w:cs="Arial"/>
-          <w:color w:val="000000"/>
-          <w:kern w:val="0"/>
-          <w:szCs w:val="21"/>
-        </w:rPr>
-      </w:pPr>
-      <w:r>
-        <w:rPr>
-          <w:rFonts w:ascii="Arial" w:eastAsia="宋体" w:hAnsi="Arial" w:cs="Arial"/>
-          <w:color w:val="000000"/>
-          <w:kern w:val="0"/>
-          <w:szCs w:val="21"/>
-        </w:rPr>
-        <w:t>区域</w:t>
-      </w:r>
-      <w:r>
-        <w:rPr>
-          <w:rFonts w:ascii="Arial" w:eastAsia="宋体" w:hAnsi="Arial" w:cs="Arial"/>
-          <w:color w:val="000000"/>
-          <w:kern w:val="0"/>
-          <w:szCs w:val="21"/>
-        </w:rPr>
-        <w:t>ID</w:t>
-      </w:r>
-    </w:p>
-    <w:p>
-      <w:pPr>
-        <w:widowControl/>
-        <w:shd w:val="clear" w:color="auto" w:fill="FFFFFF"/>
-        <w:jc w:val="left"/>
-        <w:rPr>
-          <w:rFonts w:ascii="Arial" w:eastAsia="宋体" w:hAnsi="Arial" w:cs="Arial"/>
-          <w:color w:val="000000"/>
-          <w:kern w:val="0"/>
-          <w:szCs w:val="21"/>
-        </w:rPr>
-      </w:pPr>
-      <w:r>
-        <w:rPr>
-          <w:rFonts w:ascii="Arial" w:eastAsia="宋体" w:hAnsi="Arial" w:cs="Arial"/>
-          <w:color w:val="000000"/>
-          <w:kern w:val="0"/>
-          <w:szCs w:val="21"/>
-        </w:rPr>
-        <w:t>区域识别号</w:t>
-      </w:r>
-    </w:p>
-    <w:p>
-      <w:pPr>
-        <w:widowControl/>
-        <w:shd w:val="clear" w:color="auto" w:fill="FFFFFF"/>
-        <w:jc w:val="left"/>
-        <w:rPr>
-          <w:rFonts w:ascii="Arial" w:eastAsia="宋体" w:hAnsi="Arial" w:cs="Arial"/>
-          <w:color w:val="000000"/>
-          <w:kern w:val="0"/>
-          <w:szCs w:val="21"/>
-        </w:rPr>
-      </w:pPr>
-      <w:r>
-        <w:rPr>
-          <w:rFonts w:ascii="Arial" w:eastAsia="宋体" w:hAnsi="Arial" w:cs="Arial"/>
-          <w:color w:val="000000"/>
-          <w:kern w:val="0"/>
-          <w:szCs w:val="21"/>
-        </w:rPr>
-        <w:t>区域名称</w:t>
-      </w:r>
-    </w:p>
-    <w:p>
-      <w:pPr>
-        <w:widowControl/>
-        <w:shd w:val="clear" w:color="auto" w:fill="FFFFFF"/>
-        <w:jc w:val="left"/>
-        <w:rPr>
-          <w:rFonts w:ascii="Arial" w:eastAsia="宋体" w:hAnsi="Arial" w:cs="Arial"/>
-          <w:color w:val="000000"/>
-          <w:kern w:val="0"/>
-          <w:szCs w:val="21"/>
-        </w:rPr>
-      </w:pPr>
-      <w:r>
-        <w:rPr>
-          <w:rFonts w:ascii="Arial" w:eastAsia="宋体" w:hAnsi="Arial" w:cs="Arial"/>
-          <w:color w:val="000000"/>
-          <w:kern w:val="0"/>
-          <w:szCs w:val="21"/>
-        </w:rPr>
-        <w:t>上级区域</w:t>
-      </w:r>
-    </w:p>
-    <w:p>
-      <w:pPr>
-        <w:widowControl/>
-        <w:shd w:val="clear" w:color="auto" w:fill="FFFFFF"/>
-        <w:jc w:val="left"/>
-        <w:rPr>
-          <w:rFonts w:ascii="Arial" w:eastAsia="宋体" w:hAnsi="Arial" w:cs="Arial"/>
-          <w:color w:val="000000"/>
-          <w:kern w:val="0"/>
-          <w:szCs w:val="21"/>
-        </w:rPr>
-      </w:pPr>
-    </w:p>
-    <w:p>
-      <w:pPr>
-        <w:widowControl/>
-        <w:shd w:val="clear" w:color="auto" w:fill="FFFFFF"/>
-        <w:jc w:val="left"/>
-        <w:rPr>
-          <w:rFonts w:ascii="Arial" w:eastAsia="宋体" w:hAnsi="Arial" w:cs="Arial"/>
-          <w:color w:val="000000"/>
-          <w:kern w:val="0"/>
-          <w:szCs w:val="21"/>
-        </w:rPr>
-      </w:pPr>
-      <w:r>
-        <w:rPr>
-          <w:rFonts w:ascii="Arial" w:eastAsia="宋体" w:hAnsi="Arial" w:cs="Arial"/>
-          <w:color w:val="000000"/>
-          <w:kern w:val="0"/>
-          <w:szCs w:val="21"/>
-        </w:rPr>
-        <w:t>主体：数据的描述对象</w:t>
+        <w:t>类型值</w:t>
       </w:r>
     </w:p>
     <w:p>
@@ -2556,7 +2768,7 @@
           <w:kern w:val="0"/>
           <w:szCs w:val="21"/>
         </w:rPr>
-        <w:t>名称（）</w:t>
+        <w:t>标识</w:t>
       </w:r>
     </w:p>
     <w:p>
@@ -2587,99 +2799,6 @@
           <w:kern w:val="0"/>
           <w:szCs w:val="21"/>
         </w:rPr>
-        <w:t>类型（机构，用户，公司，国家，城市，私人）</w:t>
-      </w:r>
-    </w:p>
-    <w:p>
-      <w:pPr>
-        <w:widowControl/>
-        <w:shd w:val="clear" w:color="auto" w:fill="FFFFFF"/>
-        <w:jc w:val="left"/>
-        <w:rPr>
-          <w:rFonts w:ascii="Arial" w:eastAsia="宋体" w:hAnsi="Arial" w:cs="Arial"/>
-          <w:color w:val="000000"/>
-          <w:kern w:val="0"/>
-          <w:szCs w:val="21"/>
-        </w:rPr>
-      </w:pPr>
-      <w:r>
-        <w:rPr>
-          <w:rFonts w:ascii="Arial" w:eastAsia="宋体" w:hAnsi="Arial" w:cs="Arial"/>
-          <w:color w:val="000000"/>
-          <w:kern w:val="0"/>
-          <w:szCs w:val="21"/>
-        </w:rPr>
-        <w:t>-</w:t>
-      </w:r>
-      <w:r>
-        <w:rPr>
-          <w:rFonts w:ascii="Arial" w:eastAsia="宋体" w:hAnsi="Arial" w:cs="Arial"/>
-          <w:color w:val="000000"/>
-          <w:kern w:val="0"/>
-          <w:szCs w:val="21"/>
-        </w:rPr>
-        <w:t>类型值</w:t>
-      </w:r>
-    </w:p>
-    <w:p>
-      <w:pPr>
-        <w:widowControl/>
-        <w:shd w:val="clear" w:color="auto" w:fill="FFFFFF"/>
-        <w:jc w:val="left"/>
-        <w:rPr>
-          <w:rFonts w:ascii="Arial" w:eastAsia="宋体" w:hAnsi="Arial" w:cs="Arial"/>
-          <w:color w:val="000000"/>
-          <w:kern w:val="0"/>
-          <w:szCs w:val="21"/>
-        </w:rPr>
-      </w:pPr>
-      <w:r>
-        <w:rPr>
-          <w:rFonts w:ascii="Arial" w:eastAsia="宋体" w:hAnsi="Arial" w:cs="Arial"/>
-          <w:color w:val="000000"/>
-          <w:kern w:val="0"/>
-          <w:szCs w:val="21"/>
-        </w:rPr>
-        <w:t>-</w:t>
-      </w:r>
-      <w:r>
-        <w:rPr>
-          <w:rFonts w:ascii="Arial" w:eastAsia="宋体" w:hAnsi="Arial" w:cs="Arial"/>
-          <w:color w:val="000000"/>
-          <w:kern w:val="0"/>
-          <w:szCs w:val="21"/>
-        </w:rPr>
-        <w:t>标识</w:t>
-      </w:r>
-    </w:p>
-    <w:p>
-      <w:pPr>
-        <w:widowControl/>
-        <w:shd w:val="clear" w:color="auto" w:fill="FFFFFF"/>
-        <w:jc w:val="left"/>
-        <w:rPr>
-          <w:rFonts w:ascii="Arial" w:eastAsia="宋体" w:hAnsi="Arial" w:cs="Arial"/>
-          <w:color w:val="000000"/>
-          <w:kern w:val="0"/>
-          <w:szCs w:val="21"/>
-        </w:rPr>
-      </w:pPr>
-      <w:r>
-        <w:rPr>
-          <w:rFonts w:ascii="Arial" w:eastAsia="宋体" w:hAnsi="Arial" w:cs="Arial"/>
-          <w:color w:val="000000"/>
-          <w:kern w:val="0"/>
-          <w:szCs w:val="21"/>
-        </w:rPr>
-        <w:t>-</w:t>
-      </w:r>
-      <w:r>
-        <w:rPr>
-          <w:rFonts w:ascii="Arial" w:eastAsia="宋体" w:hAnsi="Arial" w:cs="Arial"/>
-          <w:color w:val="000000"/>
-          <w:kern w:val="0"/>
-          <w:szCs w:val="21"/>
-        </w:rPr>
         <w:t>备注</w:t>
       </w:r>
     </w:p>
@@ -3069,1908 +3188,22 @@
         <w:shd w:val="clear" w:color="auto" w:fill="FFFFFF"/>
         <w:jc w:val="left"/>
         <w:rPr>
-          <w:rFonts w:ascii="Arial" w:eastAsia="宋体" w:hAnsi="Arial" w:cs="Arial"/>
-          <w:color w:val="000000"/>
-          <w:kern w:val="0"/>
-          <w:szCs w:val="21"/>
-        </w:rPr>
-      </w:pPr>
-    </w:p>
-    <w:p>
-      <w:pPr>
-        <w:widowControl/>
-        <w:shd w:val="clear" w:color="auto" w:fill="FFFFFF"/>
-        <w:jc w:val="left"/>
-        <w:rPr>
-          <w:rFonts w:ascii="Arial" w:eastAsia="宋体" w:hAnsi="Arial" w:cs="Arial"/>
-          <w:color w:val="000000"/>
-          <w:kern w:val="0"/>
-          <w:szCs w:val="21"/>
-        </w:rPr>
-      </w:pPr>
-      <w:r>
-        <w:rPr>
-          <w:rFonts w:ascii="Arial" w:eastAsia="宋体" w:hAnsi="Arial" w:cs="Arial"/>
-          <w:color w:val="000000"/>
-          <w:kern w:val="0"/>
-          <w:szCs w:val="21"/>
-        </w:rPr>
-        <w:t>-</w:t>
-      </w:r>
-      <w:r>
-        <w:rPr>
-          <w:rFonts w:ascii="Arial" w:eastAsia="宋体" w:hAnsi="Arial" w:cs="Arial"/>
-          <w:color w:val="000000"/>
-          <w:kern w:val="0"/>
-          <w:szCs w:val="21"/>
-        </w:rPr>
-        <w:t>经济</w:t>
-      </w:r>
-      <w:r>
-        <w:rPr>
-          <w:rFonts w:ascii="Arial" w:eastAsia="宋体" w:hAnsi="Arial" w:cs="Arial"/>
-          <w:color w:val="000000"/>
-          <w:kern w:val="0"/>
-          <w:szCs w:val="21"/>
-        </w:rPr>
-        <w:br/>
-        <w:t>CPI</w:t>
-      </w:r>
-      <w:r>
-        <w:rPr>
-          <w:rFonts w:ascii="Arial" w:eastAsia="宋体" w:hAnsi="Arial" w:cs="Arial"/>
-          <w:color w:val="000000"/>
-          <w:kern w:val="0"/>
-          <w:szCs w:val="21"/>
-        </w:rPr>
-        <w:br/>
-        <w:t>GDP</w:t>
-      </w:r>
-      <w:r>
-        <w:rPr>
-          <w:rFonts w:ascii="Arial" w:eastAsia="宋体" w:hAnsi="Arial" w:cs="Arial"/>
-          <w:color w:val="000000"/>
-          <w:kern w:val="0"/>
-          <w:szCs w:val="21"/>
-        </w:rPr>
-        <w:br/>
-      </w:r>
-      <w:r>
-        <w:rPr>
-          <w:rFonts w:ascii="Arial" w:eastAsia="宋体" w:hAnsi="Arial" w:cs="Arial"/>
-          <w:color w:val="000000"/>
-          <w:kern w:val="0"/>
-          <w:szCs w:val="21"/>
-        </w:rPr>
-        <w:t>国债</w:t>
-      </w:r>
-      <w:r>
-        <w:rPr>
-          <w:rFonts w:ascii="Arial" w:eastAsia="宋体" w:hAnsi="Arial" w:cs="Arial"/>
-          <w:color w:val="000000"/>
-          <w:kern w:val="0"/>
-          <w:szCs w:val="21"/>
-        </w:rPr>
-        <w:br/>
-      </w:r>
-      <w:r>
-        <w:rPr>
-          <w:rFonts w:ascii="Arial" w:eastAsia="宋体" w:hAnsi="Arial" w:cs="Arial"/>
-          <w:color w:val="000000"/>
-          <w:kern w:val="0"/>
-          <w:szCs w:val="21"/>
-        </w:rPr>
-        <w:t>结汇</w:t>
-      </w:r>
-      <w:r>
-        <w:rPr>
-          <w:rFonts w:ascii="Arial" w:eastAsia="宋体" w:hAnsi="Arial" w:cs="Arial"/>
-          <w:color w:val="000000"/>
-          <w:kern w:val="0"/>
-          <w:szCs w:val="21"/>
-        </w:rPr>
-        <w:t>/</w:t>
-      </w:r>
-      <w:r>
-        <w:rPr>
-          <w:rFonts w:ascii="Arial" w:eastAsia="宋体" w:hAnsi="Arial" w:cs="Arial"/>
-          <w:color w:val="000000"/>
-          <w:kern w:val="0"/>
-          <w:szCs w:val="21"/>
-        </w:rPr>
-        <w:t>售汇</w:t>
-      </w:r>
-      <w:r>
-        <w:rPr>
-          <w:rFonts w:ascii="Arial" w:eastAsia="宋体" w:hAnsi="Arial" w:cs="Arial"/>
-          <w:color w:val="000000"/>
-          <w:kern w:val="0"/>
-          <w:szCs w:val="21"/>
-        </w:rPr>
-        <w:br/>
-      </w:r>
-      <w:r>
-        <w:rPr>
-          <w:rFonts w:ascii="Arial" w:eastAsia="宋体" w:hAnsi="Arial" w:cs="Arial"/>
-          <w:color w:val="000000"/>
-          <w:kern w:val="0"/>
-          <w:szCs w:val="21"/>
-        </w:rPr>
-        <w:t>存款利率</w:t>
-      </w:r>
-    </w:p>
-    <w:p>
-      <w:pPr>
-        <w:widowControl/>
-        <w:shd w:val="clear" w:color="auto" w:fill="FFFFFF"/>
-        <w:jc w:val="left"/>
-        <w:rPr>
-          <w:rFonts w:ascii="Arial" w:eastAsia="宋体" w:hAnsi="Arial" w:cs="Arial"/>
-          <w:color w:val="000000"/>
-          <w:kern w:val="0"/>
-          <w:szCs w:val="21"/>
-        </w:rPr>
-      </w:pPr>
-      <w:r>
-        <w:rPr>
-          <w:rFonts w:ascii="Arial" w:eastAsia="宋体" w:hAnsi="Arial" w:cs="Arial"/>
-          <w:color w:val="000000"/>
-          <w:kern w:val="0"/>
-          <w:szCs w:val="21"/>
-        </w:rPr>
-        <w:t>财富</w:t>
-      </w:r>
-      <w:r>
-        <w:rPr>
-          <w:rFonts w:ascii="Arial" w:eastAsia="宋体" w:hAnsi="Arial" w:cs="Arial"/>
-          <w:color w:val="000000"/>
-          <w:kern w:val="0"/>
-          <w:szCs w:val="21"/>
-        </w:rPr>
-        <w:t>500</w:t>
-      </w:r>
-    </w:p>
-    <w:p>
-      <w:pPr>
-        <w:widowControl/>
-        <w:shd w:val="clear" w:color="auto" w:fill="FFFFFF"/>
-        <w:jc w:val="left"/>
-        <w:rPr>
-          <w:rFonts w:ascii="Arial" w:eastAsia="宋体" w:hAnsi="Arial" w:cs="Arial"/>
-          <w:color w:val="000000"/>
-          <w:kern w:val="0"/>
-          <w:szCs w:val="21"/>
-        </w:rPr>
-      </w:pPr>
-      <w:r>
-        <w:rPr>
-          <w:rFonts w:ascii="Arial" w:eastAsia="宋体" w:hAnsi="Arial" w:cs="Arial"/>
-          <w:color w:val="000000"/>
-          <w:kern w:val="0"/>
-          <w:szCs w:val="21"/>
-        </w:rPr>
-        <w:t>中</w:t>
-      </w:r>
-      <w:proofErr w:type="gramStart"/>
-      <w:r>
-        <w:rPr>
-          <w:rFonts w:ascii="Arial" w:eastAsia="宋体" w:hAnsi="Arial" w:cs="Arial"/>
-          <w:color w:val="000000"/>
-          <w:kern w:val="0"/>
-          <w:szCs w:val="21"/>
-        </w:rPr>
-        <w:t>企海外</w:t>
-      </w:r>
-      <w:proofErr w:type="gramEnd"/>
-      <w:r>
-        <w:rPr>
-          <w:rFonts w:ascii="Arial" w:eastAsia="宋体" w:hAnsi="Arial" w:cs="Arial"/>
-          <w:color w:val="000000"/>
-          <w:kern w:val="0"/>
-          <w:szCs w:val="21"/>
-        </w:rPr>
-        <w:t>投资</w:t>
-      </w:r>
-      <w:r>
-        <w:rPr>
-          <w:rFonts w:ascii="Arial" w:eastAsia="宋体" w:hAnsi="Arial" w:cs="Arial"/>
-          <w:color w:val="000000"/>
-          <w:kern w:val="0"/>
-          <w:szCs w:val="21"/>
-        </w:rPr>
-        <w:br/>
-      </w:r>
-      <w:r>
-        <w:rPr>
-          <w:rFonts w:ascii="Arial" w:eastAsia="宋体" w:hAnsi="Arial" w:cs="Arial"/>
-          <w:color w:val="000000"/>
-          <w:kern w:val="0"/>
-          <w:szCs w:val="21"/>
-        </w:rPr>
-        <w:br/>
-        <w:t>-</w:t>
-      </w:r>
-      <w:r>
-        <w:rPr>
-          <w:rFonts w:ascii="Arial" w:eastAsia="宋体" w:hAnsi="Arial" w:cs="Arial"/>
-          <w:color w:val="000000"/>
-          <w:kern w:val="0"/>
-          <w:szCs w:val="21"/>
-        </w:rPr>
-        <w:t>社会</w:t>
-      </w:r>
-      <w:r>
-        <w:rPr>
-          <w:rFonts w:ascii="Arial" w:eastAsia="宋体" w:hAnsi="Arial" w:cs="Arial"/>
-          <w:color w:val="000000"/>
-          <w:kern w:val="0"/>
-          <w:szCs w:val="21"/>
-        </w:rPr>
-        <w:br/>
-      </w:r>
-      <w:r>
-        <w:rPr>
-          <w:rFonts w:ascii="Arial" w:eastAsia="宋体" w:hAnsi="Arial" w:cs="Arial"/>
-          <w:color w:val="000000"/>
-          <w:kern w:val="0"/>
-          <w:szCs w:val="21"/>
-        </w:rPr>
-        <w:t>进口大豆</w:t>
-      </w:r>
-      <w:r>
-        <w:rPr>
-          <w:rFonts w:ascii="Arial" w:eastAsia="宋体" w:hAnsi="Arial" w:cs="Arial"/>
-          <w:color w:val="000000"/>
-          <w:kern w:val="0"/>
-          <w:szCs w:val="21"/>
-        </w:rPr>
-        <w:br/>
-      </w:r>
-      <w:r>
-        <w:rPr>
-          <w:rFonts w:ascii="Arial" w:eastAsia="宋体" w:hAnsi="Arial" w:cs="Arial"/>
-          <w:color w:val="000000"/>
-          <w:kern w:val="0"/>
-          <w:szCs w:val="21"/>
-        </w:rPr>
-        <w:t>人口</w:t>
-      </w:r>
-      <w:r>
-        <w:rPr>
-          <w:rFonts w:ascii="Arial" w:eastAsia="宋体" w:hAnsi="Arial" w:cs="Arial"/>
-          <w:color w:val="000000"/>
-          <w:kern w:val="0"/>
-          <w:szCs w:val="21"/>
-        </w:rPr>
-        <w:br/>
-      </w:r>
-      <w:r>
-        <w:rPr>
-          <w:rFonts w:ascii="Arial" w:eastAsia="宋体" w:hAnsi="Arial" w:cs="Arial"/>
-          <w:color w:val="000000"/>
-          <w:kern w:val="0"/>
-          <w:szCs w:val="21"/>
-        </w:rPr>
-        <w:t>城市人口</w:t>
-      </w:r>
-      <w:r>
-        <w:rPr>
-          <w:rFonts w:ascii="Arial" w:eastAsia="宋体" w:hAnsi="Arial" w:cs="Arial"/>
-          <w:color w:val="000000"/>
-          <w:kern w:val="0"/>
-          <w:szCs w:val="21"/>
-        </w:rPr>
-        <w:br/>
-      </w:r>
-      <w:r>
-        <w:rPr>
-          <w:rFonts w:ascii="Arial" w:eastAsia="宋体" w:hAnsi="Arial" w:cs="Arial"/>
-          <w:color w:val="000000"/>
-          <w:kern w:val="0"/>
-          <w:szCs w:val="21"/>
-        </w:rPr>
-        <w:t>高速公路总量</w:t>
-      </w:r>
-      <w:r>
-        <w:rPr>
-          <w:rFonts w:ascii="Arial" w:eastAsia="宋体" w:hAnsi="Arial" w:cs="Arial"/>
-          <w:color w:val="000000"/>
-          <w:kern w:val="0"/>
-          <w:szCs w:val="21"/>
-        </w:rPr>
-        <w:br/>
-      </w:r>
-      <w:r>
-        <w:rPr>
-          <w:rFonts w:ascii="Arial" w:eastAsia="宋体" w:hAnsi="Arial" w:cs="Arial"/>
-          <w:color w:val="000000"/>
-          <w:kern w:val="0"/>
-          <w:szCs w:val="21"/>
-        </w:rPr>
-        <w:t>彩票销售</w:t>
-      </w:r>
-      <w:r>
-        <w:rPr>
-          <w:rFonts w:ascii="Arial" w:eastAsia="宋体" w:hAnsi="Arial" w:cs="Arial"/>
-          <w:color w:val="000000"/>
-          <w:kern w:val="0"/>
-          <w:szCs w:val="21"/>
-        </w:rPr>
-        <w:br/>
-      </w:r>
-      <w:r>
-        <w:rPr>
-          <w:rFonts w:ascii="Arial" w:eastAsia="宋体" w:hAnsi="Arial" w:cs="Arial"/>
-          <w:color w:val="000000"/>
-          <w:kern w:val="0"/>
-          <w:szCs w:val="21"/>
-        </w:rPr>
-        <w:t>碳排放</w:t>
-      </w:r>
-    </w:p>
-    <w:p>
-      <w:pPr>
-        <w:widowControl/>
-        <w:shd w:val="clear" w:color="auto" w:fill="FFFFFF"/>
-        <w:jc w:val="left"/>
-        <w:rPr>
-          <w:rFonts w:ascii="Arial" w:eastAsia="宋体" w:hAnsi="Arial" w:cs="Arial"/>
-          <w:color w:val="000000"/>
-          <w:kern w:val="0"/>
-          <w:szCs w:val="21"/>
-        </w:rPr>
-      </w:pPr>
-      <w:r>
-        <w:rPr>
-          <w:rFonts w:ascii="Arial" w:eastAsia="宋体" w:hAnsi="Arial" w:cs="Arial"/>
-          <w:color w:val="000000"/>
-          <w:kern w:val="0"/>
-          <w:szCs w:val="21"/>
-        </w:rPr>
-        <w:t>户口指标</w:t>
-      </w:r>
-    </w:p>
-    <w:p>
-      <w:pPr>
-        <w:widowControl/>
-        <w:shd w:val="clear" w:color="auto" w:fill="FFFFFF"/>
-        <w:jc w:val="left"/>
-        <w:rPr>
-          <w:rFonts w:ascii="Arial" w:eastAsia="宋体" w:hAnsi="Arial" w:cs="Arial"/>
-          <w:color w:val="000000"/>
-          <w:kern w:val="0"/>
-          <w:szCs w:val="21"/>
-        </w:rPr>
-      </w:pPr>
-      <w:r>
-        <w:rPr>
-          <w:rFonts w:ascii="Arial" w:eastAsia="宋体" w:hAnsi="Arial" w:cs="Arial"/>
-          <w:color w:val="000000"/>
-          <w:kern w:val="0"/>
-          <w:szCs w:val="21"/>
-        </w:rPr>
-        <w:t>高考人数</w:t>
-      </w:r>
-    </w:p>
-    <w:p>
-      <w:pPr>
-        <w:widowControl/>
-        <w:shd w:val="clear" w:color="auto" w:fill="FFFFFF"/>
-        <w:jc w:val="left"/>
-        <w:rPr>
-          <w:rFonts w:ascii="Arial" w:eastAsia="宋体" w:hAnsi="Arial" w:cs="Arial"/>
-          <w:color w:val="000000"/>
-          <w:kern w:val="0"/>
-          <w:szCs w:val="21"/>
-        </w:rPr>
-      </w:pPr>
-      <w:r>
-        <w:rPr>
-          <w:rFonts w:ascii="Arial" w:eastAsia="宋体" w:hAnsi="Arial" w:cs="Arial"/>
-          <w:color w:val="000000"/>
-          <w:kern w:val="0"/>
-          <w:szCs w:val="21"/>
-        </w:rPr>
-        <w:t>中考人数</w:t>
-      </w:r>
-      <w:r>
-        <w:rPr>
-          <w:rFonts w:ascii="Arial" w:eastAsia="宋体" w:hAnsi="Arial" w:cs="Arial"/>
-          <w:color w:val="000000"/>
-          <w:kern w:val="0"/>
-          <w:szCs w:val="21"/>
-        </w:rPr>
-        <w:br/>
-      </w:r>
-      <w:r>
-        <w:rPr>
-          <w:rFonts w:ascii="Arial" w:eastAsia="宋体" w:hAnsi="Arial" w:cs="Arial"/>
-          <w:color w:val="000000"/>
-          <w:kern w:val="0"/>
-          <w:szCs w:val="21"/>
-        </w:rPr>
-        <w:t>天然气价格</w:t>
-      </w:r>
-    </w:p>
-    <w:p>
-      <w:pPr>
-        <w:widowControl/>
-        <w:shd w:val="clear" w:color="auto" w:fill="FFFFFF"/>
-        <w:jc w:val="left"/>
-        <w:rPr>
-          <w:rFonts w:ascii="Arial" w:eastAsia="宋体" w:hAnsi="Arial" w:cs="Arial"/>
-          <w:color w:val="000000"/>
-          <w:kern w:val="0"/>
-          <w:szCs w:val="21"/>
-        </w:rPr>
-      </w:pPr>
-      <w:r>
-        <w:rPr>
-          <w:rFonts w:ascii="Arial" w:eastAsia="宋体" w:hAnsi="Arial" w:cs="Arial"/>
-          <w:color w:val="000000"/>
-          <w:kern w:val="0"/>
-          <w:szCs w:val="21"/>
-        </w:rPr>
-        <w:lastRenderedPageBreak/>
-        <w:t>居民用水价格</w:t>
-      </w:r>
-    </w:p>
-    <w:p>
-      <w:pPr>
-        <w:widowControl/>
-        <w:shd w:val="clear" w:color="auto" w:fill="FFFFFF"/>
-        <w:jc w:val="left"/>
-        <w:rPr>
-          <w:rFonts w:ascii="Arial" w:eastAsia="宋体" w:hAnsi="Arial" w:cs="Arial"/>
-          <w:color w:val="000000"/>
-          <w:kern w:val="0"/>
-          <w:szCs w:val="21"/>
-        </w:rPr>
-      </w:pPr>
-      <w:r>
-        <w:rPr>
-          <w:rFonts w:ascii="Arial" w:eastAsia="宋体" w:hAnsi="Arial" w:cs="Arial"/>
-          <w:color w:val="000000"/>
-          <w:kern w:val="0"/>
-          <w:szCs w:val="21"/>
-        </w:rPr>
-        <w:t>居民用电价格</w:t>
-      </w:r>
-    </w:p>
-    <w:p>
-      <w:pPr>
-        <w:widowControl/>
-        <w:shd w:val="clear" w:color="auto" w:fill="FFFFFF"/>
-        <w:jc w:val="left"/>
-        <w:rPr>
-          <w:rFonts w:ascii="Arial" w:eastAsia="宋体" w:hAnsi="Arial" w:cs="Arial"/>
-          <w:color w:val="000000"/>
-          <w:kern w:val="0"/>
-          <w:szCs w:val="21"/>
-        </w:rPr>
-      </w:pPr>
-      <w:r>
-        <w:rPr>
-          <w:rFonts w:ascii="Arial" w:eastAsia="宋体" w:hAnsi="Arial" w:cs="Arial"/>
-          <w:color w:val="000000"/>
-          <w:kern w:val="0"/>
-          <w:szCs w:val="21"/>
-        </w:rPr>
-        <w:t>用电量</w:t>
-      </w:r>
-    </w:p>
-    <w:p>
-      <w:pPr>
-        <w:widowControl/>
-        <w:shd w:val="clear" w:color="auto" w:fill="FFFFFF"/>
-        <w:jc w:val="left"/>
-        <w:rPr>
-          <w:rFonts w:ascii="Arial" w:eastAsia="宋体" w:hAnsi="Arial" w:cs="Arial"/>
-          <w:color w:val="000000"/>
-          <w:kern w:val="0"/>
-          <w:szCs w:val="21"/>
-        </w:rPr>
-      </w:pPr>
-      <w:r>
-        <w:rPr>
-          <w:rFonts w:ascii="Arial" w:eastAsia="宋体" w:hAnsi="Arial" w:cs="Arial"/>
-          <w:color w:val="000000"/>
-          <w:kern w:val="0"/>
-          <w:szCs w:val="21"/>
-        </w:rPr>
-        <w:t>平均工资</w:t>
-      </w:r>
-    </w:p>
-    <w:p>
-      <w:pPr>
-        <w:widowControl/>
-        <w:shd w:val="clear" w:color="auto" w:fill="FFFFFF"/>
-        <w:jc w:val="left"/>
-        <w:rPr>
-          <w:rFonts w:ascii="Arial" w:eastAsia="宋体" w:hAnsi="Arial" w:cs="Arial"/>
-          <w:color w:val="000000"/>
-          <w:kern w:val="0"/>
-          <w:szCs w:val="21"/>
-        </w:rPr>
-      </w:pPr>
-      <w:r>
-        <w:rPr>
-          <w:rFonts w:ascii="Arial" w:eastAsia="宋体" w:hAnsi="Arial" w:cs="Arial"/>
-          <w:color w:val="000000"/>
-          <w:kern w:val="0"/>
-          <w:szCs w:val="21"/>
-        </w:rPr>
-        <w:t>人均收入</w:t>
-      </w:r>
-    </w:p>
-    <w:p>
-      <w:pPr>
-        <w:widowControl/>
-        <w:shd w:val="clear" w:color="auto" w:fill="FFFFFF"/>
-        <w:jc w:val="left"/>
-        <w:rPr>
-          <w:rFonts w:ascii="Arial" w:eastAsia="宋体" w:hAnsi="Arial" w:cs="Arial"/>
-          <w:color w:val="000000"/>
-          <w:kern w:val="0"/>
-          <w:szCs w:val="21"/>
-        </w:rPr>
-      </w:pPr>
-      <w:r>
-        <w:rPr>
-          <w:rFonts w:ascii="Arial" w:eastAsia="宋体" w:hAnsi="Arial" w:cs="Arial"/>
-          <w:color w:val="000000"/>
-          <w:kern w:val="0"/>
-          <w:szCs w:val="21"/>
-        </w:rPr>
-        <w:t>摩天大楼</w:t>
-      </w:r>
-    </w:p>
-    <w:p>
-      <w:pPr>
-        <w:widowControl/>
-        <w:shd w:val="clear" w:color="auto" w:fill="FFFFFF"/>
-        <w:jc w:val="left"/>
-        <w:rPr>
-          <w:rFonts w:ascii="Arial" w:eastAsia="宋体" w:hAnsi="Arial" w:cs="Arial"/>
-          <w:color w:val="000000"/>
-          <w:kern w:val="0"/>
-          <w:szCs w:val="21"/>
-        </w:rPr>
-      </w:pPr>
-      <w:r>
-        <w:rPr>
-          <w:rFonts w:ascii="Arial" w:eastAsia="宋体" w:hAnsi="Arial" w:cs="Arial"/>
-          <w:color w:val="000000"/>
-          <w:kern w:val="0"/>
-          <w:szCs w:val="21"/>
-        </w:rPr>
-        <w:t>气温情况</w:t>
-      </w:r>
-    </w:p>
-    <w:p>
-      <w:pPr>
-        <w:widowControl/>
-        <w:shd w:val="clear" w:color="auto" w:fill="FFFFFF"/>
-        <w:jc w:val="left"/>
-        <w:rPr>
-          <w:rFonts w:ascii="Arial" w:eastAsia="宋体" w:hAnsi="Arial" w:cs="Arial"/>
-          <w:color w:val="000000"/>
-          <w:kern w:val="0"/>
-          <w:szCs w:val="21"/>
-        </w:rPr>
-      </w:pPr>
-      <w:r>
-        <w:rPr>
-          <w:rFonts w:ascii="Arial" w:eastAsia="宋体" w:hAnsi="Arial" w:cs="Arial"/>
-          <w:color w:val="000000"/>
-          <w:kern w:val="0"/>
-          <w:szCs w:val="21"/>
-        </w:rPr>
-        <w:t>交通事故</w:t>
-      </w:r>
-    </w:p>
-    <w:p>
-      <w:pPr>
-        <w:widowControl/>
-        <w:shd w:val="clear" w:color="auto" w:fill="FFFFFF"/>
-        <w:jc w:val="left"/>
-        <w:rPr>
-          <w:rFonts w:ascii="Arial" w:eastAsia="宋体" w:hAnsi="Arial" w:cs="Arial"/>
-          <w:color w:val="000000"/>
-          <w:kern w:val="0"/>
-          <w:szCs w:val="21"/>
-        </w:rPr>
-      </w:pPr>
-      <w:r>
-        <w:rPr>
-          <w:rFonts w:ascii="Arial" w:eastAsia="宋体" w:hAnsi="Arial" w:cs="Arial"/>
-          <w:color w:val="000000"/>
-          <w:kern w:val="0"/>
-          <w:szCs w:val="21"/>
-        </w:rPr>
-        <w:t>空气质量</w:t>
-      </w:r>
-    </w:p>
-    <w:p>
-      <w:pPr>
-        <w:widowControl/>
-        <w:shd w:val="clear" w:color="auto" w:fill="FFFFFF"/>
-        <w:jc w:val="left"/>
-        <w:rPr>
-          <w:rFonts w:ascii="Arial" w:eastAsia="宋体" w:hAnsi="Arial" w:cs="Arial"/>
-          <w:color w:val="000000"/>
-          <w:kern w:val="0"/>
-          <w:szCs w:val="21"/>
-        </w:rPr>
-      </w:pPr>
-      <w:r>
-        <w:rPr>
-          <w:rFonts w:ascii="Arial" w:eastAsia="宋体" w:hAnsi="Arial" w:cs="Arial"/>
-          <w:color w:val="000000"/>
-          <w:kern w:val="0"/>
-          <w:szCs w:val="21"/>
-        </w:rPr>
-        <w:t>社保基金总额</w:t>
-      </w:r>
-    </w:p>
-    <w:p>
-      <w:pPr>
-        <w:widowControl/>
-        <w:shd w:val="clear" w:color="auto" w:fill="FFFFFF"/>
-        <w:jc w:val="left"/>
-        <w:rPr>
-          <w:rFonts w:ascii="Arial" w:eastAsia="宋体" w:hAnsi="Arial" w:cs="Arial"/>
-          <w:color w:val="000000"/>
-          <w:kern w:val="0"/>
-          <w:szCs w:val="21"/>
-        </w:rPr>
-      </w:pPr>
-      <w:r>
-        <w:rPr>
-          <w:rFonts w:ascii="Arial" w:eastAsia="宋体" w:hAnsi="Arial" w:cs="Arial"/>
-          <w:color w:val="000000"/>
-          <w:kern w:val="0"/>
-          <w:szCs w:val="21"/>
-        </w:rPr>
-        <w:t>汇丰制造业</w:t>
-      </w:r>
-      <w:r>
-        <w:rPr>
-          <w:rFonts w:ascii="Arial" w:eastAsia="宋体" w:hAnsi="Arial" w:cs="Arial"/>
-          <w:color w:val="000000"/>
-          <w:kern w:val="0"/>
-          <w:szCs w:val="21"/>
-        </w:rPr>
-        <w:t>PMI</w:t>
-      </w:r>
-    </w:p>
-    <w:p>
-      <w:pPr>
-        <w:widowControl/>
-        <w:shd w:val="clear" w:color="auto" w:fill="FFFFFF"/>
-        <w:jc w:val="left"/>
-        <w:rPr>
-          <w:rFonts w:ascii="Arial" w:eastAsia="宋体" w:hAnsi="Arial" w:cs="Arial"/>
-          <w:color w:val="000000"/>
-          <w:kern w:val="0"/>
-          <w:szCs w:val="21"/>
-        </w:rPr>
-      </w:pPr>
-      <w:r>
-        <w:rPr>
-          <w:rFonts w:ascii="Arial" w:eastAsia="宋体" w:hAnsi="Arial" w:cs="Arial"/>
-          <w:color w:val="000000"/>
-          <w:kern w:val="0"/>
-          <w:szCs w:val="21"/>
-        </w:rPr>
-        <w:t>-</w:t>
-      </w:r>
-      <w:r>
-        <w:rPr>
-          <w:rFonts w:ascii="Arial" w:eastAsia="宋体" w:hAnsi="Arial" w:cs="Arial"/>
-          <w:color w:val="000000"/>
-          <w:kern w:val="0"/>
-          <w:szCs w:val="21"/>
-        </w:rPr>
-        <w:t>汽车</w:t>
-      </w:r>
-      <w:r>
-        <w:rPr>
-          <w:rFonts w:ascii="Arial" w:eastAsia="宋体" w:hAnsi="Arial" w:cs="Arial"/>
-          <w:color w:val="000000"/>
-          <w:kern w:val="0"/>
-          <w:szCs w:val="21"/>
-        </w:rPr>
-        <w:br/>
-      </w:r>
-      <w:r>
-        <w:rPr>
-          <w:rFonts w:ascii="Arial" w:eastAsia="宋体" w:hAnsi="Arial" w:cs="Arial"/>
-          <w:color w:val="000000"/>
-          <w:kern w:val="0"/>
-          <w:szCs w:val="21"/>
-        </w:rPr>
-        <w:t>汽车销量</w:t>
-      </w:r>
-      <w:r>
-        <w:rPr>
-          <w:rFonts w:ascii="Arial" w:eastAsia="宋体" w:hAnsi="Arial" w:cs="Arial"/>
-          <w:color w:val="000000"/>
-          <w:kern w:val="0"/>
-          <w:szCs w:val="21"/>
-        </w:rPr>
-        <w:br/>
-      </w:r>
-      <w:r>
-        <w:rPr>
-          <w:rFonts w:ascii="Arial" w:eastAsia="宋体" w:hAnsi="Arial" w:cs="Arial"/>
-          <w:color w:val="000000"/>
-          <w:kern w:val="0"/>
-          <w:szCs w:val="21"/>
-        </w:rPr>
-        <w:t>汽车保有量</w:t>
-      </w:r>
-      <w:r>
-        <w:rPr>
-          <w:rFonts w:ascii="Arial" w:eastAsia="宋体" w:hAnsi="Arial" w:cs="Arial"/>
-          <w:color w:val="000000"/>
-          <w:kern w:val="0"/>
-          <w:szCs w:val="21"/>
-        </w:rPr>
-        <w:br/>
-      </w:r>
-      <w:r>
-        <w:rPr>
-          <w:rFonts w:ascii="Arial" w:eastAsia="宋体" w:hAnsi="Arial" w:cs="Arial"/>
-          <w:color w:val="000000"/>
-          <w:kern w:val="0"/>
-          <w:szCs w:val="21"/>
-        </w:rPr>
-        <w:br/>
-        <w:t>-</w:t>
-      </w:r>
-      <w:r>
-        <w:rPr>
-          <w:rFonts w:ascii="Arial" w:eastAsia="宋体" w:hAnsi="Arial" w:cs="Arial"/>
-          <w:color w:val="000000"/>
-          <w:kern w:val="0"/>
-          <w:szCs w:val="21"/>
-        </w:rPr>
-        <w:t>交通</w:t>
-      </w:r>
-      <w:r>
-        <w:rPr>
-          <w:rFonts w:ascii="Arial" w:eastAsia="宋体" w:hAnsi="Arial" w:cs="Arial"/>
-          <w:color w:val="000000"/>
-          <w:kern w:val="0"/>
-          <w:szCs w:val="21"/>
-        </w:rPr>
-        <w:br/>
-      </w:r>
-      <w:r>
-        <w:rPr>
-          <w:rFonts w:ascii="Arial" w:eastAsia="宋体" w:hAnsi="Arial" w:cs="Arial"/>
-          <w:color w:val="000000"/>
-          <w:kern w:val="0"/>
-          <w:szCs w:val="21"/>
-        </w:rPr>
-        <w:t>地铁客流量</w:t>
-      </w:r>
-      <w:r>
-        <w:rPr>
-          <w:rFonts w:ascii="Arial" w:eastAsia="宋体" w:hAnsi="Arial" w:cs="Arial"/>
-          <w:color w:val="000000"/>
-          <w:kern w:val="0"/>
-          <w:szCs w:val="21"/>
-        </w:rPr>
-        <w:br/>
-      </w:r>
-      <w:r>
-        <w:rPr>
-          <w:rFonts w:ascii="Arial" w:eastAsia="宋体" w:hAnsi="Arial" w:cs="Arial"/>
-          <w:color w:val="000000"/>
-          <w:kern w:val="0"/>
-          <w:szCs w:val="21"/>
-        </w:rPr>
-        <w:t>地铁里程</w:t>
-      </w:r>
-    </w:p>
-    <w:p>
-      <w:pPr>
-        <w:widowControl/>
-        <w:shd w:val="clear" w:color="auto" w:fill="FFFFFF"/>
-        <w:jc w:val="left"/>
-        <w:rPr>
-          <w:rFonts w:ascii="Arial" w:eastAsia="宋体" w:hAnsi="Arial" w:cs="Arial"/>
-          <w:color w:val="000000"/>
-          <w:kern w:val="0"/>
-          <w:szCs w:val="21"/>
-        </w:rPr>
-      </w:pPr>
-      <w:r>
-        <w:rPr>
-          <w:rFonts w:ascii="Arial" w:eastAsia="宋体" w:hAnsi="Arial" w:cs="Arial"/>
-          <w:color w:val="000000"/>
-          <w:kern w:val="0"/>
-          <w:szCs w:val="21"/>
-        </w:rPr>
-        <w:br/>
-        <w:t>-</w:t>
-      </w:r>
-      <w:r>
-        <w:rPr>
-          <w:rFonts w:ascii="Arial" w:eastAsia="宋体" w:hAnsi="Arial" w:cs="Arial"/>
-          <w:color w:val="000000"/>
-          <w:kern w:val="0"/>
-          <w:szCs w:val="21"/>
-        </w:rPr>
-        <w:t>互联网</w:t>
-      </w:r>
-    </w:p>
-    <w:p>
-      <w:pPr>
-        <w:widowControl/>
-        <w:shd w:val="clear" w:color="auto" w:fill="FFFFFF"/>
-        <w:jc w:val="left"/>
-        <w:rPr>
-          <w:rFonts w:ascii="Arial" w:eastAsia="宋体" w:hAnsi="Arial" w:cs="Arial"/>
-          <w:color w:val="000000"/>
-          <w:kern w:val="0"/>
-          <w:szCs w:val="21"/>
-        </w:rPr>
-      </w:pPr>
-      <w:r>
-        <w:rPr>
-          <w:rFonts w:ascii="Arial" w:eastAsia="宋体" w:hAnsi="Arial" w:cs="Arial"/>
-          <w:color w:val="000000"/>
-          <w:kern w:val="0"/>
-          <w:szCs w:val="21"/>
-        </w:rPr>
-        <w:t>网民数量</w:t>
-      </w:r>
-    </w:p>
-    <w:p>
-      <w:pPr>
-        <w:widowControl/>
-        <w:shd w:val="clear" w:color="auto" w:fill="FFFFFF"/>
-        <w:jc w:val="left"/>
-        <w:rPr>
-          <w:rFonts w:ascii="Arial" w:eastAsia="宋体" w:hAnsi="Arial" w:cs="Arial"/>
-          <w:color w:val="000000"/>
-          <w:kern w:val="0"/>
-          <w:szCs w:val="21"/>
-        </w:rPr>
-      </w:pPr>
-      <w:r>
-        <w:rPr>
-          <w:rFonts w:ascii="Arial" w:eastAsia="宋体" w:hAnsi="Arial" w:cs="Arial"/>
-          <w:color w:val="000000"/>
-          <w:kern w:val="0"/>
-          <w:szCs w:val="21"/>
-        </w:rPr>
-        <w:t>带宽</w:t>
-      </w:r>
-    </w:p>
-    <w:p>
-      <w:pPr>
-        <w:widowControl/>
-        <w:shd w:val="clear" w:color="auto" w:fill="FFFFFF"/>
-        <w:jc w:val="left"/>
-        <w:rPr>
-          <w:rFonts w:ascii="Arial" w:eastAsia="宋体" w:hAnsi="Arial" w:cs="Arial"/>
-          <w:color w:val="000000"/>
-          <w:kern w:val="0"/>
-          <w:szCs w:val="21"/>
-        </w:rPr>
-      </w:pPr>
-      <w:r>
-        <w:rPr>
-          <w:rFonts w:ascii="Arial" w:eastAsia="宋体" w:hAnsi="Arial" w:cs="Arial"/>
-          <w:color w:val="000000"/>
-          <w:kern w:val="0"/>
-          <w:szCs w:val="21"/>
-        </w:rPr>
-        <w:t>各大</w:t>
-      </w:r>
-      <w:r>
-        <w:rPr>
-          <w:rFonts w:ascii="Arial" w:eastAsia="宋体" w:hAnsi="Arial" w:cs="Arial"/>
-          <w:color w:val="000000"/>
-          <w:kern w:val="0"/>
-          <w:szCs w:val="21"/>
-        </w:rPr>
-        <w:t>C2C</w:t>
-      </w:r>
-      <w:r>
-        <w:rPr>
-          <w:rFonts w:ascii="Arial" w:eastAsia="宋体" w:hAnsi="Arial" w:cs="Arial"/>
-          <w:color w:val="000000"/>
-          <w:kern w:val="0"/>
-          <w:szCs w:val="21"/>
-        </w:rPr>
-        <w:t>，</w:t>
-      </w:r>
-      <w:r>
-        <w:rPr>
-          <w:rFonts w:ascii="Arial" w:eastAsia="宋体" w:hAnsi="Arial" w:cs="Arial"/>
-          <w:color w:val="000000"/>
-          <w:kern w:val="0"/>
-          <w:szCs w:val="21"/>
-        </w:rPr>
-        <w:t>B2B</w:t>
-      </w:r>
-      <w:r>
-        <w:rPr>
-          <w:rFonts w:ascii="Arial" w:eastAsia="宋体" w:hAnsi="Arial" w:cs="Arial"/>
-          <w:color w:val="000000"/>
-          <w:kern w:val="0"/>
-          <w:szCs w:val="21"/>
-        </w:rPr>
-        <w:t>，</w:t>
-      </w:r>
-      <w:r>
-        <w:rPr>
-          <w:rFonts w:ascii="Arial" w:eastAsia="宋体" w:hAnsi="Arial" w:cs="Arial"/>
-          <w:color w:val="000000"/>
-          <w:kern w:val="0"/>
-          <w:szCs w:val="21"/>
-        </w:rPr>
-        <w:t>B2C</w:t>
-      </w:r>
-      <w:r>
-        <w:rPr>
-          <w:rFonts w:ascii="Arial" w:eastAsia="宋体" w:hAnsi="Arial" w:cs="Arial"/>
-          <w:color w:val="000000"/>
-          <w:kern w:val="0"/>
-          <w:szCs w:val="21"/>
-        </w:rPr>
-        <w:t>交易量</w:t>
-      </w:r>
-      <w:r>
-        <w:rPr>
-          <w:rFonts w:ascii="Arial" w:eastAsia="宋体" w:hAnsi="Arial" w:cs="Arial"/>
-          <w:color w:val="000000"/>
-          <w:kern w:val="0"/>
-          <w:szCs w:val="21"/>
-        </w:rPr>
-        <w:br/>
-      </w:r>
-      <w:r>
-        <w:rPr>
-          <w:rFonts w:ascii="Verdana" w:eastAsia="宋体" w:hAnsi="Verdana" w:cs="Arial"/>
-          <w:color w:val="000000"/>
-          <w:kern w:val="0"/>
-          <w:szCs w:val="21"/>
-        </w:rPr>
-        <w:t>域名总数</w:t>
-      </w:r>
-    </w:p>
-    <w:p>
-      <w:pPr>
-        <w:widowControl/>
-        <w:shd w:val="clear" w:color="auto" w:fill="FFFFFF"/>
-        <w:jc w:val="left"/>
-        <w:rPr>
-          <w:rFonts w:ascii="Arial" w:eastAsia="宋体" w:hAnsi="Arial" w:cs="Arial"/>
-          <w:color w:val="000000"/>
-          <w:kern w:val="0"/>
-          <w:szCs w:val="21"/>
-        </w:rPr>
-      </w:pPr>
-    </w:p>
-    <w:p>
-      <w:pPr>
-        <w:widowControl/>
-        <w:shd w:val="clear" w:color="auto" w:fill="FFFFFF"/>
-        <w:jc w:val="left"/>
-        <w:rPr>
-          <w:rFonts w:ascii="Arial" w:eastAsia="宋体" w:hAnsi="Arial" w:cs="Arial"/>
-          <w:color w:val="000000"/>
-          <w:kern w:val="0"/>
-          <w:szCs w:val="21"/>
-        </w:rPr>
-      </w:pPr>
-      <w:r>
-        <w:rPr>
-          <w:rFonts w:ascii="Arial" w:eastAsia="宋体" w:hAnsi="Arial" w:cs="Arial"/>
-          <w:color w:val="000000"/>
-          <w:kern w:val="0"/>
-          <w:szCs w:val="21"/>
-        </w:rPr>
-        <w:t>-</w:t>
-      </w:r>
-      <w:r>
-        <w:rPr>
-          <w:rFonts w:ascii="Arial" w:eastAsia="宋体" w:hAnsi="Arial" w:cs="Arial"/>
-          <w:color w:val="000000"/>
-          <w:kern w:val="0"/>
-          <w:szCs w:val="21"/>
-        </w:rPr>
-        <w:t>体育</w:t>
-      </w:r>
-      <w:r>
-        <w:rPr>
-          <w:rFonts w:ascii="Arial" w:eastAsia="宋体" w:hAnsi="Arial" w:cs="Arial"/>
-          <w:color w:val="000000"/>
-          <w:kern w:val="0"/>
-          <w:szCs w:val="21"/>
-        </w:rPr>
-        <w:br/>
-      </w:r>
-      <w:r>
-        <w:rPr>
-          <w:rFonts w:ascii="Arial" w:eastAsia="宋体" w:hAnsi="Arial" w:cs="Arial"/>
-          <w:color w:val="000000"/>
-          <w:kern w:val="0"/>
-          <w:szCs w:val="21"/>
-        </w:rPr>
-        <w:t>排名</w:t>
-      </w:r>
-      <w:r>
-        <w:rPr>
-          <w:rFonts w:ascii="Arial" w:eastAsia="宋体" w:hAnsi="Arial" w:cs="Arial"/>
-          <w:color w:val="000000"/>
-          <w:kern w:val="0"/>
-          <w:szCs w:val="21"/>
-        </w:rPr>
-        <w:br/>
-      </w:r>
-      <w:r>
-        <w:rPr>
-          <w:rFonts w:ascii="Arial" w:eastAsia="宋体" w:hAnsi="Arial" w:cs="Arial"/>
-          <w:color w:val="000000"/>
-          <w:kern w:val="0"/>
-          <w:szCs w:val="21"/>
-        </w:rPr>
-        <w:br/>
-        <w:t>-</w:t>
-      </w:r>
-      <w:r>
-        <w:rPr>
-          <w:rFonts w:ascii="Arial" w:eastAsia="宋体" w:hAnsi="Arial" w:cs="Arial"/>
-          <w:color w:val="000000"/>
-          <w:kern w:val="0"/>
-          <w:szCs w:val="21"/>
-        </w:rPr>
-        <w:t>科技</w:t>
-      </w:r>
-      <w:r>
-        <w:rPr>
-          <w:rFonts w:ascii="Arial" w:eastAsia="宋体" w:hAnsi="Arial" w:cs="Arial"/>
-          <w:color w:val="000000"/>
-          <w:kern w:val="0"/>
-          <w:szCs w:val="21"/>
-        </w:rPr>
-        <w:br/>
-      </w:r>
-      <w:r>
-        <w:rPr>
-          <w:rFonts w:ascii="Arial" w:eastAsia="宋体" w:hAnsi="Arial" w:cs="Arial"/>
-          <w:color w:val="000000"/>
-          <w:kern w:val="0"/>
-          <w:szCs w:val="21"/>
-        </w:rPr>
-        <w:t>程序语言排行</w:t>
-      </w:r>
-    </w:p>
-    <w:p>
-      <w:pPr>
-        <w:widowControl/>
-        <w:shd w:val="clear" w:color="auto" w:fill="FFFFFF"/>
-        <w:jc w:val="left"/>
-        <w:rPr>
-          <w:rFonts w:ascii="Arial" w:eastAsia="宋体" w:hAnsi="Arial" w:cs="Arial"/>
-          <w:color w:val="000000"/>
-          <w:kern w:val="0"/>
-          <w:szCs w:val="21"/>
-        </w:rPr>
-      </w:pPr>
-      <w:r>
-        <w:rPr>
-          <w:rFonts w:ascii="Arial" w:eastAsia="宋体" w:hAnsi="Arial" w:cs="Arial"/>
-          <w:color w:val="000000"/>
-          <w:kern w:val="0"/>
-          <w:szCs w:val="21"/>
-        </w:rPr>
-        <w:t>智能手机销量</w:t>
-      </w:r>
-    </w:p>
-    <w:p>
-      <w:pPr>
-        <w:widowControl/>
-        <w:shd w:val="clear" w:color="auto" w:fill="FFFFFF"/>
-        <w:jc w:val="left"/>
-        <w:rPr>
-          <w:rFonts w:ascii="Arial" w:eastAsia="宋体" w:hAnsi="Arial" w:cs="Arial"/>
-          <w:color w:val="000000"/>
-          <w:kern w:val="0"/>
-          <w:szCs w:val="21"/>
-        </w:rPr>
-      </w:pPr>
-      <w:r>
-        <w:rPr>
-          <w:rFonts w:ascii="Arial" w:eastAsia="宋体" w:hAnsi="Arial" w:cs="Arial"/>
-          <w:color w:val="000000"/>
-          <w:kern w:val="0"/>
-          <w:szCs w:val="21"/>
-        </w:rPr>
-        <w:t>苹果产品销量</w:t>
-      </w:r>
-      <w:r>
-        <w:rPr>
-          <w:rFonts w:ascii="Arial" w:eastAsia="宋体" w:hAnsi="Arial" w:cs="Arial"/>
-          <w:color w:val="000000"/>
-          <w:kern w:val="0"/>
-          <w:szCs w:val="21"/>
-        </w:rPr>
-        <w:br/>
-      </w:r>
-      <w:r>
-        <w:rPr>
-          <w:rFonts w:ascii="Arial" w:eastAsia="宋体" w:hAnsi="Arial" w:cs="Arial"/>
-          <w:color w:val="000000"/>
-          <w:kern w:val="0"/>
-          <w:szCs w:val="21"/>
-        </w:rPr>
-        <w:t>三星产品销量</w:t>
-      </w:r>
-      <w:r>
-        <w:rPr>
-          <w:rFonts w:ascii="Arial" w:eastAsia="宋体" w:hAnsi="Arial" w:cs="Arial"/>
-          <w:color w:val="000000"/>
-          <w:kern w:val="0"/>
-          <w:szCs w:val="21"/>
-        </w:rPr>
-        <w:br/>
-      </w:r>
-      <w:r>
-        <w:rPr>
-          <w:rFonts w:ascii="Arial" w:eastAsia="宋体" w:hAnsi="Arial" w:cs="Arial"/>
-          <w:color w:val="000000"/>
-          <w:kern w:val="0"/>
-          <w:szCs w:val="21"/>
-        </w:rPr>
-        <w:t>小米手机销量</w:t>
-      </w:r>
-      <w:r>
-        <w:rPr>
-          <w:rFonts w:ascii="Arial" w:eastAsia="宋体" w:hAnsi="Arial" w:cs="Arial"/>
-          <w:color w:val="000000"/>
-          <w:kern w:val="0"/>
-          <w:szCs w:val="21"/>
-        </w:rPr>
-        <w:br/>
-      </w:r>
-      <w:r>
-        <w:rPr>
-          <w:rFonts w:ascii="Arial" w:eastAsia="宋体" w:hAnsi="Arial" w:cs="Arial"/>
-          <w:color w:val="000000"/>
-          <w:kern w:val="0"/>
-          <w:szCs w:val="21"/>
-        </w:rPr>
-        <w:br/>
-        <w:t>-</w:t>
-      </w:r>
-      <w:r>
-        <w:rPr>
-          <w:rFonts w:ascii="Arial" w:eastAsia="宋体" w:hAnsi="Arial" w:cs="Arial"/>
-          <w:color w:val="000000"/>
-          <w:kern w:val="0"/>
-          <w:szCs w:val="21"/>
-        </w:rPr>
-        <w:t>军事</w:t>
-      </w:r>
-    </w:p>
-    <w:p>
-      <w:pPr>
-        <w:widowControl/>
-        <w:shd w:val="clear" w:color="auto" w:fill="FFFFFF"/>
-        <w:jc w:val="left"/>
-        <w:rPr>
-          <w:rFonts w:ascii="Arial" w:eastAsia="宋体" w:hAnsi="Arial" w:cs="Arial"/>
-          <w:color w:val="000000"/>
-          <w:kern w:val="0"/>
-          <w:szCs w:val="21"/>
-        </w:rPr>
-      </w:pPr>
-      <w:r>
-        <w:rPr>
-          <w:rFonts w:ascii="Arial" w:eastAsia="宋体" w:hAnsi="Arial" w:cs="Arial"/>
-          <w:color w:val="000000"/>
-          <w:kern w:val="0"/>
-          <w:szCs w:val="21"/>
-        </w:rPr>
-        <w:t>军队数量</w:t>
-      </w:r>
-    </w:p>
-    <w:p>
-      <w:pPr>
-        <w:widowControl/>
-        <w:shd w:val="clear" w:color="auto" w:fill="FFFFFF"/>
-        <w:jc w:val="left"/>
-        <w:rPr>
-          <w:rFonts w:ascii="Arial" w:eastAsia="宋体" w:hAnsi="Arial" w:cs="Arial"/>
-          <w:color w:val="000000"/>
-          <w:kern w:val="0"/>
-          <w:szCs w:val="21"/>
-        </w:rPr>
-      </w:pPr>
-      <w:r>
-        <w:rPr>
-          <w:rFonts w:ascii="Arial" w:eastAsia="宋体" w:hAnsi="Arial" w:cs="Arial"/>
-          <w:color w:val="000000"/>
-          <w:kern w:val="0"/>
-          <w:szCs w:val="21"/>
-        </w:rPr>
-        <w:t>国防预算及开支</w:t>
-      </w:r>
-    </w:p>
-    <w:p>
-      <w:pPr>
-        <w:widowControl/>
-        <w:shd w:val="clear" w:color="auto" w:fill="FFFFFF"/>
-        <w:jc w:val="left"/>
-        <w:rPr>
-          <w:rFonts w:ascii="Arial" w:eastAsia="宋体" w:hAnsi="Arial" w:cs="Arial"/>
-          <w:color w:val="000000"/>
-          <w:kern w:val="0"/>
-          <w:szCs w:val="21"/>
-        </w:rPr>
-      </w:pPr>
-      <w:r>
-        <w:rPr>
-          <w:rFonts w:ascii="Arial" w:eastAsia="宋体" w:hAnsi="Arial" w:cs="Arial"/>
-          <w:color w:val="000000"/>
-          <w:kern w:val="0"/>
-          <w:szCs w:val="21"/>
-        </w:rPr>
-        <w:t>军械数量</w:t>
-      </w:r>
-    </w:p>
-    <w:p>
-      <w:pPr>
-        <w:widowControl/>
-        <w:shd w:val="clear" w:color="auto" w:fill="FFFFFF"/>
-        <w:jc w:val="left"/>
-        <w:rPr>
-          <w:rFonts w:ascii="Arial" w:eastAsia="宋体" w:hAnsi="Arial" w:cs="Arial"/>
-          <w:color w:val="000000"/>
-          <w:kern w:val="0"/>
-          <w:szCs w:val="21"/>
-        </w:rPr>
-      </w:pPr>
-      <w:r>
-        <w:rPr>
-          <w:rFonts w:ascii="Arial" w:eastAsia="宋体" w:hAnsi="Arial" w:cs="Arial"/>
-          <w:color w:val="000000"/>
-          <w:kern w:val="0"/>
-          <w:szCs w:val="21"/>
-        </w:rPr>
-        <w:t>飞机采购</w:t>
-      </w:r>
-      <w:r>
-        <w:rPr>
-          <w:rFonts w:ascii="Arial" w:eastAsia="宋体" w:hAnsi="Arial" w:cs="Arial"/>
-          <w:color w:val="000000"/>
-          <w:kern w:val="0"/>
-          <w:szCs w:val="21"/>
-        </w:rPr>
-        <w:br/>
-      </w:r>
-      <w:r>
-        <w:rPr>
-          <w:rFonts w:ascii="Arial" w:eastAsia="宋体" w:hAnsi="Arial" w:cs="Arial"/>
-          <w:color w:val="000000"/>
-          <w:kern w:val="0"/>
-          <w:szCs w:val="21"/>
-        </w:rPr>
-        <w:br/>
-        <w:t>-</w:t>
-      </w:r>
-      <w:r>
-        <w:rPr>
-          <w:rFonts w:ascii="Arial" w:eastAsia="宋体" w:hAnsi="Arial" w:cs="Arial"/>
-          <w:color w:val="000000"/>
-          <w:kern w:val="0"/>
-          <w:szCs w:val="21"/>
-        </w:rPr>
-        <w:t>房产</w:t>
-      </w:r>
-      <w:r>
-        <w:rPr>
-          <w:rFonts w:ascii="Arial" w:eastAsia="宋体" w:hAnsi="Arial" w:cs="Arial"/>
-          <w:color w:val="000000"/>
-          <w:kern w:val="0"/>
-          <w:szCs w:val="21"/>
-        </w:rPr>
-        <w:br/>
-      </w:r>
-      <w:r>
-        <w:rPr>
-          <w:rFonts w:ascii="Arial" w:eastAsia="宋体" w:hAnsi="Arial" w:cs="Arial"/>
-          <w:color w:val="000000"/>
-          <w:kern w:val="0"/>
-          <w:szCs w:val="21"/>
-        </w:rPr>
-        <w:t>均价走势</w:t>
-      </w:r>
-      <w:r>
-        <w:rPr>
-          <w:rFonts w:ascii="Arial" w:eastAsia="宋体" w:hAnsi="Arial" w:cs="Arial"/>
-          <w:color w:val="000000"/>
-          <w:kern w:val="0"/>
-          <w:szCs w:val="21"/>
-        </w:rPr>
-        <w:br/>
-      </w:r>
-      <w:r>
-        <w:rPr>
-          <w:rFonts w:ascii="Arial" w:eastAsia="宋体" w:hAnsi="Arial" w:cs="Arial"/>
-          <w:color w:val="000000"/>
-          <w:kern w:val="0"/>
-          <w:szCs w:val="21"/>
-        </w:rPr>
-        <w:t>公积金</w:t>
-      </w:r>
-      <w:r>
-        <w:rPr>
-          <w:rFonts w:ascii="Arial" w:eastAsia="宋体" w:hAnsi="Arial" w:cs="Arial"/>
-          <w:color w:val="000000"/>
-          <w:kern w:val="0"/>
-          <w:szCs w:val="21"/>
-        </w:rPr>
-        <w:br/>
-      </w:r>
-      <w:r>
-        <w:rPr>
-          <w:rFonts w:ascii="Arial" w:eastAsia="宋体" w:hAnsi="Arial" w:cs="Arial"/>
-          <w:color w:val="000000"/>
-          <w:kern w:val="0"/>
-          <w:szCs w:val="21"/>
-        </w:rPr>
-        <w:lastRenderedPageBreak/>
-        <w:t>住宅成交数据</w:t>
-      </w:r>
-      <w:r>
-        <w:rPr>
-          <w:rFonts w:ascii="Arial" w:eastAsia="宋体" w:hAnsi="Arial" w:cs="Arial"/>
-          <w:color w:val="000000"/>
-          <w:kern w:val="0"/>
-          <w:szCs w:val="21"/>
-        </w:rPr>
-        <w:br/>
-      </w:r>
-      <w:r>
-        <w:rPr>
-          <w:rFonts w:ascii="Arial" w:eastAsia="宋体" w:hAnsi="Arial" w:cs="Arial"/>
-          <w:color w:val="000000"/>
-          <w:kern w:val="0"/>
-          <w:szCs w:val="21"/>
-        </w:rPr>
-        <w:br/>
-        <w:t>-</w:t>
-      </w:r>
-      <w:r>
-        <w:rPr>
-          <w:rFonts w:ascii="Arial" w:eastAsia="宋体" w:hAnsi="Arial" w:cs="Arial"/>
-          <w:color w:val="000000"/>
-          <w:kern w:val="0"/>
-          <w:szCs w:val="21"/>
-        </w:rPr>
-        <w:t>娱乐</w:t>
-      </w:r>
-      <w:r>
-        <w:rPr>
-          <w:rFonts w:ascii="Arial" w:eastAsia="宋体" w:hAnsi="Arial" w:cs="Arial"/>
-          <w:color w:val="000000"/>
-          <w:kern w:val="0"/>
-          <w:szCs w:val="21"/>
-        </w:rPr>
-        <w:br/>
-      </w:r>
-      <w:r>
-        <w:rPr>
-          <w:rFonts w:ascii="Arial" w:eastAsia="宋体" w:hAnsi="Arial" w:cs="Arial"/>
-          <w:color w:val="000000"/>
-          <w:kern w:val="0"/>
-          <w:szCs w:val="21"/>
-        </w:rPr>
-        <w:t>票房</w:t>
-      </w:r>
-    </w:p>
-    <w:p>
-      <w:pPr>
-        <w:widowControl/>
-        <w:shd w:val="clear" w:color="auto" w:fill="FFFFFF"/>
-        <w:jc w:val="left"/>
-        <w:rPr>
-          <w:rFonts w:ascii="Arial" w:eastAsia="宋体" w:hAnsi="Arial" w:cs="Arial"/>
-          <w:color w:val="000000"/>
-          <w:kern w:val="0"/>
-          <w:szCs w:val="21"/>
-        </w:rPr>
-      </w:pPr>
-      <w:r>
-        <w:rPr>
-          <w:rFonts w:ascii="Arial" w:eastAsia="宋体" w:hAnsi="Arial" w:cs="Arial"/>
-          <w:color w:val="000000"/>
-          <w:kern w:val="0"/>
-          <w:szCs w:val="21"/>
-        </w:rPr>
-        <w:t>明星票房</w:t>
-      </w:r>
-      <w:r>
-        <w:rPr>
-          <w:rFonts w:ascii="Arial" w:eastAsia="宋体" w:hAnsi="Arial" w:cs="Arial"/>
-          <w:color w:val="000000"/>
-          <w:kern w:val="0"/>
-          <w:szCs w:val="21"/>
-        </w:rPr>
-        <w:br/>
-      </w:r>
-      <w:r>
-        <w:rPr>
-          <w:rFonts w:ascii="Arial" w:eastAsia="宋体" w:hAnsi="Arial" w:cs="Arial"/>
-          <w:color w:val="000000"/>
-          <w:kern w:val="0"/>
-          <w:szCs w:val="21"/>
-        </w:rPr>
-        <w:br/>
-        <w:t>-</w:t>
-      </w:r>
-      <w:r>
-        <w:rPr>
-          <w:rFonts w:ascii="Arial" w:eastAsia="宋体" w:hAnsi="Arial" w:cs="Arial"/>
-          <w:color w:val="000000"/>
-          <w:kern w:val="0"/>
-          <w:szCs w:val="21"/>
-        </w:rPr>
-        <w:t>企业</w:t>
-      </w:r>
-      <w:r>
-        <w:rPr>
-          <w:rFonts w:ascii="Arial" w:eastAsia="宋体" w:hAnsi="Arial" w:cs="Arial"/>
-          <w:color w:val="000000"/>
-          <w:kern w:val="0"/>
-          <w:szCs w:val="21"/>
-        </w:rPr>
-        <w:br/>
-      </w:r>
-      <w:r>
-        <w:rPr>
-          <w:rFonts w:ascii="Arial" w:eastAsia="宋体" w:hAnsi="Arial" w:cs="Arial"/>
-          <w:color w:val="000000"/>
-          <w:kern w:val="0"/>
-          <w:szCs w:val="21"/>
-        </w:rPr>
-        <w:t>公司专利</w:t>
-      </w:r>
-      <w:r>
-        <w:rPr>
-          <w:rFonts w:ascii="Arial" w:eastAsia="宋体" w:hAnsi="Arial" w:cs="Arial"/>
-          <w:color w:val="000000"/>
-          <w:kern w:val="0"/>
-          <w:szCs w:val="21"/>
-        </w:rPr>
-        <w:br/>
-      </w:r>
-      <w:r>
-        <w:rPr>
-          <w:rFonts w:ascii="Arial" w:eastAsia="宋体" w:hAnsi="Arial" w:cs="Arial"/>
-          <w:color w:val="000000"/>
-          <w:kern w:val="0"/>
-          <w:szCs w:val="21"/>
-        </w:rPr>
-        <w:t>企业数据</w:t>
-      </w:r>
-    </w:p>
-    <w:p>
-      <w:pPr>
-        <w:widowControl/>
-        <w:shd w:val="clear" w:color="auto" w:fill="FFFFFF"/>
-        <w:jc w:val="left"/>
-        <w:rPr>
-          <w:rFonts w:ascii="Arial" w:eastAsia="宋体" w:hAnsi="Arial" w:cs="Arial"/>
-          <w:color w:val="000000"/>
-          <w:kern w:val="0"/>
-          <w:szCs w:val="21"/>
-        </w:rPr>
-      </w:pPr>
-      <w:r>
-        <w:rPr>
-          <w:rFonts w:ascii="Arial" w:eastAsia="宋体" w:hAnsi="Arial" w:cs="Arial"/>
-          <w:color w:val="000000"/>
-          <w:kern w:val="0"/>
-          <w:szCs w:val="21"/>
-        </w:rPr>
-        <w:t>研发支出</w:t>
-      </w:r>
-    </w:p>
-    <w:p>
-      <w:pPr>
-        <w:widowControl/>
-        <w:shd w:val="clear" w:color="auto" w:fill="FFFFFF"/>
-        <w:jc w:val="left"/>
-        <w:rPr>
-          <w:rFonts w:ascii="Arial" w:eastAsia="宋体" w:hAnsi="Arial" w:cs="Arial"/>
-          <w:color w:val="000000"/>
-          <w:kern w:val="0"/>
-          <w:szCs w:val="21"/>
-        </w:rPr>
-      </w:pPr>
-      <w:r>
-        <w:rPr>
-          <w:rFonts w:ascii="Arial" w:eastAsia="宋体" w:hAnsi="Arial" w:cs="Arial"/>
-          <w:color w:val="000000"/>
-          <w:kern w:val="0"/>
-          <w:szCs w:val="21"/>
-        </w:rPr>
-        <w:t>投资情况</w:t>
-      </w:r>
-    </w:p>
-    <w:p>
-      <w:pPr>
-        <w:widowControl/>
-        <w:shd w:val="clear" w:color="auto" w:fill="FFFFFF"/>
-        <w:jc w:val="left"/>
-        <w:rPr>
-          <w:rFonts w:ascii="Arial" w:eastAsia="宋体" w:hAnsi="Arial" w:cs="Arial"/>
-          <w:color w:val="000000"/>
-          <w:kern w:val="0"/>
-          <w:szCs w:val="21"/>
-        </w:rPr>
-      </w:pPr>
-      <w:r>
-        <w:rPr>
-          <w:rFonts w:ascii="Arial" w:eastAsia="宋体" w:hAnsi="Arial" w:cs="Arial"/>
-          <w:color w:val="000000"/>
-          <w:kern w:val="0"/>
-          <w:szCs w:val="21"/>
-        </w:rPr>
-        <w:t>裁员情况</w:t>
-      </w:r>
-    </w:p>
-    <w:p>
-      <w:pPr>
-        <w:widowControl/>
-        <w:shd w:val="clear" w:color="auto" w:fill="FFFFFF"/>
-        <w:jc w:val="left"/>
-        <w:rPr>
-          <w:rFonts w:ascii="Arial" w:eastAsia="宋体" w:hAnsi="Arial" w:cs="Arial"/>
-          <w:color w:val="000000"/>
-          <w:kern w:val="0"/>
-          <w:szCs w:val="21"/>
-        </w:rPr>
-      </w:pPr>
-      <w:r>
-        <w:rPr>
-          <w:rFonts w:ascii="Arial" w:eastAsia="宋体" w:hAnsi="Arial" w:cs="Arial"/>
-          <w:color w:val="000000"/>
-          <w:kern w:val="0"/>
-          <w:szCs w:val="21"/>
-        </w:rPr>
-        <w:t>并购</w:t>
-      </w:r>
-      <w:r>
-        <w:rPr>
-          <w:rFonts w:ascii="Arial" w:eastAsia="宋体" w:hAnsi="Arial" w:cs="Arial"/>
-          <w:color w:val="000000"/>
-          <w:kern w:val="0"/>
-          <w:szCs w:val="21"/>
-        </w:rPr>
-        <w:t>/</w:t>
-      </w:r>
-      <w:r>
-        <w:rPr>
-          <w:rFonts w:ascii="Arial" w:eastAsia="宋体" w:hAnsi="Arial" w:cs="Arial"/>
-          <w:color w:val="000000"/>
-          <w:kern w:val="0"/>
-          <w:szCs w:val="21"/>
-        </w:rPr>
-        <w:t>收购</w:t>
-      </w:r>
-    </w:p>
-    <w:p>
-      <w:pPr>
-        <w:widowControl/>
-        <w:shd w:val="clear" w:color="auto" w:fill="FFFFFF"/>
-        <w:jc w:val="left"/>
-        <w:rPr>
-          <w:rFonts w:ascii="Arial" w:eastAsia="宋体" w:hAnsi="Arial" w:cs="Arial"/>
-          <w:color w:val="000000"/>
-          <w:kern w:val="0"/>
-          <w:szCs w:val="21"/>
-        </w:rPr>
-      </w:pPr>
-      <w:r>
-        <w:rPr>
-          <w:rFonts w:ascii="Arial" w:eastAsia="宋体" w:hAnsi="Arial" w:cs="Arial"/>
-          <w:color w:val="000000"/>
-          <w:kern w:val="0"/>
-          <w:szCs w:val="21"/>
-        </w:rPr>
-        <w:br/>
-        <w:t>-</w:t>
-      </w:r>
-      <w:r>
-        <w:rPr>
-          <w:rFonts w:ascii="Arial" w:eastAsia="宋体" w:hAnsi="Arial" w:cs="Arial"/>
-          <w:color w:val="000000"/>
-          <w:kern w:val="0"/>
-          <w:szCs w:val="21"/>
-        </w:rPr>
-        <w:t>市场</w:t>
-      </w:r>
-      <w:r>
-        <w:rPr>
-          <w:rFonts w:ascii="Arial" w:eastAsia="宋体" w:hAnsi="Arial" w:cs="Arial"/>
-          <w:color w:val="000000"/>
-          <w:kern w:val="0"/>
-          <w:szCs w:val="21"/>
-        </w:rPr>
-        <w:br/>
-      </w:r>
-      <w:r>
-        <w:rPr>
-          <w:rFonts w:ascii="Arial" w:eastAsia="宋体" w:hAnsi="Arial" w:cs="Arial"/>
-          <w:color w:val="000000"/>
-          <w:kern w:val="0"/>
-          <w:szCs w:val="21"/>
-        </w:rPr>
-        <w:t>产品价格走势</w:t>
-      </w:r>
-      <w:r>
-        <w:rPr>
-          <w:rFonts w:ascii="Arial" w:eastAsia="宋体" w:hAnsi="Arial" w:cs="Arial"/>
-          <w:color w:val="000000"/>
-          <w:kern w:val="0"/>
-          <w:szCs w:val="21"/>
-        </w:rPr>
-        <w:br/>
-      </w:r>
-      <w:r>
-        <w:rPr>
-          <w:rFonts w:ascii="Arial" w:eastAsia="宋体" w:hAnsi="Arial" w:cs="Arial"/>
-          <w:color w:val="000000"/>
-          <w:kern w:val="0"/>
-          <w:szCs w:val="21"/>
-        </w:rPr>
-        <w:t>航运指数</w:t>
-      </w:r>
-    </w:p>
-    <w:p>
-      <w:pPr>
-        <w:widowControl/>
-        <w:shd w:val="clear" w:color="auto" w:fill="FFFFFF"/>
-        <w:jc w:val="left"/>
-        <w:rPr>
-          <w:rFonts w:ascii="Arial" w:eastAsia="宋体" w:hAnsi="Arial" w:cs="Arial"/>
-          <w:color w:val="000000"/>
-          <w:kern w:val="0"/>
-          <w:szCs w:val="21"/>
-        </w:rPr>
-      </w:pPr>
-      <w:r>
-        <w:rPr>
-          <w:rFonts w:ascii="Arial" w:eastAsia="宋体" w:hAnsi="Arial" w:cs="Arial"/>
-          <w:color w:val="000000"/>
-          <w:kern w:val="0"/>
-          <w:szCs w:val="21"/>
-        </w:rPr>
-        <w:t>原油产量</w:t>
-      </w:r>
-    </w:p>
-    <w:p>
-      <w:pPr>
-        <w:widowControl/>
-        <w:shd w:val="clear" w:color="auto" w:fill="FFFFFF"/>
-        <w:jc w:val="left"/>
-        <w:rPr>
-          <w:rFonts w:ascii="Arial" w:eastAsia="宋体" w:hAnsi="Arial" w:cs="Arial"/>
-          <w:color w:val="000000"/>
-          <w:kern w:val="0"/>
-          <w:szCs w:val="21"/>
-        </w:rPr>
-      </w:pPr>
-      <w:r>
-        <w:rPr>
-          <w:rFonts w:ascii="Arial" w:eastAsia="宋体" w:hAnsi="Arial" w:cs="Arial"/>
-          <w:color w:val="000000"/>
-          <w:kern w:val="0"/>
-          <w:szCs w:val="21"/>
-        </w:rPr>
-        <w:br/>
-        <w:t>-</w:t>
-      </w:r>
-      <w:r>
-        <w:rPr>
-          <w:rFonts w:ascii="Arial" w:eastAsia="宋体" w:hAnsi="Arial" w:cs="Arial"/>
-          <w:color w:val="000000"/>
-          <w:kern w:val="0"/>
-          <w:szCs w:val="21"/>
-        </w:rPr>
-        <w:t>股票</w:t>
-      </w:r>
-      <w:r>
-        <w:rPr>
-          <w:rFonts w:ascii="Arial" w:eastAsia="宋体" w:hAnsi="Arial" w:cs="Arial"/>
-          <w:color w:val="000000"/>
-          <w:kern w:val="0"/>
-          <w:szCs w:val="21"/>
-        </w:rPr>
-        <w:br/>
-      </w:r>
-      <w:r>
-        <w:rPr>
-          <w:rFonts w:ascii="Arial" w:eastAsia="宋体" w:hAnsi="Arial" w:cs="Arial"/>
-          <w:color w:val="000000"/>
-          <w:kern w:val="0"/>
-          <w:szCs w:val="21"/>
-        </w:rPr>
-        <w:t>大小非解禁</w:t>
-      </w:r>
-    </w:p>
-    <w:p>
-      <w:pPr>
-        <w:widowControl/>
-        <w:shd w:val="clear" w:color="auto" w:fill="FFFFFF"/>
-        <w:jc w:val="left"/>
-        <w:rPr>
-          <w:rFonts w:ascii="Arial" w:eastAsia="宋体" w:hAnsi="Arial" w:cs="Arial"/>
-          <w:color w:val="000000"/>
-          <w:kern w:val="0"/>
-          <w:szCs w:val="21"/>
-        </w:rPr>
-      </w:pPr>
-      <w:r>
-        <w:rPr>
-          <w:rFonts w:ascii="Arial" w:eastAsia="宋体" w:hAnsi="Arial" w:cs="Arial"/>
-          <w:color w:val="000000"/>
-          <w:kern w:val="0"/>
-          <w:szCs w:val="21"/>
-        </w:rPr>
-        <w:t>股民开户</w:t>
-      </w:r>
-    </w:p>
-    <w:p>
-      <w:pPr>
-        <w:widowControl/>
-        <w:shd w:val="clear" w:color="auto" w:fill="FFFFFF"/>
-        <w:jc w:val="left"/>
-        <w:rPr>
-          <w:rFonts w:ascii="Arial" w:eastAsia="宋体" w:hAnsi="Arial" w:cs="Arial"/>
-          <w:color w:val="000000"/>
-          <w:kern w:val="0"/>
-          <w:szCs w:val="21"/>
-        </w:rPr>
-      </w:pPr>
-      <w:r>
-        <w:rPr>
-          <w:rFonts w:ascii="Arial" w:eastAsia="宋体" w:hAnsi="Arial" w:cs="Arial"/>
-          <w:color w:val="000000"/>
-          <w:kern w:val="0"/>
-          <w:szCs w:val="21"/>
-        </w:rPr>
-        <w:t>股民总量</w:t>
-      </w:r>
-    </w:p>
-    <w:p>
-      <w:pPr>
-        <w:widowControl/>
-        <w:shd w:val="clear" w:color="auto" w:fill="FFFFFF"/>
-        <w:jc w:val="left"/>
-        <w:rPr>
-          <w:rFonts w:ascii="Arial" w:eastAsia="宋体" w:hAnsi="Arial" w:cs="Arial"/>
-          <w:color w:val="000000"/>
-          <w:kern w:val="0"/>
-          <w:szCs w:val="21"/>
-        </w:rPr>
-      </w:pPr>
-      <w:r>
-        <w:rPr>
-          <w:rFonts w:ascii="Arial" w:eastAsia="宋体" w:hAnsi="Arial" w:cs="Arial"/>
-          <w:color w:val="000000"/>
-          <w:kern w:val="0"/>
-          <w:szCs w:val="21"/>
-        </w:rPr>
-        <w:t>活跃账号</w:t>
-      </w:r>
-    </w:p>
-    <w:p>
-      <w:pPr>
-        <w:widowControl/>
-        <w:shd w:val="clear" w:color="auto" w:fill="FFFFFF"/>
-        <w:spacing w:before="100" w:beforeAutospacing="1" w:after="100" w:afterAutospacing="1"/>
-        <w:jc w:val="left"/>
-        <w:rPr>
-          <w:rFonts w:ascii="宋体" w:eastAsia="宋体" w:hAnsi="宋体" w:cs="宋体"/>
-          <w:color w:val="000000"/>
-          <w:kern w:val="0"/>
-          <w:sz w:val="24"/>
-          <w:szCs w:val="24"/>
-        </w:rPr>
-      </w:pPr>
-      <w:r>
-        <w:rPr>
-          <w:rFonts w:ascii="宋体" w:eastAsia="宋体" w:hAnsi="宋体" w:cs="宋体"/>
-          <w:color w:val="000000"/>
-          <w:kern w:val="0"/>
-          <w:sz w:val="24"/>
-          <w:szCs w:val="24"/>
-        </w:rPr>
-        <w:t> -手机</w:t>
-      </w:r>
-    </w:p>
-    <w:p>
-      <w:pPr>
-        <w:widowControl/>
-        <w:shd w:val="clear" w:color="auto" w:fill="FFFFFF"/>
-        <w:spacing w:before="100" w:beforeAutospacing="1" w:after="100" w:afterAutospacing="1"/>
-        <w:jc w:val="left"/>
-        <w:rPr>
-          <w:rFonts w:ascii="宋体" w:eastAsia="宋体" w:hAnsi="宋体" w:cs="宋体"/>
-          <w:color w:val="000000"/>
-          <w:kern w:val="0"/>
-          <w:sz w:val="24"/>
-          <w:szCs w:val="24"/>
-        </w:rPr>
-      </w:pPr>
-      <w:proofErr w:type="gramStart"/>
-      <w:r>
-        <w:rPr>
-          <w:rFonts w:ascii="Verdana" w:eastAsia="宋体" w:hAnsi="Verdana" w:cs="宋体"/>
-          <w:color w:val="000000"/>
-          <w:kern w:val="0"/>
-          <w:sz w:val="24"/>
-          <w:szCs w:val="24"/>
-        </w:rPr>
-        <w:t>手机网</w:t>
-      </w:r>
-      <w:proofErr w:type="gramEnd"/>
-      <w:r>
-        <w:rPr>
-          <w:rFonts w:ascii="Verdana" w:eastAsia="宋体" w:hAnsi="Verdana" w:cs="宋体"/>
-          <w:color w:val="000000"/>
-          <w:kern w:val="0"/>
-          <w:sz w:val="24"/>
-          <w:szCs w:val="24"/>
-        </w:rPr>
-        <w:t>名</w:t>
-      </w:r>
-    </w:p>
-    <w:p>
-      <w:pPr>
-        <w:widowControl/>
-        <w:shd w:val="clear" w:color="auto" w:fill="FFFFFF"/>
-        <w:spacing w:before="100" w:beforeAutospacing="1" w:after="100" w:afterAutospacing="1"/>
-        <w:jc w:val="left"/>
-        <w:rPr>
-          <w:rFonts w:ascii="宋体" w:eastAsia="宋体" w:hAnsi="宋体" w:cs="宋体"/>
-          <w:color w:val="000000"/>
-          <w:kern w:val="0"/>
-          <w:sz w:val="24"/>
-          <w:szCs w:val="24"/>
-        </w:rPr>
-      </w:pPr>
-      <w:r>
-        <w:rPr>
-          <w:rFonts w:ascii="Verdana" w:eastAsia="宋体" w:hAnsi="Verdana" w:cs="宋体"/>
-          <w:color w:val="000000"/>
-          <w:kern w:val="0"/>
-          <w:sz w:val="24"/>
-          <w:szCs w:val="24"/>
-        </w:rPr>
-        <w:t>3G</w:t>
-      </w:r>
-      <w:r>
-        <w:rPr>
-          <w:rFonts w:ascii="Verdana" w:eastAsia="宋体" w:hAnsi="Verdana" w:cs="宋体"/>
-          <w:color w:val="000000"/>
-          <w:kern w:val="0"/>
-          <w:sz w:val="24"/>
-          <w:szCs w:val="24"/>
-        </w:rPr>
-        <w:t>用户</w:t>
+          <w:rFonts w:ascii="宋体" w:eastAsia="宋体" w:hAnsi="宋体" w:cs="宋体"/>
+          <w:color w:val="000000"/>
+          <w:kern w:val="0"/>
+          <w:sz w:val="24"/>
+          <w:szCs w:val="24"/>
+        </w:rPr>
+      </w:pPr>
+      <w:r>
+        <w:rPr>
+          <w:rFonts w:ascii="宋体" w:eastAsia="宋体" w:hAnsi="宋体" w:cs="宋体"/>
+          <w:color w:val="000000"/>
+          <w:kern w:val="0"/>
+          <w:sz w:val="24"/>
+          <w:szCs w:val="24"/>
+        </w:rPr>
+        <w:t xml:space="preserve"> </w:t>
       </w:r>
     </w:p>
     <w:p>
@@ -5249,7 +3482,6 @@
           <w:sz w:val="24"/>
           <w:szCs w:val="24"/>
         </w:rPr>
-        <w:lastRenderedPageBreak/>
         <w:t>d3.js</w:t>
       </w:r>
     </w:p>
@@ -5387,6 +3619,7 @@
           <w:sz w:val="36"/>
           <w:szCs w:val="36"/>
         </w:rPr>
+        <w:lastRenderedPageBreak/>
         <w:t>后端架构</w:t>
       </w:r>
     </w:p>
@@ -5397,21 +3630,21 @@
         <w:spacing w:before="100" w:beforeAutospacing="1" w:after="100" w:afterAutospacing="1"/>
         <w:jc w:val="left"/>
         <w:rPr>
-          <w:rFonts w:ascii="宋体" w:eastAsia="宋体" w:hAnsi="宋体" w:cs="宋体"/>
-          <w:color w:val="000000"/>
-          <w:kern w:val="0"/>
-          <w:sz w:val="24"/>
-          <w:szCs w:val="24"/>
-        </w:rPr>
-      </w:pPr>
-      <w:r>
-        <w:rPr>
           <w:rFonts w:ascii="宋体" w:eastAsia="宋体" w:hAnsi="宋体" w:cs="宋体" w:hint="eastAsia"/>
           <w:color w:val="000000"/>
           <w:kern w:val="0"/>
           <w:sz w:val="24"/>
           <w:szCs w:val="24"/>
         </w:rPr>
+      </w:pPr>
+      <w:r>
+        <w:rPr>
+          <w:rFonts w:ascii="宋体" w:eastAsia="宋体" w:hAnsi="宋体" w:cs="宋体" w:hint="eastAsia"/>
+          <w:color w:val="000000"/>
+          <w:kern w:val="0"/>
+          <w:sz w:val="24"/>
+          <w:szCs w:val="24"/>
+        </w:rPr>
         <w:t>数据抓取</w:t>
       </w:r>
       <w:proofErr w:type="spellStart"/>
@@ -5448,6 +3681,23 @@
         <w:t>MongoDB+raids</w:t>
       </w:r>
       <w:proofErr w:type="spellEnd"/>
+    </w:p>
+    <w:p>
+      <w:pPr>
+        <w:widowControl/>
+        <w:shd w:val="clear" w:color="auto" w:fill="FFFFFF"/>
+        <w:spacing w:before="100" w:beforeAutospacing="1" w:after="100" w:afterAutospacing="1"/>
+        <w:jc w:val="left"/>
+        <w:rPr>
+          <w:rFonts w:ascii="宋体" w:eastAsia="宋体" w:hAnsi="宋体" w:cs="宋体"/>
+          <w:color w:val="000000"/>
+          <w:kern w:val="0"/>
+          <w:sz w:val="24"/>
+          <w:szCs w:val="24"/>
+        </w:rPr>
+      </w:pPr>
+      <w:bookmarkStart w:id="1" w:name="_GoBack"/>
+      <w:bookmarkEnd w:id="1"/>
     </w:p>
     <w:p>
       <w:pPr>
@@ -6167,7 +4417,6 @@
           <w:sz w:val="24"/>
           <w:szCs w:val="24"/>
         </w:rPr>
-        <w:lastRenderedPageBreak/>
         <w:t></w:t>
       </w:r>
       <w:r>
@@ -6224,6 +4473,7 @@
           <w:sz w:val="24"/>
           <w:szCs w:val="24"/>
         </w:rPr>
+        <w:lastRenderedPageBreak/>
         <w:t></w:t>
       </w:r>
       <w:r>
@@ -7084,7 +5334,6 @@
           <w:sz w:val="24"/>
           <w:szCs w:val="24"/>
         </w:rPr>
-        <w:lastRenderedPageBreak/>
         <w:t xml:space="preserve">- Country </w:t>
       </w:r>
       <w:proofErr w:type="gramStart"/>

</xml_diff>